<commit_message>
add introduction to transition document
</commit_message>
<xml_diff>
--- a/3.30_Features/Transitioning to SS_V3.30.docx
+++ b/3.30_Features/Transitioning to SS_V3.30.docx
@@ -132,21 +132,7 @@
                 <w:rStyle w:val="Hyperlink"/>
                 <w:noProof/>
               </w:rPr>
-              <w:t>Biology Para</w:t>
-            </w:r>
-            <w:r>
-              <w:rPr>
-                <w:rStyle w:val="Hyperlink"/>
-                <w:noProof/>
-              </w:rPr>
-              <w:t>m</w:t>
-            </w:r>
-            <w:r>
-              <w:rPr>
-                <w:rStyle w:val="Hyperlink"/>
-                <w:noProof/>
-              </w:rPr>
-              <w:t>eter Order</w:t>
+              <w:t>Biology Parameter Order</w:t>
             </w:r>
             <w:r>
               <w:rPr>
@@ -958,6 +944,11 @@
           </w:hyperlink>
         </w:p>
         <w:p>
+          <w:pPr>
+            <w:rPr>
+              <w:noProof/>
+            </w:rPr>
+          </w:pPr>
           <w:r>
             <w:rPr>
               <w:b/>
@@ -978,6 +969,100 @@
       <w:pPr>
         <w:pStyle w:val="Heading1"/>
       </w:pPr>
+      <w:r>
+        <w:lastRenderedPageBreak/>
+        <w:t>Introduction</w:t>
+      </w:r>
+    </w:p>
+    <w:p>
+      <w:r>
+        <w:t>This document provides an overview of the major structural change introduced in Stock Synthesis version 3.30, and various features made available in this release.  The structural change introduces finer temporal resolution within each year or season</w:t>
+      </w:r>
+      <w:r>
+        <w:t xml:space="preserve"> and resulted in a major rebuild of the growth module</w:t>
+      </w:r>
+      <w:r>
+        <w:t xml:space="preserve">.  With this change, size-at-age can now be calculated at finer intervals within a season, not just the beginning and end.  This means that a model with annual time steps can </w:t>
+      </w:r>
+      <w:r>
+        <w:t xml:space="preserve">now </w:t>
+      </w:r>
+      <w:r>
+        <w:t xml:space="preserve">look </w:t>
+      </w:r>
+      <w:r>
+        <w:t xml:space="preserve">at </w:t>
+      </w:r>
+      <w:r>
+        <w:t xml:space="preserve">spring and fall surveys more accurately.  </w:t>
+      </w:r>
+      <w:r>
+        <w:t>T</w:t>
+      </w:r>
+      <w:r>
+        <w:t>he time at which observations o</w:t>
+      </w:r>
+      <w:r>
+        <w:t>ccur will be entered as a real valued month</w:t>
+      </w:r>
+      <w:r>
+        <w:t>, rather than a</w:t>
+      </w:r>
+      <w:r>
+        <w:t xml:space="preserve">n </w:t>
+      </w:r>
+      <w:proofErr w:type="gramStart"/>
+      <w:r>
+        <w:t xml:space="preserve">integer </w:t>
+      </w:r>
+      <w:r>
+        <w:t xml:space="preserve"> season</w:t>
+      </w:r>
+      <w:proofErr w:type="gramEnd"/>
+      <w:r>
+        <w:t xml:space="preserve">, and the season within which an observation occurs will be calculated at runtime from the season duration set-up.  </w:t>
+      </w:r>
+      <w:r>
+        <w:t>The new temporal sequencing will now allow for an explicit time lapse between spawning and recruitment such that age 0 growth and mortality begins at the time of recruitment.  The input file reader section of SS_3.30 is backwardly compatible with SS_3.24 formatted input files, with few exceptions.</w:t>
+      </w:r>
+    </w:p>
+    <w:p>
+      <w:r>
+        <w:t xml:space="preserve">The new features introduced in SS_3.30 cover a variety of topics to better meet the needs of the user community.  This evolution </w:t>
+      </w:r>
+      <w:r>
+        <w:t>will continue.  In addition, we are working on a graphical interface and a web-based communication hub to serve the SS community.</w:t>
+      </w:r>
+    </w:p>
+    <w:p>
+      <w:r>
+        <w:t>The core code for the ADMB version of SS is now ten years old and some good new ideas cannot easily be fit into this code base.  Hence, while continuing to support and augment the SS_3.30 system, we will also be build</w:t>
+      </w:r>
+      <w:r>
+        <w:t>ing</w:t>
+      </w:r>
+      <w:r>
+        <w:t xml:space="preserve"> a</w:t>
+      </w:r>
+      <w:r>
+        <w:t xml:space="preserve"> more modular</w:t>
+      </w:r>
+      <w:r>
+        <w:t xml:space="preserve"> model with comparable and expanded capabilities to be faster, easier and more powerful.</w:t>
+      </w:r>
+      <w:r>
+        <w:t xml:space="preserve">  But for the next couple of years, enjoy SS_3.30.</w:t>
+      </w:r>
+    </w:p>
+    <w:p>
+      <w:r>
+        <w:br w:type="page"/>
+      </w:r>
+    </w:p>
+    <w:p>
+      <w:pPr>
+        <w:pStyle w:val="Heading1"/>
+      </w:pPr>
       <w:bookmarkStart w:id="0" w:name="_Toc424135163"/>
       <w:r>
         <w:lastRenderedPageBreak/>
@@ -988,10 +1073,9 @@
       </w:r>
       <w:bookmarkEnd w:id="0"/>
     </w:p>
-    <w:p/>
-    <w:p>
-      <w:r>
-        <w:t>In 3.24 and earlier:</w:t>
+    <w:p>
+      <w:r>
+        <w:t>The timing of events in SS_3.24 and earlier was structured as follows:</w:t>
       </w:r>
     </w:p>
     <w:p>
@@ -1003,7 +1087,10 @@
         </w:numPr>
       </w:pPr>
       <w:r>
-        <w:t>Continuous Z for entire season;</w:t>
+        <w:t>Mortality was constant</w:t>
+      </w:r>
+      <w:r>
+        <w:t xml:space="preserve"> for entire season;</w:t>
       </w:r>
     </w:p>
     <w:p>
@@ -1015,26 +1102,10 @@
         </w:numPr>
       </w:pPr>
       <w:r>
-        <w:t xml:space="preserve">Fishery </w:t>
-      </w:r>
-      <w:proofErr w:type="spellStart"/>
-      <w:r>
-        <w:t>bodywt</w:t>
-      </w:r>
-      <w:proofErr w:type="spellEnd"/>
-      <w:r>
-        <w:t xml:space="preserve"> and survey body </w:t>
-      </w:r>
-      <w:proofErr w:type="spellStart"/>
-      <w:r>
-        <w:t>wt</w:t>
-      </w:r>
-      <w:proofErr w:type="spellEnd"/>
-      <w:r>
-        <w:t xml:space="preserve"> use mid-season</w:t>
-      </w:r>
-      <w:r>
-        <w:t xml:space="preserve"> ALK;</w:t>
+        <w:t>Body weight-at-age for fisheries and surveys were calculated from growth to the midpoint of each season</w:t>
+      </w:r>
+      <w:r>
+        <w:t>;</w:t>
       </w:r>
     </w:p>
     <w:p>
@@ -1045,13 +1116,8 @@
           <w:numId w:val="3"/>
         </w:numPr>
       </w:pPr>
-      <w:proofErr w:type="spellStart"/>
-      <w:r>
-        <w:t>SpawnBio</w:t>
-      </w:r>
-      <w:proofErr w:type="spellEnd"/>
-      <w:r>
-        <w:t xml:space="preserve"> at begin of season and uses beginning of season ALK;</w:t>
+      <w:r>
+        <w:t>Reproductive output was calculated using body size at the beginning of the specified spawning season.</w:t>
       </w:r>
     </w:p>
     <w:p>
@@ -1062,16 +1128,14 @@
           <w:numId w:val="3"/>
         </w:numPr>
       </w:pPr>
-      <w:proofErr w:type="spellStart"/>
-      <w:r>
-        <w:t>Survey_timing</w:t>
-      </w:r>
-      <w:proofErr w:type="spellEnd"/>
-      <w:r>
-        <w:t xml:space="preserve"> is survey-specific and specified as a frac</w:t>
-      </w:r>
-      <w:r>
-        <w:t>tion of a season</w:t>
+      <w:r>
+        <w:t xml:space="preserve">Survey </w:t>
+      </w:r>
+      <w:r>
+        <w:t>timing is survey-specific and specified as a fraction of a season</w:t>
+      </w:r>
+      <w:r>
+        <w:t>, but was not observation specific</w:t>
       </w:r>
     </w:p>
     <w:p>
@@ -1087,6 +1151,7 @@
       </w:pPr>
       <w:r>
         <w:rPr>
+          <w:noProof/>
           <w:sz w:val="24"/>
         </w:rPr>
         <mc:AlternateContent>
@@ -1182,6 +1247,7 @@
       </w:r>
       <w:r>
         <w:rPr>
+          <w:noProof/>
           <w:sz w:val="24"/>
         </w:rPr>
         <mc:AlternateContent>
@@ -1275,21 +1341,37 @@
         <w:rPr>
           <w:sz w:val="24"/>
         </w:rPr>
-        <w:t xml:space="preserve">Survey numbers calculated at </w:t>
-      </w:r>
-      <w:proofErr w:type="spellStart"/>
+        <w:t>Survey numbers</w:t>
+      </w:r>
       <w:r>
         <w:rPr>
           <w:sz w:val="24"/>
         </w:rPr>
-        <w:t>survey_timing</w:t>
-      </w:r>
-      <w:proofErr w:type="spellEnd"/>
+        <w:t>-at-age</w:t>
+      </w:r>
       <w:r>
         <w:rPr>
           <w:sz w:val="24"/>
         </w:rPr>
-        <w:t xml:space="preserve"> using e</w:t>
+        <w:t xml:space="preserve"> calculated at survey </w:t>
+      </w:r>
+      <w:r>
+        <w:rPr>
+          <w:sz w:val="24"/>
+        </w:rPr>
+        <w:t xml:space="preserve">timing </w:t>
+      </w:r>
+      <w:r>
+        <w:rPr>
+          <w:sz w:val="24"/>
+        </w:rPr>
+        <w:t xml:space="preserve">interpolated </w:t>
+      </w:r>
+      <w:r>
+        <w:rPr>
+          <w:sz w:val="24"/>
+        </w:rPr>
+        <w:t>using e</w:t>
       </w:r>
       <w:r>
         <w:rPr>
@@ -1306,6 +1388,9 @@
         </w:rPr>
       </w:pPr>
       <w:r>
+        <w:rPr>
+          <w:noProof/>
+        </w:rPr>
         <w:drawing>
           <wp:anchor distT="0" distB="0" distL="114300" distR="114300" simplePos="0" relativeHeight="251659264" behindDoc="0" locked="0" layoutInCell="1" allowOverlap="1" wp14:anchorId="5D874E2F" wp14:editId="2ACF4D46">
             <wp:simplePos x="0" y="0"/>
@@ -1367,7 +1452,10 @@
         </w:rPr>
       </w:pPr>
     </w:p>
-    <w:p/>
+    <w:p>
+      <w:bookmarkStart w:id="1" w:name="_GoBack"/>
+      <w:bookmarkEnd w:id="1"/>
+    </w:p>
     <w:p>
       <w:r>
         <w:t>In 3.30:</w:t>
@@ -1553,13 +1641,7 @@
         </w:numPr>
       </w:pPr>
       <w:r>
-        <w:t xml:space="preserve">ALK* only calculated when there is a survey </w:t>
-      </w:r>
-      <w:r>
-        <w:t xml:space="preserve">in </w:t>
-      </w:r>
-      <w:r>
-        <w:t xml:space="preserve">that </w:t>
+        <w:t xml:space="preserve">ALK* only calculated when there is a survey in that </w:t>
       </w:r>
       <w:proofErr w:type="spellStart"/>
       <w:r>
@@ -1567,10 +1649,7 @@
       </w:r>
       <w:proofErr w:type="spellEnd"/>
       <w:r>
-        <w:t xml:space="preserve"> (ALK* in figure below)</w:t>
-      </w:r>
-      <w:r>
-        <w:t>;</w:t>
+        <w:t xml:space="preserve"> (ALK* in figure below);</w:t>
       </w:r>
     </w:p>
     <w:p>
@@ -2200,8 +2279,6 @@
     <w:p/>
     <w:p/>
     <w:p>
-      <w:bookmarkStart w:id="1" w:name="_GoBack"/>
-      <w:bookmarkEnd w:id="1"/>
       <w:r>
         <w:br w:type="page"/>
       </w:r>
@@ -2361,10 +2438,7 @@
         </w:numPr>
       </w:pPr>
       <w:r>
-        <w:t>Recruitment can occur &gt;12 months after spawning</w:t>
-      </w:r>
-      <w:r>
-        <w:t xml:space="preserve"> </w:t>
+        <w:t xml:space="preserve">Recruitment can occur &gt;12 months after spawning </w:t>
       </w:r>
     </w:p>
     <w:p>
@@ -2724,13 +2798,7 @@
       </w:r>
       <w:proofErr w:type="spellEnd"/>
       <w:r>
-        <w:t xml:space="preserve"> </w:t>
-      </w:r>
-      <w:r>
-        <w:t xml:space="preserve">are </w:t>
-      </w:r>
-      <w:r>
-        <w:t xml:space="preserve">in new sequence, so SS 3.30 cannot read </w:t>
+        <w:t xml:space="preserve"> are in new sequence, so SS 3.30 cannot read </w:t>
       </w:r>
       <w:proofErr w:type="gramStart"/>
       <w:r>
@@ -2770,6 +2838,9 @@
     </w:p>
     <w:p>
       <w:r>
+        <w:rPr>
+          <w:noProof/>
+        </w:rPr>
         <mc:AlternateContent>
           <mc:Choice Requires="wps">
             <w:drawing>
@@ -3828,11 +3899,10 @@
           <w:szCs w:val="18"/>
           <w:shd w:val="clear" w:color="auto" w:fill="FFFFDD"/>
         </w:rPr>
-        <w:t>catch_multiplier.</w:t>
-      </w:r>
-    </w:p>
-    <w:p>
-      <w:pPr>
+        <w:t>catch_multiplier</w:t>
+      </w:r>
+      <w:proofErr w:type="spellEnd"/>
+      <w:r>
         <w:rPr>
           <w:rFonts w:ascii="Verdana" w:hAnsi="Verdana"/>
           <w:color w:val="484848"/>
@@ -3840,8 +3910,19 @@
           <w:szCs w:val="18"/>
           <w:shd w:val="clear" w:color="auto" w:fill="FFFFDD"/>
         </w:rPr>
-      </w:pPr>
-      <w:proofErr w:type="spellEnd"/>
+        <w:t>.</w:t>
+      </w:r>
+    </w:p>
+    <w:p>
+      <w:pPr>
+        <w:rPr>
+          <w:rFonts w:ascii="Verdana" w:hAnsi="Verdana"/>
+          <w:color w:val="484848"/>
+          <w:sz w:val="18"/>
+          <w:szCs w:val="18"/>
+          <w:shd w:val="clear" w:color="auto" w:fill="FFFFDD"/>
+        </w:rPr>
+      </w:pPr>
       <w:r>
         <w:rPr>
           <w:rFonts w:ascii="Verdana" w:hAnsi="Verdana"/>
@@ -3926,9 +4007,19 @@
           <w:szCs w:val="18"/>
           <w:shd w:val="clear" w:color="auto" w:fill="FFFFDD"/>
         </w:rPr>
-        <w:t>MGparms.</w:t>
+        <w:t>MGparms</w:t>
       </w:r>
       <w:proofErr w:type="spellEnd"/>
+      <w:r>
+        <w:rPr>
+          <w:rFonts w:ascii="Verdana" w:hAnsi="Verdana"/>
+          <w:color w:val="484848"/>
+          <w:sz w:val="18"/>
+          <w:szCs w:val="18"/>
+          <w:shd w:val="clear" w:color="auto" w:fill="FFFFDD"/>
+        </w:rPr>
+        <w:t>.</w:t>
+      </w:r>
     </w:p>
     <w:p>
       <w:pPr>
@@ -4131,10 +4222,7 @@
     </w:p>
     <w:p>
       <w:r>
-        <w:t>Currently the se of the dev is a constant in the invoking long parameter line, and the options are a dev vector or a random walk vector</w:t>
-      </w:r>
-      <w:r>
-        <w:t>.</w:t>
+        <w:t>Currently the se of the dev is a constant in the invoking long parameter line, and the options are a dev vector or a random walk vector.</w:t>
       </w:r>
     </w:p>
     <w:p>
@@ -5533,6 +5621,7 @@
   <w:style w:type="character" w:default="1" w:styleId="DefaultParagraphFont">
     <w:name w:val="Default Paragraph Font"/>
     <w:uiPriority w:val="1"/>
+    <w:semiHidden/>
     <w:unhideWhenUsed/>
   </w:style>
   <w:style w:type="table" w:default="1" w:styleId="TableNormal">
@@ -5946,6 +6035,7 @@
   <w:style w:type="character" w:default="1" w:styleId="DefaultParagraphFont">
     <w:name w:val="Default Paragraph Font"/>
     <w:uiPriority w:val="1"/>
+    <w:semiHidden/>
     <w:unhideWhenUsed/>
   </w:style>
   <w:style w:type="table" w:default="1" w:styleId="TableNormal">
@@ -6420,7 +6510,7 @@
 </file>
 
 <file path=customXml/itemProps1.xml><?xml version="1.0" encoding="utf-8"?>
-<ds:datastoreItem xmlns:ds="http://schemas.openxmlformats.org/officeDocument/2006/customXml" ds:itemID="{6D22E08B-AF8A-4697-9C73-227D447FD969}">
+<ds:datastoreItem xmlns:ds="http://schemas.openxmlformats.org/officeDocument/2006/customXml" ds:itemID="{D856E372-F58B-451B-9239-3CB55BC03EB3}">
   <ds:schemaRefs>
     <ds:schemaRef ds:uri="http://schemas.openxmlformats.org/officeDocument/2006/bibliography"/>
   </ds:schemaRefs>

</xml_diff>

<commit_message>
more work on readdata and ss_write.  also document in the transition document
</commit_message>
<xml_diff>
--- a/3.30_Features/Transitioning to SS_V3.30.docx
+++ b/3.30_Features/Transitioning to SS_V3.30.docx
@@ -58,13 +58,13 @@
           <w:r>
             <w:fldChar w:fldCharType="separate"/>
           </w:r>
-          <w:hyperlink w:anchor="_Toc424135163" w:history="1">
+          <w:hyperlink w:anchor="_Toc425413164" w:history="1">
             <w:r>
               <w:rPr>
                 <w:rStyle w:val="Hyperlink"/>
                 <w:noProof/>
               </w:rPr>
-              <w:t>Structural change in timing calculations</w:t>
+              <w:t>Introduction</w:t>
             </w:r>
             <w:r>
               <w:rPr>
@@ -85,7 +85,7 @@
                 <w:noProof/>
                 <w:webHidden/>
               </w:rPr>
-              <w:instrText xml:space="preserve"> PAGEREF _Toc424135163 \h </w:instrText>
+              <w:instrText xml:space="preserve"> PAGEREF _Toc425413164 \h </w:instrText>
             </w:r>
             <w:r>
               <w:rPr>
@@ -106,74 +106,6 @@
                 <w:webHidden/>
               </w:rPr>
               <w:t>2</w:t>
-            </w:r>
-            <w:r>
-              <w:rPr>
-                <w:noProof/>
-                <w:webHidden/>
-              </w:rPr>
-              <w:fldChar w:fldCharType="end"/>
-            </w:r>
-          </w:hyperlink>
-        </w:p>
-        <w:p>
-          <w:pPr>
-            <w:pStyle w:val="TOC2"/>
-            <w:tabs>
-              <w:tab w:val="right" w:leader="dot" w:pos="9350"/>
-            </w:tabs>
-            <w:rPr>
-              <w:noProof/>
-            </w:rPr>
-          </w:pPr>
-          <w:hyperlink w:anchor="_Toc424135164" w:history="1">
-            <w:r>
-              <w:rPr>
-                <w:rStyle w:val="Hyperlink"/>
-                <w:noProof/>
-              </w:rPr>
-              <w:t>Biology Parameter Order</w:t>
-            </w:r>
-            <w:r>
-              <w:rPr>
-                <w:noProof/>
-                <w:webHidden/>
-              </w:rPr>
-              <w:tab/>
-            </w:r>
-            <w:r>
-              <w:rPr>
-                <w:noProof/>
-                <w:webHidden/>
-              </w:rPr>
-              <w:fldChar w:fldCharType="begin"/>
-            </w:r>
-            <w:r>
-              <w:rPr>
-                <w:noProof/>
-                <w:webHidden/>
-              </w:rPr>
-              <w:instrText xml:space="preserve"> PAGEREF _Toc424135164 \h </w:instrText>
-            </w:r>
-            <w:r>
-              <w:rPr>
-                <w:noProof/>
-                <w:webHidden/>
-              </w:rPr>
-            </w:r>
-            <w:r>
-              <w:rPr>
-                <w:noProof/>
-                <w:webHidden/>
-              </w:rPr>
-              <w:fldChar w:fldCharType="separate"/>
-            </w:r>
-            <w:r>
-              <w:rPr>
-                <w:noProof/>
-                <w:webHidden/>
-              </w:rPr>
-              <w:t>3</w:t>
             </w:r>
             <w:r>
               <w:rPr>
@@ -195,13 +127,13 @@
               <w:noProof/>
             </w:rPr>
           </w:pPr>
-          <w:hyperlink w:anchor="_Toc424135165" w:history="1">
+          <w:hyperlink w:anchor="_Toc425413165" w:history="1">
             <w:r>
               <w:rPr>
                 <w:rStyle w:val="Hyperlink"/>
                 <w:noProof/>
               </w:rPr>
-              <w:t>conditional read of 3.24 vs 3.30 input format</w:t>
+              <w:t>Structural change in timing calculations</w:t>
             </w:r>
             <w:r>
               <w:rPr>
@@ -222,7 +154,7 @@
                 <w:noProof/>
                 <w:webHidden/>
               </w:rPr>
-              <w:instrText xml:space="preserve"> PAGEREF _Toc424135165 \h </w:instrText>
+              <w:instrText xml:space="preserve"> PAGEREF _Toc425413165 \h </w:instrText>
             </w:r>
             <w:r>
               <w:rPr>
@@ -242,7 +174,76 @@
                 <w:noProof/>
                 <w:webHidden/>
               </w:rPr>
-              <w:t>5</w:t>
+              <w:t>3</w:t>
+            </w:r>
+            <w:r>
+              <w:rPr>
+                <w:noProof/>
+                <w:webHidden/>
+              </w:rPr>
+              <w:fldChar w:fldCharType="end"/>
+            </w:r>
+          </w:hyperlink>
+        </w:p>
+        <w:p>
+          <w:pPr>
+            <w:pStyle w:val="TOC2"/>
+            <w:tabs>
+              <w:tab w:val="right" w:leader="dot" w:pos="9350"/>
+            </w:tabs>
+            <w:rPr>
+              <w:rFonts w:eastAsiaTheme="minorEastAsia"/>
+              <w:noProof/>
+            </w:rPr>
+          </w:pPr>
+          <w:hyperlink w:anchor="_Toc425413166" w:history="1">
+            <w:r>
+              <w:rPr>
+                <w:rStyle w:val="Hyperlink"/>
+                <w:noProof/>
+              </w:rPr>
+              <w:t>Biology Parameter Order</w:t>
+            </w:r>
+            <w:r>
+              <w:rPr>
+                <w:noProof/>
+                <w:webHidden/>
+              </w:rPr>
+              <w:tab/>
+            </w:r>
+            <w:r>
+              <w:rPr>
+                <w:noProof/>
+                <w:webHidden/>
+              </w:rPr>
+              <w:fldChar w:fldCharType="begin"/>
+            </w:r>
+            <w:r>
+              <w:rPr>
+                <w:noProof/>
+                <w:webHidden/>
+              </w:rPr>
+              <w:instrText xml:space="preserve"> PAGEREF _Toc425413166 \h </w:instrText>
+            </w:r>
+            <w:r>
+              <w:rPr>
+                <w:noProof/>
+                <w:webHidden/>
+              </w:rPr>
+            </w:r>
+            <w:r>
+              <w:rPr>
+                <w:noProof/>
+                <w:webHidden/>
+              </w:rPr>
+              <w:fldChar w:fldCharType="separate"/>
+            </w:r>
+            <w:r>
+              <w:rPr>
+                <w:noProof/>
+                <w:webHidden/>
+              </w:rPr>
+              <w:t>4</w:t>
             </w:r>
             <w:r>
               <w:rPr>
@@ -264,13 +265,13 @@
               <w:noProof/>
             </w:rPr>
           </w:pPr>
-          <w:hyperlink w:anchor="_Toc424135166" w:history="1">
+          <w:hyperlink w:anchor="_Toc425413167" w:history="1">
             <w:r>
               <w:rPr>
                 <w:rStyle w:val="Hyperlink"/>
                 <w:noProof/>
               </w:rPr>
-              <w:t>seasons in initial year</w:t>
+              <w:t>conditional read of 3.24 vs 3.30 input format</w:t>
             </w:r>
             <w:r>
               <w:rPr>
@@ -291,7 +292,7 @@
                 <w:noProof/>
                 <w:webHidden/>
               </w:rPr>
-              <w:instrText xml:space="preserve"> PAGEREF _Toc424135166 \h </w:instrText>
+              <w:instrText xml:space="preserve"> PAGEREF _Toc425413167 \h </w:instrText>
             </w:r>
             <w:r>
               <w:rPr>
@@ -333,7 +334,7 @@
               <w:noProof/>
             </w:rPr>
           </w:pPr>
-          <w:hyperlink w:anchor="_Toc424135167" w:history="1">
+          <w:hyperlink w:anchor="_Toc425413168" w:history="1">
             <w:r>
               <w:rPr>
                 <w:rStyle w:val="Hyperlink"/>
@@ -360,7 +361,7 @@
                 <w:noProof/>
                 <w:webHidden/>
               </w:rPr>
-              <w:instrText xml:space="preserve"> PAGEREF _Toc424135167 \h </w:instrText>
+              <w:instrText xml:space="preserve"> PAGEREF _Toc425413168 \h </w:instrText>
             </w:r>
             <w:r>
               <w:rPr>
@@ -402,13 +403,13 @@
               <w:noProof/>
             </w:rPr>
           </w:pPr>
-          <w:hyperlink w:anchor="_Toc424135168" w:history="1">
+          <w:hyperlink w:anchor="_Toc425413169" w:history="1">
             <w:r>
               <w:rPr>
                 <w:rStyle w:val="Hyperlink"/>
                 <w:noProof/>
               </w:rPr>
-              <w:t>Catch multiplier</w:t>
+              <w:t>Catch Data format</w:t>
             </w:r>
             <w:r>
               <w:rPr>
@@ -429,7 +430,7 @@
                 <w:noProof/>
                 <w:webHidden/>
               </w:rPr>
-              <w:instrText xml:space="preserve"> PAGEREF _Toc424135168 \h </w:instrText>
+              <w:instrText xml:space="preserve"> PAGEREF _Toc425413169 \h </w:instrText>
             </w:r>
             <w:r>
               <w:rPr>
@@ -471,13 +472,13 @@
               <w:noProof/>
             </w:rPr>
           </w:pPr>
-          <w:hyperlink w:anchor="_Toc424135169" w:history="1">
+          <w:hyperlink w:anchor="_Toc425413170" w:history="1">
             <w:r>
               <w:rPr>
                 <w:rStyle w:val="Hyperlink"/>
                 <w:noProof/>
               </w:rPr>
-              <w:t>Survey of mgdev</w:t>
+              <w:t>Catch multiplier</w:t>
             </w:r>
             <w:r>
               <w:rPr>
@@ -498,7 +499,7 @@
                 <w:noProof/>
                 <w:webHidden/>
               </w:rPr>
-              <w:instrText xml:space="preserve"> PAGEREF _Toc424135169 \h </w:instrText>
+              <w:instrText xml:space="preserve"> PAGEREF _Toc425413170 \h </w:instrText>
             </w:r>
             <w:r>
               <w:rPr>
@@ -540,13 +541,13 @@
               <w:noProof/>
             </w:rPr>
           </w:pPr>
-          <w:hyperlink w:anchor="_Toc424135170" w:history="1">
+          <w:hyperlink w:anchor="_Toc425413171" w:history="1">
             <w:r>
               <w:rPr>
                 <w:rStyle w:val="Hyperlink"/>
                 <w:noProof/>
               </w:rPr>
-              <w:t>Q offset and other link fxns</w:t>
+              <w:t>Survey of mgdev</w:t>
             </w:r>
             <w:r>
               <w:rPr>
@@ -567,7 +568,7 @@
                 <w:noProof/>
                 <w:webHidden/>
               </w:rPr>
-              <w:instrText xml:space="preserve"> PAGEREF _Toc424135170 \h </w:instrText>
+              <w:instrText xml:space="preserve"> PAGEREF _Toc425413171 \h </w:instrText>
             </w:r>
             <w:r>
               <w:rPr>
@@ -609,13 +610,13 @@
               <w:noProof/>
             </w:rPr>
           </w:pPr>
-          <w:hyperlink w:anchor="_Toc424135171" w:history="1">
+          <w:hyperlink w:anchor="_Toc425413172" w:history="1">
             <w:r>
               <w:rPr>
                 <w:rStyle w:val="Hyperlink"/>
                 <w:noProof/>
               </w:rPr>
-              <w:t>Dev vector variance as a model parameter</w:t>
+              <w:t>Q offset and other link fxns</w:t>
             </w:r>
             <w:r>
               <w:rPr>
@@ -636,7 +637,7 @@
                 <w:noProof/>
                 <w:webHidden/>
               </w:rPr>
-              <w:instrText xml:space="preserve"> PAGEREF _Toc424135171 \h </w:instrText>
+              <w:instrText xml:space="preserve"> PAGEREF _Toc425413172 \h </w:instrText>
             </w:r>
             <w:r>
               <w:rPr>
@@ -678,13 +679,13 @@
               <w:noProof/>
             </w:rPr>
           </w:pPr>
-          <w:hyperlink w:anchor="_Toc424135172" w:history="1">
+          <w:hyperlink w:anchor="_Toc425413173" w:history="1">
             <w:r>
               <w:rPr>
                 <w:rStyle w:val="Hyperlink"/>
                 <w:noProof/>
               </w:rPr>
-              <w:t>Shepard SRR</w:t>
+              <w:t>Dev vector variance as a model parameter</w:t>
             </w:r>
             <w:r>
               <w:rPr>
@@ -705,7 +706,7 @@
                 <w:noProof/>
                 <w:webHidden/>
               </w:rPr>
-              <w:instrText xml:space="preserve"> PAGEREF _Toc424135172 \h </w:instrText>
+              <w:instrText xml:space="preserve"> PAGEREF _Toc425413173 \h </w:instrText>
             </w:r>
             <w:r>
               <w:rPr>
@@ -747,13 +748,13 @@
               <w:noProof/>
             </w:rPr>
           </w:pPr>
-          <w:hyperlink w:anchor="_Toc424135173" w:history="1">
+          <w:hyperlink w:anchor="_Toc425413174" w:history="1">
             <w:r>
               <w:rPr>
                 <w:rStyle w:val="Hyperlink"/>
                 <w:noProof/>
               </w:rPr>
-              <w:t>Restricted range for use of the ALK</w:t>
+              <w:t>Shepard SRR</w:t>
             </w:r>
             <w:r>
               <w:rPr>
@@ -774,7 +775,7 @@
                 <w:noProof/>
                 <w:webHidden/>
               </w:rPr>
-              <w:instrText xml:space="preserve"> PAGEREF _Toc424135173 \h </w:instrText>
+              <w:instrText xml:space="preserve"> PAGEREF _Toc425413174 \h </w:instrText>
             </w:r>
             <w:r>
               <w:rPr>
@@ -816,13 +817,13 @@
               <w:noProof/>
             </w:rPr>
           </w:pPr>
-          <w:hyperlink w:anchor="_Toc424135174" w:history="1">
+          <w:hyperlink w:anchor="_Toc425413175" w:history="1">
             <w:r>
               <w:rPr>
                 <w:rStyle w:val="Hyperlink"/>
                 <w:noProof/>
               </w:rPr>
-              <w:t>Area-specific spawner-recruitment</w:t>
+              <w:t>Restricted range for use of the ALK</w:t>
             </w:r>
             <w:r>
               <w:rPr>
@@ -843,7 +844,7 @@
                 <w:noProof/>
                 <w:webHidden/>
               </w:rPr>
-              <w:instrText xml:space="preserve"> PAGEREF _Toc424135174 \h </w:instrText>
+              <w:instrText xml:space="preserve"> PAGEREF _Toc425413175 \h </w:instrText>
             </w:r>
             <w:r>
               <w:rPr>
@@ -885,12 +886,81 @@
               <w:noProof/>
             </w:rPr>
           </w:pPr>
-          <w:hyperlink w:anchor="_Toc424135175" w:history="1">
+          <w:hyperlink w:anchor="_Toc425413176" w:history="1">
             <w:r>
               <w:rPr>
                 <w:rStyle w:val="Hyperlink"/>
                 <w:noProof/>
               </w:rPr>
+              <w:t>Area-specific spawner-recruitment</w:t>
+            </w:r>
+            <w:r>
+              <w:rPr>
+                <w:noProof/>
+                <w:webHidden/>
+              </w:rPr>
+              <w:tab/>
+            </w:r>
+            <w:r>
+              <w:rPr>
+                <w:noProof/>
+                <w:webHidden/>
+              </w:rPr>
+              <w:fldChar w:fldCharType="begin"/>
+            </w:r>
+            <w:r>
+              <w:rPr>
+                <w:noProof/>
+                <w:webHidden/>
+              </w:rPr>
+              <w:instrText xml:space="preserve"> PAGEREF _Toc425413176 \h </w:instrText>
+            </w:r>
+            <w:r>
+              <w:rPr>
+                <w:noProof/>
+                <w:webHidden/>
+              </w:rPr>
+            </w:r>
+            <w:r>
+              <w:rPr>
+                <w:noProof/>
+                <w:webHidden/>
+              </w:rPr>
+              <w:fldChar w:fldCharType="separate"/>
+            </w:r>
+            <w:r>
+              <w:rPr>
+                <w:noProof/>
+                <w:webHidden/>
+              </w:rPr>
+              <w:t>15</w:t>
+            </w:r>
+            <w:r>
+              <w:rPr>
+                <w:noProof/>
+                <w:webHidden/>
+              </w:rPr>
+              <w:fldChar w:fldCharType="end"/>
+            </w:r>
+          </w:hyperlink>
+        </w:p>
+        <w:p>
+          <w:pPr>
+            <w:pStyle w:val="TOC1"/>
+            <w:tabs>
+              <w:tab w:val="right" w:leader="dot" w:pos="9350"/>
+            </w:tabs>
+            <w:rPr>
+              <w:rFonts w:eastAsiaTheme="minorEastAsia"/>
+              <w:noProof/>
+            </w:rPr>
+          </w:pPr>
+          <w:hyperlink w:anchor="_Toc425413177" w:history="1">
+            <w:r>
+              <w:rPr>
+                <w:rStyle w:val="Hyperlink"/>
+                <w:noProof/>
+              </w:rPr>
               <w:t>Bycatch fleets – more options for benchmark and forecast</w:t>
             </w:r>
             <w:r>
@@ -912,7 +982,7 @@
                 <w:noProof/>
                 <w:webHidden/>
               </w:rPr>
-              <w:instrText xml:space="preserve"> PAGEREF _Toc424135175 \h </w:instrText>
+              <w:instrText xml:space="preserve"> PAGEREF _Toc425413177 \h </w:instrText>
             </w:r>
             <w:r>
               <w:rPr>
@@ -932,7 +1002,7 @@
                 <w:noProof/>
                 <w:webHidden/>
               </w:rPr>
-              <w:t>15</w:t>
+              <w:t>16</w:t>
             </w:r>
             <w:r>
               <w:rPr>
@@ -969,10 +1039,12 @@
       <w:pPr>
         <w:pStyle w:val="Heading1"/>
       </w:pPr>
+      <w:bookmarkStart w:id="0" w:name="_Toc425413164"/>
       <w:r>
         <w:lastRenderedPageBreak/>
         <w:t>Introduction</w:t>
       </w:r>
+      <w:bookmarkEnd w:id="0"/>
     </w:p>
     <w:p>
       <w:r>
@@ -1063,7 +1135,7 @@
       <w:pPr>
         <w:pStyle w:val="Heading1"/>
       </w:pPr>
-      <w:bookmarkStart w:id="0" w:name="_Toc424135163"/>
+      <w:bookmarkStart w:id="1" w:name="_Toc425413165"/>
       <w:r>
         <w:lastRenderedPageBreak/>
         <w:t>Structural</w:t>
@@ -1071,7 +1143,7 @@
       <w:r>
         <w:t xml:space="preserve"> change in timing calculations</w:t>
       </w:r>
-      <w:bookmarkEnd w:id="0"/>
+      <w:bookmarkEnd w:id="1"/>
     </w:p>
     <w:p>
       <w:r>
@@ -1899,10 +1971,6 @@
           </mc:Choice>
           <mc:Fallback>
             <w:pict>
-              <v:shapetype id="_x0000_t202" coordsize="21600,21600" o:spt="202" path="m,l,21600r21600,l21600,xe">
-                <v:stroke joinstyle="miter"/>
-                <v:path gradientshapeok="t" o:connecttype="rect"/>
-              </v:shapetype>
               <v:shape id="TextBox 19" o:spid="_x0000_s1029" type="#_x0000_t202" style="position:absolute;margin-left:213.75pt;margin-top:1.5pt;width:42pt;height:29.05pt;z-index:251666432;visibility:visible;mso-wrap-style:square;mso-wrap-distance-left:9pt;mso-wrap-distance-top:0;mso-wrap-distance-right:9pt;mso-wrap-distance-bottom:0;mso-position-horizontal:absolute;mso-position-horizontal-relative:text;mso-position-vertical:absolute;mso-position-vertical-relative:text;v-text-anchor:top" o:gfxdata="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" filled="f" stroked="f">
                 <v:textbox style="mso-fit-shape-to-text:t">
                   <w:txbxContent>
@@ -2085,7 +2153,7 @@
           </mc:Choice>
           <mc:Fallback>
             <w:pict>
-              <v:shape id="TextBox 22" o:spid="_x0000_s1033" type="#_x0000_t202" style="position:absolute;margin-left:-18pt;margin-top:2.95pt;width:42pt;height:29.05pt;z-index:251669504;visibility:visible;mso-wrap-style:square;mso-wrap-distance-left:9pt;mso-wrap-distance-top:0;mso-wrap-distance-right:9pt;mso-wrap-distance-bottom:0;mso-position-horizontal:absolute;mso-position-horizontal-relative:text;mso-position-vertical:absolute;mso-position-vertical-relative:text;v-text-anchor:top" o:gfxdata="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" filled="f" stroked="f">
+              <v:shape id="TextBox 22" o:spid="_x0000_s1031" type="#_x0000_t202" style="position:absolute;margin-left:-18pt;margin-top:2.95pt;width:42pt;height:29.05pt;z-index:251669504;visibility:visible;mso-wrap-style:square;mso-wrap-distance-left:9pt;mso-wrap-distance-top:0;mso-wrap-distance-right:9pt;mso-wrap-distance-bottom:0;mso-position-horizontal:absolute;mso-position-horizontal-relative:text;mso-position-vertical:absolute;mso-position-vertical-relative:text;v-text-anchor:top" o:gfxdata="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" filled="f" stroked="f">
                 <v:textbox style="mso-fit-shape-to-text:t">
                   <w:txbxContent>
                     <w:p>
@@ -2164,8 +2232,6 @@
     </w:p>
     <w:p/>
     <w:p>
-      <w:bookmarkStart w:id="1" w:name="_GoBack"/>
-      <w:bookmarkEnd w:id="1"/>
       <w:r>
         <w:br w:type="page"/>
       </w:r>
@@ -2174,7 +2240,7 @@
       <w:pPr>
         <w:pStyle w:val="Heading2"/>
       </w:pPr>
-      <w:bookmarkStart w:id="2" w:name="_Toc424135164"/>
+      <w:bookmarkStart w:id="2" w:name="_Toc425413166"/>
       <w:r>
         <w:lastRenderedPageBreak/>
         <w:t>Biology Parameter Order</w:t>
@@ -2486,7 +2552,7 @@
           </mc:Choice>
           <mc:Fallback>
             <w:pict>
-              <v:shape id="Text Box 2" o:spid="_x0000_s1034" type="#_x0000_t202" style="position:absolute;margin-left:0;margin-top:0;width:351pt;height:118.5pt;z-index:251671552;visibility:visible;mso-wrap-style:square;mso-width-percent:0;mso-height-percent:0;mso-wrap-distance-left:9pt;mso-wrap-distance-top:0;mso-wrap-distance-right:9pt;mso-wrap-distance-bottom:0;mso-position-horizontal:center;mso-position-horizontal-relative:text;mso-position-vertical:absolute;mso-position-vertical-relative:text;mso-width-percent:0;mso-height-percent:0;mso-width-relative:margin;mso-height-relative:margin;v-text-anchor:top" o:gfxdata="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">
+              <v:shape id="Text Box 2" o:spid="_x0000_s1032" type="#_x0000_t202" style="position:absolute;margin-left:0;margin-top:0;width:351pt;height:118.5pt;z-index:251671552;visibility:visible;mso-wrap-style:square;mso-width-percent:0;mso-height-percent:0;mso-wrap-distance-left:9pt;mso-wrap-distance-top:0;mso-wrap-distance-right:9pt;mso-wrap-distance-bottom:0;mso-position-horizontal:center;mso-position-horizontal-relative:text;mso-position-vertical:absolute;mso-position-vertical-relative:text;mso-width-percent:0;mso-height-percent:0;mso-width-relative:margin;mso-height-relative:margin;v-text-anchor:top" o:gfxdata="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">
                 <v:textbox>
                   <w:txbxContent>
                     <w:p>
@@ -2595,7 +2661,7 @@
       <w:pPr>
         <w:pStyle w:val="Heading1"/>
       </w:pPr>
-      <w:bookmarkStart w:id="3" w:name="_Toc424135165"/>
+      <w:bookmarkStart w:id="3" w:name="_Toc425413167"/>
       <w:proofErr w:type="gramStart"/>
       <w:r>
         <w:lastRenderedPageBreak/>
@@ -2705,940 +2771,1004 @@
       <w:pPr>
         <w:pStyle w:val="Heading1"/>
       </w:pPr>
-      <w:bookmarkStart w:id="4" w:name="_Toc424135166"/>
-      <w:proofErr w:type="gramStart"/>
-      <w:r>
-        <w:lastRenderedPageBreak/>
-        <w:t>seasons</w:t>
-      </w:r>
-      <w:proofErr w:type="gramEnd"/>
-      <w:r>
-        <w:t xml:space="preserve"> in initial year</w:t>
-      </w:r>
-      <w:bookmarkEnd w:id="4"/>
-    </w:p>
-    <w:p/>
-    <w:p>
-      <w:r>
-        <w:t>Still can read 3.24 files in old format</w:t>
-      </w:r>
-    </w:p>
-    <w:p>
-      <w:r>
-        <w:rPr>
-          <w:noProof/>
-        </w:rPr>
-        <mc:AlternateContent>
-          <mc:Choice Requires="wps">
-            <w:drawing>
-              <wp:anchor distT="0" distB="0" distL="114300" distR="114300" simplePos="0" relativeHeight="251673600" behindDoc="0" locked="0" layoutInCell="1" allowOverlap="1" wp14:anchorId="7C9166FA" wp14:editId="71287463">
-                <wp:simplePos x="0" y="0"/>
-                <wp:positionH relativeFrom="column">
-                  <wp:posOffset>-47625</wp:posOffset>
-                </wp:positionH>
-                <wp:positionV relativeFrom="paragraph">
-                  <wp:posOffset>281305</wp:posOffset>
-                </wp:positionV>
-                <wp:extent cx="6296025" cy="2447925"/>
-                <wp:effectExtent l="0" t="0" r="0" b="0"/>
-                <wp:wrapNone/>
-                <wp:docPr id="4" name="TextBox 3"/>
-                <wp:cNvGraphicFramePr/>
-                <a:graphic xmlns:a="http://schemas.openxmlformats.org/drawingml/2006/main">
-                  <a:graphicData uri="http://schemas.microsoft.com/office/word/2010/wordprocessingShape">
-                    <wps:wsp>
-                      <wps:cNvSpPr txBox="1"/>
-                      <wps:spPr>
-                        <a:xfrm>
-                          <a:off x="0" y="0"/>
-                          <a:ext cx="6296025" cy="2447925"/>
-                        </a:xfrm>
-                        <a:prstGeom prst="rect">
-                          <a:avLst/>
-                        </a:prstGeom>
-                        <a:noFill/>
-                      </wps:spPr>
-                      <wps:txbx>
-                        <w:txbxContent>
-                          <w:p>
-                            <w:pPr>
-                              <w:pStyle w:val="NormalWeb"/>
-                              <w:spacing w:before="0" w:beforeAutospacing="0" w:after="0" w:afterAutospacing="0"/>
-                            </w:pPr>
-                            <w:r>
-                              <w:rPr>
-                                <w:rFonts w:asciiTheme="minorHAnsi" w:hAnsi="Calibri" w:cstheme="minorBidi"/>
-                                <w:color w:val="000000" w:themeColor="text1"/>
-                                <w:kern w:val="24"/>
-                              </w:rPr>
-                              <w:t>96 #_</w:t>
-                            </w:r>
-                            <w:proofErr w:type="spellStart"/>
-                            <w:r>
-                              <w:rPr>
-                                <w:rFonts w:asciiTheme="minorHAnsi" w:hAnsi="Calibri" w:cstheme="minorBidi"/>
-                                <w:color w:val="000000" w:themeColor="text1"/>
-                                <w:kern w:val="24"/>
-                              </w:rPr>
-                              <w:t>N_lines_of_catch_to_read</w:t>
-                            </w:r>
-                            <w:proofErr w:type="spellEnd"/>
-                          </w:p>
-                          <w:p>
-                            <w:pPr>
-                              <w:pStyle w:val="NormalWeb"/>
-                              <w:spacing w:before="0" w:beforeAutospacing="0" w:after="0" w:afterAutospacing="0"/>
-                            </w:pPr>
-                            <w:r>
-                              <w:rPr>
-                                <w:rFonts w:asciiTheme="minorHAnsi" w:hAnsi="Calibri" w:cstheme="minorBidi"/>
-                                <w:color w:val="000000" w:themeColor="text1"/>
-                                <w:kern w:val="24"/>
-                              </w:rPr>
-                              <w:t>#_</w:t>
-                            </w:r>
-                            <w:proofErr w:type="spellStart"/>
-                            <w:r>
-                              <w:rPr>
-                                <w:rFonts w:asciiTheme="minorHAnsi" w:hAnsi="Calibri" w:cstheme="minorBidi"/>
-                                <w:color w:val="000000" w:themeColor="text1"/>
-                                <w:kern w:val="24"/>
-                              </w:rPr>
-                              <w:t>catch_</w:t>
-                            </w:r>
-                            <w:proofErr w:type="gramStart"/>
-                            <w:r>
-                              <w:rPr>
-                                <w:rFonts w:asciiTheme="minorHAnsi" w:hAnsi="Calibri" w:cstheme="minorBidi"/>
-                                <w:color w:val="000000" w:themeColor="text1"/>
-                                <w:kern w:val="24"/>
-                              </w:rPr>
-                              <w:t>biomass</w:t>
-                            </w:r>
-                            <w:proofErr w:type="spellEnd"/>
-                            <w:r>
-                              <w:rPr>
-                                <w:rFonts w:asciiTheme="minorHAnsi" w:hAnsi="Calibri" w:cstheme="minorBidi"/>
-                                <w:color w:val="000000" w:themeColor="text1"/>
-                                <w:kern w:val="24"/>
-                              </w:rPr>
-                              <w:t>(</w:t>
-                            </w:r>
-                            <w:proofErr w:type="spellStart"/>
-                            <w:proofErr w:type="gramEnd"/>
-                            <w:r>
-                              <w:rPr>
-                                <w:rFonts w:asciiTheme="minorHAnsi" w:hAnsi="Calibri" w:cstheme="minorBidi"/>
-                                <w:color w:val="000000" w:themeColor="text1"/>
-                                <w:kern w:val="24"/>
-                              </w:rPr>
-                              <w:t>mtons</w:t>
-                            </w:r>
-                            <w:proofErr w:type="spellEnd"/>
-                            <w:r>
-                              <w:rPr>
-                                <w:rFonts w:asciiTheme="minorHAnsi" w:hAnsi="Calibri" w:cstheme="minorBidi"/>
-                                <w:color w:val="000000" w:themeColor="text1"/>
-                                <w:kern w:val="24"/>
-                              </w:rPr>
-                              <w:t>):_</w:t>
-                            </w:r>
-                            <w:proofErr w:type="spellStart"/>
-                            <w:r>
-                              <w:rPr>
-                                <w:rFonts w:asciiTheme="minorHAnsi" w:hAnsi="Calibri" w:cstheme="minorBidi"/>
-                                <w:color w:val="000000" w:themeColor="text1"/>
-                                <w:kern w:val="24"/>
-                              </w:rPr>
-                              <w:t>columns_are_year,season,fleets</w:t>
-                            </w:r>
-                            <w:proofErr w:type="spellEnd"/>
-                            <w:r>
-                              <w:rPr>
-                                <w:rFonts w:asciiTheme="minorHAnsi" w:hAnsi="Calibri" w:cstheme="minorBidi"/>
-                                <w:color w:val="000000" w:themeColor="text1"/>
-                                <w:kern w:val="24"/>
-                              </w:rPr>
-                              <w:t>(including surveys with no catch); -999 for initial equilibrium</w:t>
-                            </w:r>
-                          </w:p>
-                          <w:p>
-                            <w:pPr>
-                              <w:pStyle w:val="NormalWeb"/>
-                              <w:spacing w:before="0" w:beforeAutospacing="0" w:after="0" w:afterAutospacing="0"/>
-                            </w:pPr>
-                            <w:r>
-                              <w:rPr>
-                                <w:rFonts w:asciiTheme="minorHAnsi" w:hAnsi="Calibri" w:cstheme="minorBidi"/>
-                                <w:color w:val="000000" w:themeColor="text1"/>
-                                <w:kern w:val="24"/>
-                              </w:rPr>
-                              <w:t xml:space="preserve">-999 </w:t>
-                            </w:r>
-                            <w:proofErr w:type="gramStart"/>
-                            <w:r>
-                              <w:rPr>
-                                <w:rFonts w:asciiTheme="minorHAnsi" w:hAnsi="Calibri" w:cstheme="minorBidi"/>
-                                <w:color w:val="000000" w:themeColor="text1"/>
-                                <w:kern w:val="24"/>
-                              </w:rPr>
-                              <w:t>1  0</w:t>
-                            </w:r>
-                            <w:proofErr w:type="gramEnd"/>
-                            <w:r>
-                              <w:rPr>
-                                <w:rFonts w:asciiTheme="minorHAnsi" w:hAnsi="Calibri" w:cstheme="minorBidi"/>
-                                <w:color w:val="000000" w:themeColor="text1"/>
-                                <w:kern w:val="24"/>
-                              </w:rPr>
-                              <w:t xml:space="preserve"> 0 0 0 0</w:t>
-                            </w:r>
-                          </w:p>
-                          <w:p>
-                            <w:pPr>
-                              <w:pStyle w:val="NormalWeb"/>
-                              <w:spacing w:before="0" w:beforeAutospacing="0" w:after="0" w:afterAutospacing="0"/>
-                            </w:pPr>
-                            <w:r>
-                              <w:rPr>
-                                <w:rFonts w:asciiTheme="minorHAnsi" w:hAnsi="Calibri" w:cstheme="minorBidi"/>
-                                <w:color w:val="000000" w:themeColor="text1"/>
-                                <w:kern w:val="24"/>
-                              </w:rPr>
-                              <w:t xml:space="preserve">-999 </w:t>
-                            </w:r>
-                            <w:proofErr w:type="gramStart"/>
-                            <w:r>
-                              <w:rPr>
-                                <w:rFonts w:asciiTheme="minorHAnsi" w:hAnsi="Calibri" w:cstheme="minorBidi"/>
-                                <w:color w:val="000000" w:themeColor="text1"/>
-                                <w:kern w:val="24"/>
-                              </w:rPr>
-                              <w:t>2  0</w:t>
-                            </w:r>
-                            <w:proofErr w:type="gramEnd"/>
-                            <w:r>
-                              <w:rPr>
-                                <w:rFonts w:asciiTheme="minorHAnsi" w:hAnsi="Calibri" w:cstheme="minorBidi"/>
-                                <w:color w:val="000000" w:themeColor="text1"/>
-                                <w:kern w:val="24"/>
-                              </w:rPr>
-                              <w:t xml:space="preserve"> 0 0 0 0</w:t>
-                            </w:r>
-                          </w:p>
-                          <w:p>
-                            <w:pPr>
-                              <w:pStyle w:val="NormalWeb"/>
-                              <w:spacing w:before="0" w:beforeAutospacing="0" w:after="0" w:afterAutospacing="0"/>
-                            </w:pPr>
-                            <w:r>
-                              <w:rPr>
-                                <w:rFonts w:asciiTheme="minorHAnsi" w:hAnsi="Calibri" w:cstheme="minorBidi"/>
-                                <w:color w:val="000000" w:themeColor="text1"/>
-                                <w:kern w:val="24"/>
-                              </w:rPr>
-                              <w:t xml:space="preserve">-999 </w:t>
-                            </w:r>
-                            <w:proofErr w:type="gramStart"/>
-                            <w:r>
-                              <w:rPr>
-                                <w:rFonts w:asciiTheme="minorHAnsi" w:hAnsi="Calibri" w:cstheme="minorBidi"/>
-                                <w:color w:val="000000" w:themeColor="text1"/>
-                                <w:kern w:val="24"/>
-                              </w:rPr>
-                              <w:t>3  0</w:t>
-                            </w:r>
-                            <w:proofErr w:type="gramEnd"/>
-                            <w:r>
-                              <w:rPr>
-                                <w:rFonts w:asciiTheme="minorHAnsi" w:hAnsi="Calibri" w:cstheme="minorBidi"/>
-                                <w:color w:val="000000" w:themeColor="text1"/>
-                                <w:kern w:val="24"/>
-                              </w:rPr>
-                              <w:t xml:space="preserve"> 0 0 0 0</w:t>
-                            </w:r>
-                          </w:p>
-                          <w:p>
-                            <w:pPr>
-                              <w:pStyle w:val="NormalWeb"/>
-                              <w:spacing w:before="0" w:beforeAutospacing="0" w:after="0" w:afterAutospacing="0"/>
-                            </w:pPr>
-                            <w:r>
-                              <w:rPr>
-                                <w:rFonts w:asciiTheme="minorHAnsi" w:hAnsi="Calibri" w:cstheme="minorBidi"/>
-                                <w:color w:val="000000" w:themeColor="text1"/>
-                                <w:kern w:val="24"/>
-                              </w:rPr>
-                              <w:t xml:space="preserve">1971 1 0 0 0 0 0 </w:t>
-                            </w:r>
-                          </w:p>
-                          <w:p>
-                            <w:pPr>
-                              <w:pStyle w:val="NormalWeb"/>
-                              <w:spacing w:before="0" w:beforeAutospacing="0" w:after="0" w:afterAutospacing="0"/>
-                            </w:pPr>
-                            <w:r>
-                              <w:rPr>
-                                <w:rFonts w:asciiTheme="minorHAnsi" w:hAnsi="Calibri" w:cstheme="minorBidi"/>
-                                <w:color w:val="000000" w:themeColor="text1"/>
-                                <w:kern w:val="24"/>
-                              </w:rPr>
-                              <w:t xml:space="preserve">1971 2 0 0 0 0 0 </w:t>
-                            </w:r>
-                          </w:p>
-                          <w:p>
-                            <w:pPr>
-                              <w:pStyle w:val="NormalWeb"/>
-                              <w:spacing w:before="0" w:beforeAutospacing="0" w:after="0" w:afterAutospacing="0"/>
-                            </w:pPr>
-                            <w:r>
-                              <w:rPr>
-                                <w:rFonts w:asciiTheme="minorHAnsi" w:hAnsi="Calibri" w:cstheme="minorBidi"/>
-                                <w:color w:val="000000" w:themeColor="text1"/>
-                                <w:kern w:val="24"/>
-                              </w:rPr>
-                              <w:t xml:space="preserve">1971 3 0 0 0 0 0 </w:t>
-                            </w:r>
-                          </w:p>
-                          <w:p>
-                            <w:pPr>
-                              <w:pStyle w:val="NormalWeb"/>
-                              <w:spacing w:before="0" w:beforeAutospacing="0" w:after="0" w:afterAutospacing="0"/>
-                            </w:pPr>
-                            <w:r>
-                              <w:rPr>
-                                <w:rFonts w:asciiTheme="minorHAnsi" w:hAnsi="Calibri" w:cstheme="minorBidi"/>
-                                <w:color w:val="000000" w:themeColor="text1"/>
-                                <w:kern w:val="24"/>
-                              </w:rPr>
-                              <w:t xml:space="preserve">1972 1 23.8468 21.8865 23.2409 0 0 </w:t>
-                            </w:r>
-                          </w:p>
-                          <w:p>
-                            <w:pPr>
-                              <w:pStyle w:val="NormalWeb"/>
-                              <w:spacing w:before="0" w:beforeAutospacing="0" w:after="0" w:afterAutospacing="0"/>
-                            </w:pPr>
-                            <w:r>
-                              <w:rPr>
-                                <w:rFonts w:asciiTheme="minorHAnsi" w:hAnsi="Calibri" w:cstheme="minorBidi"/>
-                                <w:color w:val="000000" w:themeColor="text1"/>
-                                <w:kern w:val="24"/>
-                              </w:rPr>
-                              <w:t xml:space="preserve">1972 2 21.6049 21.3974 21.3956 0 0 </w:t>
-                            </w:r>
-                          </w:p>
-                          <w:p>
-                            <w:pPr>
-                              <w:pStyle w:val="NormalWeb"/>
-                              <w:spacing w:before="0" w:beforeAutospacing="0" w:after="0" w:afterAutospacing="0"/>
-                            </w:pPr>
-                            <w:r>
-                              <w:rPr>
-                                <w:rFonts w:asciiTheme="minorHAnsi" w:hAnsi="Calibri" w:cstheme="minorBidi"/>
-                                <w:color w:val="000000" w:themeColor="text1"/>
-                                <w:kern w:val="24"/>
-                              </w:rPr>
-                              <w:t xml:space="preserve">1972 3 21.9649 24.2593 21.4618 0 0 </w:t>
-                            </w:r>
-                          </w:p>
-                        </w:txbxContent>
-                      </wps:txbx>
-                      <wps:bodyPr wrap="square" rtlCol="0">
-                        <a:noAutofit/>
-                      </wps:bodyPr>
-                    </wps:wsp>
-                  </a:graphicData>
-                </a:graphic>
-                <wp14:sizeRelH relativeFrom="margin">
-                  <wp14:pctWidth>0</wp14:pctWidth>
-                </wp14:sizeRelH>
-                <wp14:sizeRelV relativeFrom="margin">
-                  <wp14:pctHeight>0</wp14:pctHeight>
-                </wp14:sizeRelV>
-              </wp:anchor>
-            </w:drawing>
-          </mc:Choice>
-          <mc:Fallback>
-            <w:pict>
-              <v:shape id="TextBox 3" o:spid="_x0000_s1035" type="#_x0000_t202" style="position:absolute;margin-left:-3.75pt;margin-top:22.15pt;width:495.75pt;height:192.75pt;z-index:251673600;visibility:visible;mso-wrap-style:square;mso-width-percent:0;mso-height-percent:0;mso-wrap-distance-left:9pt;mso-wrap-distance-top:0;mso-wrap-distance-right:9pt;mso-wrap-distance-bottom:0;mso-position-horizontal:absolute;mso-position-horizontal-relative:text;mso-position-vertical:absolute;mso-position-vertical-relative:text;mso-width-percent:0;mso-height-percent:0;mso-width-relative:margin;mso-height-relative:margin;v-text-anchor:top" o:gfxdata="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" filled="f" stroked="f">
-                <v:textbox>
-                  <w:txbxContent>
-                    <w:p>
-                      <w:pPr>
-                        <w:pStyle w:val="NormalWeb"/>
-                        <w:spacing w:before="0" w:beforeAutospacing="0" w:after="0" w:afterAutospacing="0"/>
-                      </w:pPr>
-                      <w:r>
-                        <w:rPr>
-                          <w:rFonts w:asciiTheme="minorHAnsi" w:hAnsi="Calibri" w:cstheme="minorBidi"/>
-                          <w:color w:val="000000" w:themeColor="text1"/>
-                          <w:kern w:val="24"/>
-                        </w:rPr>
-                        <w:t>96 #_</w:t>
-                      </w:r>
-                      <w:proofErr w:type="spellStart"/>
-                      <w:r>
-                        <w:rPr>
-                          <w:rFonts w:asciiTheme="minorHAnsi" w:hAnsi="Calibri" w:cstheme="minorBidi"/>
-                          <w:color w:val="000000" w:themeColor="text1"/>
-                          <w:kern w:val="24"/>
-                        </w:rPr>
-                        <w:t>N_lines_of_catch_to_read</w:t>
-                      </w:r>
-                      <w:proofErr w:type="spellEnd"/>
-                    </w:p>
-                    <w:p>
-                      <w:pPr>
-                        <w:pStyle w:val="NormalWeb"/>
-                        <w:spacing w:before="0" w:beforeAutospacing="0" w:after="0" w:afterAutospacing="0"/>
-                      </w:pPr>
-                      <w:r>
-                        <w:rPr>
-                          <w:rFonts w:asciiTheme="minorHAnsi" w:hAnsi="Calibri" w:cstheme="minorBidi"/>
-                          <w:color w:val="000000" w:themeColor="text1"/>
-                          <w:kern w:val="24"/>
-                        </w:rPr>
-                        <w:t>#_</w:t>
-                      </w:r>
-                      <w:proofErr w:type="spellStart"/>
-                      <w:r>
-                        <w:rPr>
-                          <w:rFonts w:asciiTheme="minorHAnsi" w:hAnsi="Calibri" w:cstheme="minorBidi"/>
-                          <w:color w:val="000000" w:themeColor="text1"/>
-                          <w:kern w:val="24"/>
-                        </w:rPr>
-                        <w:t>catch_</w:t>
-                      </w:r>
-                      <w:proofErr w:type="gramStart"/>
-                      <w:r>
-                        <w:rPr>
-                          <w:rFonts w:asciiTheme="minorHAnsi" w:hAnsi="Calibri" w:cstheme="minorBidi"/>
-                          <w:color w:val="000000" w:themeColor="text1"/>
-                          <w:kern w:val="24"/>
-                        </w:rPr>
-                        <w:t>biomass</w:t>
-                      </w:r>
-                      <w:proofErr w:type="spellEnd"/>
-                      <w:r>
-                        <w:rPr>
-                          <w:rFonts w:asciiTheme="minorHAnsi" w:hAnsi="Calibri" w:cstheme="minorBidi"/>
-                          <w:color w:val="000000" w:themeColor="text1"/>
-                          <w:kern w:val="24"/>
-                        </w:rPr>
-                        <w:t>(</w:t>
-                      </w:r>
-                      <w:proofErr w:type="spellStart"/>
-                      <w:proofErr w:type="gramEnd"/>
-                      <w:r>
-                        <w:rPr>
-                          <w:rFonts w:asciiTheme="minorHAnsi" w:hAnsi="Calibri" w:cstheme="minorBidi"/>
-                          <w:color w:val="000000" w:themeColor="text1"/>
-                          <w:kern w:val="24"/>
-                        </w:rPr>
-                        <w:t>mtons</w:t>
-                      </w:r>
-                      <w:proofErr w:type="spellEnd"/>
-                      <w:r>
-                        <w:rPr>
-                          <w:rFonts w:asciiTheme="minorHAnsi" w:hAnsi="Calibri" w:cstheme="minorBidi"/>
-                          <w:color w:val="000000" w:themeColor="text1"/>
-                          <w:kern w:val="24"/>
-                        </w:rPr>
-                        <w:t>):_</w:t>
-                      </w:r>
-                      <w:proofErr w:type="spellStart"/>
-                      <w:r>
-                        <w:rPr>
-                          <w:rFonts w:asciiTheme="minorHAnsi" w:hAnsi="Calibri" w:cstheme="minorBidi"/>
-                          <w:color w:val="000000" w:themeColor="text1"/>
-                          <w:kern w:val="24"/>
-                        </w:rPr>
-                        <w:t>columns_are_year,season,fleets</w:t>
-                      </w:r>
-                      <w:proofErr w:type="spellEnd"/>
-                      <w:r>
-                        <w:rPr>
-                          <w:rFonts w:asciiTheme="minorHAnsi" w:hAnsi="Calibri" w:cstheme="minorBidi"/>
-                          <w:color w:val="000000" w:themeColor="text1"/>
-                          <w:kern w:val="24"/>
-                        </w:rPr>
-                        <w:t>(including surveys with no catch); -999 for initial equilibrium</w:t>
-                      </w:r>
-                    </w:p>
-                    <w:p>
-                      <w:pPr>
-                        <w:pStyle w:val="NormalWeb"/>
-                        <w:spacing w:before="0" w:beforeAutospacing="0" w:after="0" w:afterAutospacing="0"/>
-                      </w:pPr>
-                      <w:r>
-                        <w:rPr>
-                          <w:rFonts w:asciiTheme="minorHAnsi" w:hAnsi="Calibri" w:cstheme="minorBidi"/>
-                          <w:color w:val="000000" w:themeColor="text1"/>
-                          <w:kern w:val="24"/>
-                        </w:rPr>
-                        <w:t xml:space="preserve">-999 </w:t>
-                      </w:r>
-                      <w:proofErr w:type="gramStart"/>
-                      <w:r>
-                        <w:rPr>
-                          <w:rFonts w:asciiTheme="minorHAnsi" w:hAnsi="Calibri" w:cstheme="minorBidi"/>
-                          <w:color w:val="000000" w:themeColor="text1"/>
-                          <w:kern w:val="24"/>
-                        </w:rPr>
-                        <w:t>1  0</w:t>
-                      </w:r>
-                      <w:proofErr w:type="gramEnd"/>
-                      <w:r>
-                        <w:rPr>
-                          <w:rFonts w:asciiTheme="minorHAnsi" w:hAnsi="Calibri" w:cstheme="minorBidi"/>
-                          <w:color w:val="000000" w:themeColor="text1"/>
-                          <w:kern w:val="24"/>
-                        </w:rPr>
-                        <w:t xml:space="preserve"> 0 0 0 0</w:t>
-                      </w:r>
-                    </w:p>
-                    <w:p>
-                      <w:pPr>
-                        <w:pStyle w:val="NormalWeb"/>
-                        <w:spacing w:before="0" w:beforeAutospacing="0" w:after="0" w:afterAutospacing="0"/>
-                      </w:pPr>
-                      <w:r>
-                        <w:rPr>
-                          <w:rFonts w:asciiTheme="minorHAnsi" w:hAnsi="Calibri" w:cstheme="minorBidi"/>
-                          <w:color w:val="000000" w:themeColor="text1"/>
-                          <w:kern w:val="24"/>
-                        </w:rPr>
-                        <w:t xml:space="preserve">-999 </w:t>
-                      </w:r>
-                      <w:proofErr w:type="gramStart"/>
-                      <w:r>
-                        <w:rPr>
-                          <w:rFonts w:asciiTheme="minorHAnsi" w:hAnsi="Calibri" w:cstheme="minorBidi"/>
-                          <w:color w:val="000000" w:themeColor="text1"/>
-                          <w:kern w:val="24"/>
-                        </w:rPr>
-                        <w:t>2  0</w:t>
-                      </w:r>
-                      <w:proofErr w:type="gramEnd"/>
-                      <w:r>
-                        <w:rPr>
-                          <w:rFonts w:asciiTheme="minorHAnsi" w:hAnsi="Calibri" w:cstheme="minorBidi"/>
-                          <w:color w:val="000000" w:themeColor="text1"/>
-                          <w:kern w:val="24"/>
-                        </w:rPr>
-                        <w:t xml:space="preserve"> 0 0 0 0</w:t>
-                      </w:r>
-                    </w:p>
-                    <w:p>
-                      <w:pPr>
-                        <w:pStyle w:val="NormalWeb"/>
-                        <w:spacing w:before="0" w:beforeAutospacing="0" w:after="0" w:afterAutospacing="0"/>
-                      </w:pPr>
-                      <w:r>
-                        <w:rPr>
-                          <w:rFonts w:asciiTheme="minorHAnsi" w:hAnsi="Calibri" w:cstheme="minorBidi"/>
-                          <w:color w:val="000000" w:themeColor="text1"/>
-                          <w:kern w:val="24"/>
-                        </w:rPr>
-                        <w:t xml:space="preserve">-999 </w:t>
-                      </w:r>
-                      <w:proofErr w:type="gramStart"/>
-                      <w:r>
-                        <w:rPr>
-                          <w:rFonts w:asciiTheme="minorHAnsi" w:hAnsi="Calibri" w:cstheme="minorBidi"/>
-                          <w:color w:val="000000" w:themeColor="text1"/>
-                          <w:kern w:val="24"/>
-                        </w:rPr>
-                        <w:t>3  0</w:t>
-                      </w:r>
-                      <w:proofErr w:type="gramEnd"/>
-                      <w:r>
-                        <w:rPr>
-                          <w:rFonts w:asciiTheme="minorHAnsi" w:hAnsi="Calibri" w:cstheme="minorBidi"/>
-                          <w:color w:val="000000" w:themeColor="text1"/>
-                          <w:kern w:val="24"/>
-                        </w:rPr>
-                        <w:t xml:space="preserve"> 0 0 0 0</w:t>
-                      </w:r>
-                    </w:p>
-                    <w:p>
-                      <w:pPr>
-                        <w:pStyle w:val="NormalWeb"/>
-                        <w:spacing w:before="0" w:beforeAutospacing="0" w:after="0" w:afterAutospacing="0"/>
-                      </w:pPr>
-                      <w:r>
-                        <w:rPr>
-                          <w:rFonts w:asciiTheme="minorHAnsi" w:hAnsi="Calibri" w:cstheme="minorBidi"/>
-                          <w:color w:val="000000" w:themeColor="text1"/>
-                          <w:kern w:val="24"/>
-                        </w:rPr>
-                        <w:t xml:space="preserve">1971 1 0 0 0 0 0 </w:t>
-                      </w:r>
-                    </w:p>
-                    <w:p>
-                      <w:pPr>
-                        <w:pStyle w:val="NormalWeb"/>
-                        <w:spacing w:before="0" w:beforeAutospacing="0" w:after="0" w:afterAutospacing="0"/>
-                      </w:pPr>
-                      <w:r>
-                        <w:rPr>
-                          <w:rFonts w:asciiTheme="minorHAnsi" w:hAnsi="Calibri" w:cstheme="minorBidi"/>
-                          <w:color w:val="000000" w:themeColor="text1"/>
-                          <w:kern w:val="24"/>
-                        </w:rPr>
-                        <w:t xml:space="preserve">1971 2 0 0 0 0 0 </w:t>
-                      </w:r>
-                    </w:p>
-                    <w:p>
-                      <w:pPr>
-                        <w:pStyle w:val="NormalWeb"/>
-                        <w:spacing w:before="0" w:beforeAutospacing="0" w:after="0" w:afterAutospacing="0"/>
-                      </w:pPr>
-                      <w:r>
-                        <w:rPr>
-                          <w:rFonts w:asciiTheme="minorHAnsi" w:hAnsi="Calibri" w:cstheme="minorBidi"/>
-                          <w:color w:val="000000" w:themeColor="text1"/>
-                          <w:kern w:val="24"/>
-                        </w:rPr>
-                        <w:t xml:space="preserve">1971 3 0 0 0 0 0 </w:t>
-                      </w:r>
-                    </w:p>
-                    <w:p>
-                      <w:pPr>
-                        <w:pStyle w:val="NormalWeb"/>
-                        <w:spacing w:before="0" w:beforeAutospacing="0" w:after="0" w:afterAutospacing="0"/>
-                      </w:pPr>
-                      <w:r>
-                        <w:rPr>
-                          <w:rFonts w:asciiTheme="minorHAnsi" w:hAnsi="Calibri" w:cstheme="minorBidi"/>
-                          <w:color w:val="000000" w:themeColor="text1"/>
-                          <w:kern w:val="24"/>
-                        </w:rPr>
-                        <w:t xml:space="preserve">1972 1 23.8468 21.8865 23.2409 0 0 </w:t>
-                      </w:r>
-                    </w:p>
-                    <w:p>
-                      <w:pPr>
-                        <w:pStyle w:val="NormalWeb"/>
-                        <w:spacing w:before="0" w:beforeAutospacing="0" w:after="0" w:afterAutospacing="0"/>
-                      </w:pPr>
-                      <w:r>
-                        <w:rPr>
-                          <w:rFonts w:asciiTheme="minorHAnsi" w:hAnsi="Calibri" w:cstheme="minorBidi"/>
-                          <w:color w:val="000000" w:themeColor="text1"/>
-                          <w:kern w:val="24"/>
-                        </w:rPr>
-                        <w:t xml:space="preserve">1972 2 21.6049 21.3974 21.3956 0 0 </w:t>
-                      </w:r>
-                    </w:p>
-                    <w:p>
-                      <w:pPr>
-                        <w:pStyle w:val="NormalWeb"/>
-                        <w:spacing w:before="0" w:beforeAutospacing="0" w:after="0" w:afterAutospacing="0"/>
-                      </w:pPr>
-                      <w:r>
-                        <w:rPr>
-                          <w:rFonts w:asciiTheme="minorHAnsi" w:hAnsi="Calibri" w:cstheme="minorBidi"/>
-                          <w:color w:val="000000" w:themeColor="text1"/>
-                          <w:kern w:val="24"/>
-                        </w:rPr>
-                        <w:t xml:space="preserve">1972 3 21.9649 24.2593 21.4618 0 0 </w:t>
-                      </w:r>
-                    </w:p>
-                  </w:txbxContent>
-                </v:textbox>
-              </v:shape>
-            </w:pict>
-          </mc:Fallback>
-        </mc:AlternateContent>
-      </w:r>
-      <w:r>
-        <w:t>New format is:</w:t>
-      </w:r>
-    </w:p>
-    <w:p/>
-    <w:p/>
-    <w:p/>
-    <w:p/>
-    <w:p/>
-    <w:p/>
-    <w:p/>
-    <w:p>
-      <w:r>
-        <w:br w:type="page"/>
-      </w:r>
-    </w:p>
-    <w:p>
-      <w:pPr>
-        <w:pStyle w:val="Heading1"/>
-      </w:pPr>
-      <w:bookmarkStart w:id="5" w:name="_Toc424135167"/>
+      <w:bookmarkStart w:id="4" w:name="_Toc425413168"/>
       <w:r>
         <w:lastRenderedPageBreak/>
         <w:t>Generic fleet order</w:t>
       </w:r>
+      <w:bookmarkEnd w:id="4"/>
+    </w:p>
+    <w:p>
+      <w:r>
+        <w:t>Previously, fishing fleets were listed first, followed by survey only fleets. Input of catch was only associated with fishing fleets and there was an option for a fishing fleet to be designated as "bycatch only" such that the input catch values were ignored. A problem with this approach is that addition or subtraction of a fishing fleet required renumbering the "fleet" ID on data for all higher numbered fleets and surveys.</w:t>
+      </w:r>
+    </w:p>
+    <w:p>
+      <w:r>
+        <w:t>Solution - All fleets now have the same status within the model structure and each has a specified fleet type.</w:t>
+      </w:r>
+    </w:p>
+    <w:p>
+      <w:r>
+        <w:t>Available fleet types are: catch fleet, bycatch only, survey. Future types can be: environment, predator, ignore.</w:t>
+      </w:r>
+    </w:p>
+    <w:p>
+      <w:r>
+        <w:t>Fleet input is rotated to row-orientation and now looks like:</w:t>
+      </w:r>
+    </w:p>
+    <w:p>
+      <w:pPr>
+        <w:spacing w:after="0"/>
+      </w:pPr>
+      <w:r>
+        <w:t>3 #_</w:t>
+      </w:r>
+      <w:proofErr w:type="spellStart"/>
+      <w:r>
+        <w:t>Nfleets</w:t>
+      </w:r>
+      <w:proofErr w:type="spellEnd"/>
+      <w:r>
+        <w:t xml:space="preserve"> (including surveys)</w:t>
+      </w:r>
+    </w:p>
+    <w:p>
+      <w:pPr>
+        <w:spacing w:after="0"/>
+      </w:pPr>
+      <w:r>
+        <w:t>#_</w:t>
+      </w:r>
+      <w:proofErr w:type="spellStart"/>
+      <w:r>
+        <w:t>fleet_type</w:t>
+      </w:r>
+      <w:proofErr w:type="spellEnd"/>
+      <w:r>
+        <w:t xml:space="preserve">: 1=catch fleet; 2=bycatch only fleet; 3=survey; 4=ignore </w:t>
+      </w:r>
+    </w:p>
+    <w:p>
+      <w:pPr>
+        <w:spacing w:after="0"/>
+      </w:pPr>
+      <w:r>
+        <w:t>#_</w:t>
+      </w:r>
+      <w:proofErr w:type="spellStart"/>
+      <w:r>
+        <w:t>survey_timing</w:t>
+      </w:r>
+      <w:proofErr w:type="spellEnd"/>
+      <w:r>
+        <w:t xml:space="preserve">: -1=for use of catch-at-age to override the month value associated with a datum </w:t>
+      </w:r>
+    </w:p>
+    <w:p>
+      <w:pPr>
+        <w:spacing w:after="0"/>
+      </w:pPr>
+      <w:r>
+        <w:t>#_</w:t>
+      </w:r>
+      <w:proofErr w:type="spellStart"/>
+      <w:r>
+        <w:t>fleet_area</w:t>
+      </w:r>
+      <w:proofErr w:type="spellEnd"/>
+      <w:r>
+        <w:t xml:space="preserve">: area the fleet/survey operates in </w:t>
+      </w:r>
+    </w:p>
+    <w:p>
+      <w:pPr>
+        <w:spacing w:after="0"/>
+      </w:pPr>
+      <w:r>
+        <w:t>#_units of catch: 1=bio; 2=</w:t>
+      </w:r>
+      <w:proofErr w:type="spellStart"/>
+      <w:r>
+        <w:t>num</w:t>
+      </w:r>
+      <w:proofErr w:type="spellEnd"/>
+      <w:r>
+        <w:t xml:space="preserve"> (ignored for surveys; their units read later)</w:t>
+      </w:r>
+    </w:p>
+    <w:p>
+      <w:pPr>
+        <w:spacing w:after="0"/>
+      </w:pPr>
+      <w:r>
+        <w:t>#_</w:t>
+      </w:r>
+      <w:proofErr w:type="spellStart"/>
+      <w:r>
+        <w:t>equ_catch_se</w:t>
+      </w:r>
+      <w:proofErr w:type="spellEnd"/>
+      <w:r>
+        <w:t xml:space="preserve">: standard error of </w:t>
+      </w:r>
+      <w:proofErr w:type="gramStart"/>
+      <w:r>
+        <w:t>log(</w:t>
+      </w:r>
+      <w:proofErr w:type="gramEnd"/>
+      <w:r>
+        <w:t>initial equilibrium catch)</w:t>
+      </w:r>
+    </w:p>
+    <w:p>
+      <w:pPr>
+        <w:spacing w:after="0"/>
+      </w:pPr>
+      <w:r>
+        <w:t>#_</w:t>
+      </w:r>
+      <w:proofErr w:type="spellStart"/>
+      <w:r>
+        <w:t>catch_se</w:t>
+      </w:r>
+      <w:proofErr w:type="spellEnd"/>
+      <w:r>
+        <w:t xml:space="preserve">: standard error of </w:t>
+      </w:r>
+      <w:proofErr w:type="gramStart"/>
+      <w:r>
+        <w:t>log(</w:t>
+      </w:r>
+      <w:proofErr w:type="gramEnd"/>
+      <w:r>
+        <w:t>catch); can be overridden in control file with detailed F input</w:t>
+      </w:r>
+    </w:p>
+    <w:p>
+      <w:pPr>
+        <w:spacing w:after="0"/>
+      </w:pPr>
+      <w:r>
+        <w:t>#_</w:t>
+      </w:r>
+      <w:proofErr w:type="spellStart"/>
+      <w:r>
+        <w:t>need_catch_mult</w:t>
+      </w:r>
+      <w:proofErr w:type="spellEnd"/>
+      <w:r>
+        <w:t>: new feature to create a fleet-specific, time-variable parameter to rescale catch</w:t>
+      </w:r>
+    </w:p>
+    <w:p>
+      <w:pPr>
+        <w:spacing w:after="0"/>
+      </w:pPr>
+      <w:r>
+        <w:t>#_</w:t>
+      </w:r>
+      <w:proofErr w:type="spellStart"/>
+      <w:r>
+        <w:t>fleetname</w:t>
+      </w:r>
+      <w:proofErr w:type="spellEnd"/>
+    </w:p>
+    <w:p>
+      <w:pPr>
+        <w:spacing w:after="0"/>
+      </w:pPr>
+      <w:r>
+        <w:t xml:space="preserve">#_rows are fleets; columns are: </w:t>
+      </w:r>
+      <w:proofErr w:type="spellStart"/>
+      <w:r>
+        <w:t>fleet_type</w:t>
+      </w:r>
+      <w:proofErr w:type="spellEnd"/>
+      <w:r>
+        <w:t xml:space="preserve">, timing, area, units, </w:t>
+      </w:r>
+      <w:proofErr w:type="spellStart"/>
+      <w:r>
+        <w:t>equ_catch_se</w:t>
+      </w:r>
+      <w:proofErr w:type="spellEnd"/>
+      <w:r>
+        <w:t xml:space="preserve">, </w:t>
+      </w:r>
+      <w:proofErr w:type="spellStart"/>
+      <w:r>
+        <w:t>catch_se</w:t>
+      </w:r>
+      <w:proofErr w:type="spellEnd"/>
+      <w:r>
+        <w:t xml:space="preserve">, </w:t>
+      </w:r>
+      <w:proofErr w:type="spellStart"/>
+      <w:r>
+        <w:t>need_catch_mult</w:t>
+      </w:r>
+      <w:proofErr w:type="spellEnd"/>
+      <w:r>
+        <w:t xml:space="preserve">, </w:t>
+      </w:r>
+      <w:proofErr w:type="spellStart"/>
+      <w:r>
+        <w:t>fleetname</w:t>
+      </w:r>
+      <w:proofErr w:type="spellEnd"/>
+    </w:p>
+    <w:p>
+      <w:pPr>
+        <w:spacing w:after="0"/>
+      </w:pPr>
+      <w:r>
+        <w:t>1 0.5 1 1 0.01 0.01 0 FISHERY</w:t>
+      </w:r>
+    </w:p>
+    <w:p>
+      <w:pPr>
+        <w:spacing w:after="0"/>
+      </w:pPr>
+      <w:r>
+        <w:t xml:space="preserve">3 0.5 1 2 0.1 0.1 0 </w:t>
+      </w:r>
+      <w:proofErr w:type="spellStart"/>
+      <w:r>
+        <w:t>Trawl_Survey</w:t>
+      </w:r>
+      <w:proofErr w:type="spellEnd"/>
+    </w:p>
+    <w:p>
+      <w:pPr>
+        <w:spacing w:after="0"/>
+      </w:pPr>
+      <w:r>
+        <w:t xml:space="preserve">3 0.5 1 2 0.1 0.1 0 </w:t>
+      </w:r>
+      <w:proofErr w:type="spellStart"/>
+      <w:r>
+        <w:t>Recruit_Survey</w:t>
+      </w:r>
+      <w:proofErr w:type="spellEnd"/>
+    </w:p>
+    <w:p>
+      <w:pPr>
+        <w:spacing w:after="0"/>
+      </w:pPr>
+      <w:r>
+        <w:br w:type="page"/>
+      </w:r>
+    </w:p>
+    <w:p>
+      <w:pPr>
+        <w:pStyle w:val="Heading1"/>
+      </w:pPr>
+      <w:bookmarkStart w:id="5" w:name="_Toc425413169"/>
+      <w:r>
+        <w:lastRenderedPageBreak/>
+        <w:t xml:space="preserve">Catch </w:t>
+      </w:r>
+      <w:r>
+        <w:t>Data format</w:t>
+      </w:r>
       <w:bookmarkEnd w:id="5"/>
     </w:p>
     <w:p>
-      <w:r>
-        <w:t>Previously, fishing fleets were listed first, followed by survey only fleets. Input of catch was only associated with fishing fleets and there was an option for a fishing fleet to be designated as "bycatch only" such that the input catch values were ignored. A problem with this approach is that addition or subtraction of a fishing fleet required renumbering the "fleet" ID on data for all higher numbered fleets and surveys.</w:t>
-      </w:r>
-    </w:p>
-    <w:p>
-      <w:r>
-        <w:t>Solution - All fleets now have the same status within the model structure and each has a specified fleet type.</w:t>
-      </w:r>
-    </w:p>
-    <w:p>
-      <w:r>
-        <w:t>Available fleet types are: catch fleet, bycatch only, survey. Future types can be: environment, predator, ignore.</w:t>
-      </w:r>
-    </w:p>
-    <w:p>
-      <w:r>
-        <w:t>Fleet input is rotated to row-orientation and now looks like:</w:t>
-      </w:r>
-    </w:p>
-    <w:p>
-      <w:pPr>
-        <w:spacing w:after="0"/>
-      </w:pPr>
-      <w:r>
-        <w:t>3 #_</w:t>
+      <w:pPr>
+        <w:rPr>
+          <w:rFonts w:ascii="Verdana" w:hAnsi="Verdana"/>
+          <w:color w:val="484848"/>
+          <w:sz w:val="18"/>
+          <w:szCs w:val="18"/>
+          <w:shd w:val="clear" w:color="auto" w:fill="FFFFDD"/>
+        </w:rPr>
+      </w:pPr>
+      <w:r>
+        <w:rPr>
+          <w:rFonts w:ascii="Verdana" w:hAnsi="Verdana"/>
+          <w:color w:val="484848"/>
+          <w:sz w:val="18"/>
+          <w:szCs w:val="18"/>
+          <w:shd w:val="clear" w:color="auto" w:fill="FFFFDD"/>
+        </w:rPr>
+        <w:t>The input format for catch data has changed.  In the new format:</w:t>
+      </w:r>
+    </w:p>
+    <w:p>
+      <w:pPr>
+        <w:pStyle w:val="ListParagraph"/>
+        <w:numPr>
+          <w:ilvl w:val="0"/>
+          <w:numId w:val="8"/>
+        </w:numPr>
+      </w:pPr>
+      <w:r>
+        <w:t>Input is organized as a list, not as a table</w:t>
+      </w:r>
+    </w:p>
+    <w:p>
+      <w:pPr>
+        <w:pStyle w:val="ListParagraph"/>
+        <w:numPr>
+          <w:ilvl w:val="0"/>
+          <w:numId w:val="8"/>
+        </w:numPr>
+      </w:pPr>
+      <w:r>
+        <w:t xml:space="preserve">Each record in the list has the format:  </w:t>
       </w:r>
       <w:proofErr w:type="spellStart"/>
       <w:r>
-        <w:t>Nfleets</w:t>
+        <w:t>yr</w:t>
       </w:r>
       <w:proofErr w:type="spellEnd"/>
       <w:r>
-        <w:t xml:space="preserve"> (including surveys)</w:t>
-      </w:r>
-    </w:p>
-    <w:p>
-      <w:pPr>
-        <w:spacing w:after="0"/>
-      </w:pPr>
-      <w:r>
-        <w:t>#_</w:t>
+        <w:t>, seas, fleet, catch amount, catch se</w:t>
+      </w:r>
+    </w:p>
+    <w:p>
+      <w:pPr>
+        <w:pStyle w:val="ListParagraph"/>
+        <w:numPr>
+          <w:ilvl w:val="0"/>
+          <w:numId w:val="8"/>
+        </w:numPr>
+      </w:pPr>
+      <w:r>
+        <w:t>Only positive catches need to be entered, so there is no need for records for the survey fleets</w:t>
+      </w:r>
+    </w:p>
+    <w:p>
+      <w:pPr>
+        <w:pStyle w:val="ListParagraph"/>
+        <w:numPr>
+          <w:ilvl w:val="0"/>
+          <w:numId w:val="8"/>
+        </w:numPr>
+      </w:pPr>
+      <w:r>
+        <w:t>There is no longer a need to enter a value for the number of catch records, instead the list is terminated by entering a record with the value -9999 in the year field</w:t>
+      </w:r>
+    </w:p>
+    <w:p>
+      <w:pPr>
+        <w:pStyle w:val="ListParagraph"/>
+        <w:numPr>
+          <w:ilvl w:val="0"/>
+          <w:numId w:val="8"/>
+        </w:numPr>
+      </w:pPr>
+      <w:r>
+        <w:t>Initial equilibrium catch is now season specific</w:t>
+      </w:r>
+    </w:p>
+    <w:p>
+      <w:pPr>
+        <w:pStyle w:val="ListParagraph"/>
+        <w:numPr>
+          <w:ilvl w:val="0"/>
+          <w:numId w:val="8"/>
+        </w:numPr>
+      </w:pPr>
+      <w:r>
+        <w:t>There is no longer a separate input for the initial equilibrium catch.  This is now entered along with the other catch records by specifying the year as -999</w:t>
+      </w:r>
+    </w:p>
+    <w:p>
+      <w:pPr>
+        <w:pStyle w:val="ListParagraph"/>
+        <w:numPr>
+          <w:ilvl w:val="0"/>
+          <w:numId w:val="8"/>
+        </w:numPr>
+      </w:pPr>
+      <w:r>
+        <w:t>As before:</w:t>
+      </w:r>
+    </w:p>
+    <w:p>
+      <w:pPr>
+        <w:pStyle w:val="ListParagraph"/>
+        <w:numPr>
+          <w:ilvl w:val="1"/>
+          <w:numId w:val="8"/>
+        </w:numPr>
+      </w:pPr>
+      <w:r>
+        <w:t xml:space="preserve">If the season field is greater than </w:t>
       </w:r>
       <w:proofErr w:type="spellStart"/>
       <w:r>
-        <w:t>fleet_type</w:t>
+        <w:t>nseasons</w:t>
       </w:r>
       <w:proofErr w:type="spellEnd"/>
       <w:r>
-        <w:t xml:space="preserve">: 1=catch fleet; 2=bycatch only fleet; 3=survey; 4=ignore </w:t>
-      </w:r>
-    </w:p>
-    <w:p>
-      <w:pPr>
-        <w:spacing w:after="0"/>
-      </w:pPr>
-      <w:r>
-        <w:t>#_</w:t>
+        <w:t>, the catch record is added to the catch for season=</w:t>
       </w:r>
       <w:proofErr w:type="spellStart"/>
       <w:r>
-        <w:t>survey_timing</w:t>
+        <w:t>nseasons</w:t>
       </w:r>
       <w:proofErr w:type="spellEnd"/>
       <w:r>
-        <w:t xml:space="preserve">: -1=for use of catch-at-age to override the month value associated with a datum </w:t>
-      </w:r>
-    </w:p>
-    <w:p>
-      <w:pPr>
-        <w:spacing w:after="0"/>
-      </w:pPr>
-      <w:r>
-        <w:t>#_</w:t>
+        <w:t>;</w:t>
+      </w:r>
+    </w:p>
+    <w:p>
+      <w:pPr>
+        <w:pStyle w:val="ListParagraph"/>
+        <w:numPr>
+          <w:ilvl w:val="1"/>
+          <w:numId w:val="8"/>
+        </w:numPr>
+      </w:pPr>
+      <w:r>
+        <w:t>If the season field has the value 0, then the catch for that record is added to all seasons of that year equally.</w:t>
+      </w:r>
+    </w:p>
+    <w:p>
+      <w:r>
+        <w:t xml:space="preserve">The new format for a 2 season model with 2 fisheries looks like the table below.  The example is sorted by fleet, but the sort order does not matter.  In </w:t>
       </w:r>
       <w:proofErr w:type="spellStart"/>
       <w:r>
-        <w:t>fleet_area</w:t>
+        <w:t>data.ss_new</w:t>
       </w:r>
       <w:proofErr w:type="spellEnd"/>
       <w:r>
-        <w:t xml:space="preserve">: area the fleet/survey operates in </w:t>
-      </w:r>
-    </w:p>
-    <w:p>
-      <w:pPr>
-        <w:spacing w:after="0"/>
-      </w:pPr>
-      <w:r>
-        <w:t>#_units of catch: 1=bio; 2=</w:t>
-      </w:r>
-      <w:proofErr w:type="spellStart"/>
-      <w:r>
-        <w:t>num</w:t>
-      </w:r>
-      <w:proofErr w:type="spellEnd"/>
-      <w:r>
-        <w:t xml:space="preserve"> (ignored for surveys; their units read later)</w:t>
-      </w:r>
-    </w:p>
-    <w:p>
-      <w:pPr>
-        <w:spacing w:after="0"/>
-      </w:pPr>
-      <w:r>
-        <w:t>#_</w:t>
-      </w:r>
-      <w:proofErr w:type="spellStart"/>
-      <w:r>
-        <w:t>equ_catch_se</w:t>
-      </w:r>
-      <w:proofErr w:type="spellEnd"/>
-      <w:r>
-        <w:t xml:space="preserve">: standard error of </w:t>
-      </w:r>
-      <w:proofErr w:type="gramStart"/>
-      <w:r>
-        <w:t>log(</w:t>
-      </w:r>
-      <w:proofErr w:type="gramEnd"/>
-      <w:r>
-        <w:t>initial equilibrium catch)</w:t>
-      </w:r>
-    </w:p>
-    <w:p>
-      <w:pPr>
-        <w:spacing w:after="0"/>
-      </w:pPr>
-      <w:r>
-        <w:t>#_</w:t>
-      </w:r>
-      <w:proofErr w:type="spellStart"/>
-      <w:r>
-        <w:t>catch_se</w:t>
-      </w:r>
-      <w:proofErr w:type="spellEnd"/>
-      <w:r>
-        <w:t xml:space="preserve">: standard error of </w:t>
-      </w:r>
-      <w:proofErr w:type="gramStart"/>
-      <w:r>
-        <w:t>log(</w:t>
-      </w:r>
-      <w:proofErr w:type="gramEnd"/>
-      <w:r>
-        <w:t>catch); can be overridden in control file with detailed F input</w:t>
-      </w:r>
-    </w:p>
-    <w:p>
-      <w:pPr>
-        <w:spacing w:after="0"/>
-      </w:pPr>
-      <w:r>
-        <w:t>#_</w:t>
-      </w:r>
-      <w:proofErr w:type="spellStart"/>
-      <w:r>
-        <w:t>need_catch_mult</w:t>
-      </w:r>
-      <w:proofErr w:type="spellEnd"/>
-      <w:r>
-        <w:t>: new feature to create a fleet-specific, time-variable parameter to rescale catch</w:t>
-      </w:r>
-    </w:p>
-    <w:p>
-      <w:pPr>
-        <w:spacing w:after="0"/>
-      </w:pPr>
-      <w:r>
-        <w:t>#_</w:t>
-      </w:r>
-      <w:proofErr w:type="spellStart"/>
-      <w:r>
-        <w:t>fleetname</w:t>
-      </w:r>
-      <w:proofErr w:type="spellEnd"/>
-    </w:p>
-    <w:p>
-      <w:pPr>
-        <w:spacing w:after="0"/>
-      </w:pPr>
-      <w:r>
-        <w:t xml:space="preserve">#_rows are fleets; columns are: </w:t>
-      </w:r>
-      <w:proofErr w:type="spellStart"/>
-      <w:r>
-        <w:t>fleet_type</w:t>
-      </w:r>
-      <w:proofErr w:type="spellEnd"/>
-      <w:r>
-        <w:t xml:space="preserve">, timing, area, units, </w:t>
-      </w:r>
-      <w:proofErr w:type="spellStart"/>
-      <w:r>
-        <w:t>equ_catch_se</w:t>
-      </w:r>
-      <w:proofErr w:type="spellEnd"/>
-      <w:r>
-        <w:t xml:space="preserve">, </w:t>
-      </w:r>
-      <w:proofErr w:type="spellStart"/>
-      <w:r>
-        <w:t>catch_se</w:t>
-      </w:r>
-      <w:proofErr w:type="spellEnd"/>
-      <w:r>
-        <w:t xml:space="preserve">, </w:t>
-      </w:r>
-      <w:proofErr w:type="spellStart"/>
-      <w:r>
-        <w:t>need_catch_mult</w:t>
-      </w:r>
-      <w:proofErr w:type="spellEnd"/>
-      <w:r>
-        <w:t xml:space="preserve">, </w:t>
-      </w:r>
-      <w:proofErr w:type="spellStart"/>
-      <w:r>
-        <w:t>fleetname</w:t>
-      </w:r>
-      <w:proofErr w:type="spellEnd"/>
-    </w:p>
-    <w:p>
-      <w:pPr>
-        <w:spacing w:after="0"/>
-      </w:pPr>
-      <w:r>
-        <w:t>1 0.5 1 1 0.01 0.01 0 FISHERY</w:t>
-      </w:r>
-    </w:p>
-    <w:p>
-      <w:pPr>
-        <w:spacing w:after="0"/>
-      </w:pPr>
-      <w:r>
-        <w:t xml:space="preserve">3 0.5 1 2 0.1 0.1 0 </w:t>
-      </w:r>
-      <w:proofErr w:type="spellStart"/>
-      <w:r>
-        <w:t>Trawl_Survey</w:t>
-      </w:r>
-      <w:proofErr w:type="spellEnd"/>
-    </w:p>
-    <w:p>
-      <w:pPr>
-        <w:spacing w:after="0"/>
-      </w:pPr>
-      <w:r>
-        <w:t xml:space="preserve">3 0.5 1 2 0.1 0.1 0 </w:t>
-      </w:r>
-      <w:proofErr w:type="spellStart"/>
-      <w:r>
-        <w:t>Recruit_Survey</w:t>
-      </w:r>
-      <w:proofErr w:type="spellEnd"/>
-    </w:p>
-    <w:p>
-      <w:pPr>
-        <w:spacing w:after="0"/>
+        <w:t>, the sort order is fleet, year, season.</w:t>
+      </w:r>
+    </w:p>
+    <w:tbl>
+      <w:tblPr>
+        <w:tblStyle w:val="TableGrid"/>
+        <w:tblW w:w="0" w:type="auto"/>
+        <w:tblLook w:val="04A0" w:firstRow="1" w:lastRow="0" w:firstColumn="1" w:lastColumn="0" w:noHBand="0" w:noVBand="1"/>
+      </w:tblPr>
+      <w:tblGrid>
+        <w:gridCol w:w="1915"/>
+        <w:gridCol w:w="1915"/>
+        <w:gridCol w:w="1915"/>
+        <w:gridCol w:w="1915"/>
+        <w:gridCol w:w="1916"/>
+      </w:tblGrid>
+      <w:tr>
+        <w:tc>
+          <w:tcPr>
+            <w:tcW w:w="1915" w:type="dxa"/>
+          </w:tcPr>
+          <w:p>
+            <w:r>
+              <w:t>#Year</w:t>
+            </w:r>
+          </w:p>
+        </w:tc>
+        <w:tc>
+          <w:tcPr>
+            <w:tcW w:w="1915" w:type="dxa"/>
+          </w:tcPr>
+          <w:p>
+            <w:r>
+              <w:t>Season</w:t>
+            </w:r>
+          </w:p>
+        </w:tc>
+        <w:tc>
+          <w:tcPr>
+            <w:tcW w:w="1915" w:type="dxa"/>
+          </w:tcPr>
+          <w:p>
+            <w:r>
+              <w:t>Fleet</w:t>
+            </w:r>
+          </w:p>
+        </w:tc>
+        <w:tc>
+          <w:tcPr>
+            <w:tcW w:w="1915" w:type="dxa"/>
+          </w:tcPr>
+          <w:p>
+            <w:r>
+              <w:t>Landed Catch amount</w:t>
+            </w:r>
+          </w:p>
+        </w:tc>
+        <w:tc>
+          <w:tcPr>
+            <w:tcW w:w="1916" w:type="dxa"/>
+          </w:tcPr>
+          <w:p>
+            <w:proofErr w:type="spellStart"/>
+            <w:r>
+              <w:t>Catch_se</w:t>
+            </w:r>
+            <w:proofErr w:type="spellEnd"/>
+          </w:p>
+        </w:tc>
+      </w:tr>
+      <w:tr>
+        <w:tc>
+          <w:tcPr>
+            <w:tcW w:w="1915" w:type="dxa"/>
+          </w:tcPr>
+          <w:p>
+            <w:r>
+              <w:t>-999</w:t>
+            </w:r>
+          </w:p>
+        </w:tc>
+        <w:tc>
+          <w:tcPr>
+            <w:tcW w:w="1915" w:type="dxa"/>
+          </w:tcPr>
+          <w:p>
+            <w:r>
+              <w:t>1</w:t>
+            </w:r>
+          </w:p>
+        </w:tc>
+        <w:tc>
+          <w:tcPr>
+            <w:tcW w:w="1915" w:type="dxa"/>
+          </w:tcPr>
+          <w:p>
+            <w:r>
+              <w:t>1</w:t>
+            </w:r>
+          </w:p>
+        </w:tc>
+        <w:tc>
+          <w:tcPr>
+            <w:tcW w:w="1915" w:type="dxa"/>
+          </w:tcPr>
+          <w:p>
+            <w:r>
+              <w:t>56</w:t>
+            </w:r>
+          </w:p>
+        </w:tc>
+        <w:tc>
+          <w:tcPr>
+            <w:tcW w:w="1916" w:type="dxa"/>
+          </w:tcPr>
+          <w:p>
+            <w:r>
+              <w:t>.05</w:t>
+            </w:r>
+          </w:p>
+        </w:tc>
+      </w:tr>
+      <w:tr>
+        <w:tc>
+          <w:tcPr>
+            <w:tcW w:w="1915" w:type="dxa"/>
+          </w:tcPr>
+          <w:p>
+            <w:r>
+              <w:t>-999</w:t>
+            </w:r>
+          </w:p>
+        </w:tc>
+        <w:tc>
+          <w:tcPr>
+            <w:tcW w:w="1915" w:type="dxa"/>
+          </w:tcPr>
+          <w:p>
+            <w:r>
+              <w:t>2</w:t>
+            </w:r>
+          </w:p>
+        </w:tc>
+        <w:tc>
+          <w:tcPr>
+            <w:tcW w:w="1915" w:type="dxa"/>
+          </w:tcPr>
+          <w:p>
+            <w:r>
+              <w:t>1</w:t>
+            </w:r>
+          </w:p>
+        </w:tc>
+        <w:tc>
+          <w:tcPr>
+            <w:tcW w:w="1915" w:type="dxa"/>
+          </w:tcPr>
+          <w:p>
+            <w:r>
+              <w:t>62</w:t>
+            </w:r>
+          </w:p>
+        </w:tc>
+        <w:tc>
+          <w:tcPr>
+            <w:tcW w:w="1916" w:type="dxa"/>
+          </w:tcPr>
+          <w:p>
+            <w:r>
+              <w:t>.05</w:t>
+            </w:r>
+          </w:p>
+        </w:tc>
+      </w:tr>
+      <w:tr>
+        <w:tc>
+          <w:tcPr>
+            <w:tcW w:w="1915" w:type="dxa"/>
+          </w:tcPr>
+          <w:p>
+            <w:r>
+              <w:t>1975</w:t>
+            </w:r>
+          </w:p>
+        </w:tc>
+        <w:tc>
+          <w:tcPr>
+            <w:tcW w:w="1915" w:type="dxa"/>
+          </w:tcPr>
+          <w:p>
+            <w:r>
+              <w:t>1</w:t>
+            </w:r>
+          </w:p>
+        </w:tc>
+        <w:tc>
+          <w:tcPr>
+            <w:tcW w:w="1915" w:type="dxa"/>
+          </w:tcPr>
+          <w:p>
+            <w:r>
+              <w:t>1</w:t>
+            </w:r>
+          </w:p>
+        </w:tc>
+        <w:tc>
+          <w:tcPr>
+            <w:tcW w:w="1915" w:type="dxa"/>
+          </w:tcPr>
+          <w:p>
+            <w:r>
+              <w:t>876</w:t>
+            </w:r>
+          </w:p>
+        </w:tc>
+        <w:tc>
+          <w:tcPr>
+            <w:tcW w:w="1916" w:type="dxa"/>
+          </w:tcPr>
+          <w:p>
+            <w:r>
+              <w:t>.05</w:t>
+            </w:r>
+          </w:p>
+        </w:tc>
+      </w:tr>
+      <w:tr>
+        <w:tc>
+          <w:tcPr>
+            <w:tcW w:w="1915" w:type="dxa"/>
+          </w:tcPr>
+          <w:p>
+            <w:r>
+              <w:t>1975</w:t>
+            </w:r>
+          </w:p>
+        </w:tc>
+        <w:tc>
+          <w:tcPr>
+            <w:tcW w:w="1915" w:type="dxa"/>
+          </w:tcPr>
+          <w:p>
+            <w:r>
+              <w:t>2</w:t>
+            </w:r>
+          </w:p>
+        </w:tc>
+        <w:tc>
+          <w:tcPr>
+            <w:tcW w:w="1915" w:type="dxa"/>
+          </w:tcPr>
+          <w:p>
+            <w:r>
+              <w:t>1</w:t>
+            </w:r>
+          </w:p>
+        </w:tc>
+        <w:tc>
+          <w:tcPr>
+            <w:tcW w:w="1915" w:type="dxa"/>
+          </w:tcPr>
+          <w:p>
+            <w:r>
+              <w:t>343</w:t>
+            </w:r>
+          </w:p>
+        </w:tc>
+        <w:tc>
+          <w:tcPr>
+            <w:tcW w:w="1916" w:type="dxa"/>
+          </w:tcPr>
+          <w:p>
+            <w:r>
+              <w:t>.05</w:t>
+            </w:r>
+          </w:p>
+        </w:tc>
+      </w:tr>
+      <w:tr>
+        <w:tc>
+          <w:tcPr>
+            <w:tcW w:w="1915" w:type="dxa"/>
+          </w:tcPr>
+          <w:p>
+            <w:r>
+              <w:t>-999</w:t>
+            </w:r>
+          </w:p>
+        </w:tc>
+        <w:tc>
+          <w:tcPr>
+            <w:tcW w:w="1915" w:type="dxa"/>
+          </w:tcPr>
+          <w:p>
+            <w:r>
+              <w:t>1</w:t>
+            </w:r>
+          </w:p>
+        </w:tc>
+        <w:tc>
+          <w:tcPr>
+            <w:tcW w:w="1915" w:type="dxa"/>
+          </w:tcPr>
+          <w:p>
+            <w:r>
+              <w:t>2</w:t>
+            </w:r>
+          </w:p>
+        </w:tc>
+        <w:tc>
+          <w:tcPr>
+            <w:tcW w:w="1915" w:type="dxa"/>
+          </w:tcPr>
+          <w:p>
+            <w:r>
+              <w:t>55</w:t>
+            </w:r>
+          </w:p>
+        </w:tc>
+        <w:tc>
+          <w:tcPr>
+            <w:tcW w:w="1916" w:type="dxa"/>
+          </w:tcPr>
+          <w:p>
+            <w:r>
+              <w:t>.05</w:t>
+            </w:r>
+          </w:p>
+        </w:tc>
+      </w:tr>
+      <w:tr>
+        <w:tc>
+          <w:tcPr>
+            <w:tcW w:w="1915" w:type="dxa"/>
+          </w:tcPr>
+          <w:p>
+            <w:r>
+              <w:t>-999</w:t>
+            </w:r>
+          </w:p>
+        </w:tc>
+        <w:tc>
+          <w:tcPr>
+            <w:tcW w:w="1915" w:type="dxa"/>
+          </w:tcPr>
+          <w:p>
+            <w:r>
+              <w:t>2</w:t>
+            </w:r>
+          </w:p>
+        </w:tc>
+        <w:tc>
+          <w:tcPr>
+            <w:tcW w:w="1915" w:type="dxa"/>
+          </w:tcPr>
+          <w:p>
+            <w:r>
+              <w:t>2</w:t>
+            </w:r>
+          </w:p>
+        </w:tc>
+        <w:tc>
+          <w:tcPr>
+            <w:tcW w:w="1915" w:type="dxa"/>
+          </w:tcPr>
+          <w:p>
+            <w:r>
+              <w:t>22</w:t>
+            </w:r>
+          </w:p>
+        </w:tc>
+        <w:tc>
+          <w:tcPr>
+            <w:tcW w:w="1916" w:type="dxa"/>
+          </w:tcPr>
+          <w:p>
+            <w:r>
+              <w:t>.05</w:t>
+            </w:r>
+          </w:p>
+        </w:tc>
+      </w:tr>
+      <w:tr>
+        <w:tc>
+          <w:tcPr>
+            <w:tcW w:w="1915" w:type="dxa"/>
+          </w:tcPr>
+          <w:p>
+            <w:r>
+              <w:t>1975</w:t>
+            </w:r>
+          </w:p>
+        </w:tc>
+        <w:tc>
+          <w:tcPr>
+            <w:tcW w:w="1915" w:type="dxa"/>
+          </w:tcPr>
+          <w:p>
+            <w:r>
+              <w:t>1</w:t>
+            </w:r>
+          </w:p>
+        </w:tc>
+        <w:tc>
+          <w:tcPr>
+            <w:tcW w:w="1915" w:type="dxa"/>
+          </w:tcPr>
+          <w:p>
+            <w:r>
+              <w:t>2</w:t>
+            </w:r>
+          </w:p>
+        </w:tc>
+        <w:tc>
+          <w:tcPr>
+            <w:tcW w:w="1915" w:type="dxa"/>
+          </w:tcPr>
+          <w:p>
+            <w:r>
+              <w:t>555</w:t>
+            </w:r>
+          </w:p>
+        </w:tc>
+        <w:tc>
+          <w:tcPr>
+            <w:tcW w:w="1916" w:type="dxa"/>
+          </w:tcPr>
+          <w:p>
+            <w:r>
+              <w:t>.05</w:t>
+            </w:r>
+          </w:p>
+        </w:tc>
+      </w:tr>
+      <w:tr>
+        <w:tc>
+          <w:tcPr>
+            <w:tcW w:w="1915" w:type="dxa"/>
+          </w:tcPr>
+          <w:p>
+            <w:r>
+              <w:t>1975</w:t>
+            </w:r>
+          </w:p>
+        </w:tc>
+        <w:tc>
+          <w:tcPr>
+            <w:tcW w:w="1915" w:type="dxa"/>
+          </w:tcPr>
+          <w:p>
+            <w:r>
+              <w:t>2</w:t>
+            </w:r>
+          </w:p>
+        </w:tc>
+        <w:tc>
+          <w:tcPr>
+            <w:tcW w:w="1915" w:type="dxa"/>
+          </w:tcPr>
+          <w:p>
+            <w:r>
+              <w:t>2</w:t>
+            </w:r>
+          </w:p>
+        </w:tc>
+        <w:tc>
+          <w:tcPr>
+            <w:tcW w:w="1915" w:type="dxa"/>
+          </w:tcPr>
+          <w:p>
+            <w:r>
+              <w:t>873</w:t>
+            </w:r>
+          </w:p>
+        </w:tc>
+        <w:tc>
+          <w:tcPr>
+            <w:tcW w:w="1916" w:type="dxa"/>
+          </w:tcPr>
+          <w:p>
+            <w:r>
+              <w:t>.05</w:t>
+            </w:r>
+          </w:p>
+        </w:tc>
+      </w:tr>
+      <w:tr>
+        <w:tc>
+          <w:tcPr>
+            <w:tcW w:w="1915" w:type="dxa"/>
+          </w:tcPr>
+          <w:p>
+            <w:r>
+              <w:t>-9999</w:t>
+            </w:r>
+          </w:p>
+        </w:tc>
+        <w:tc>
+          <w:tcPr>
+            <w:tcW w:w="1915" w:type="dxa"/>
+          </w:tcPr>
+          <w:p>
+            <w:r>
+              <w:t>0</w:t>
+            </w:r>
+          </w:p>
+        </w:tc>
+        <w:tc>
+          <w:tcPr>
+            <w:tcW w:w="1915" w:type="dxa"/>
+          </w:tcPr>
+          <w:p>
+            <w:r>
+              <w:t>0</w:t>
+            </w:r>
+          </w:p>
+        </w:tc>
+        <w:tc>
+          <w:tcPr>
+            <w:tcW w:w="1915" w:type="dxa"/>
+          </w:tcPr>
+          <w:p>
+            <w:r>
+              <w:t>0</w:t>
+            </w:r>
+          </w:p>
+        </w:tc>
+        <w:tc>
+          <w:tcPr>
+            <w:tcW w:w="1916" w:type="dxa"/>
+          </w:tcPr>
+          <w:p>
+            <w:r>
+              <w:t>.05</w:t>
+            </w:r>
+          </w:p>
+        </w:tc>
+      </w:tr>
+    </w:tbl>
+    <w:p/>
+    <w:p>
+      <w:pPr>
+        <w:rPr>
+          <w:rFonts w:asciiTheme="majorHAnsi" w:eastAsiaTheme="majorEastAsia" w:hAnsiTheme="majorHAnsi" w:cstheme="majorBidi"/>
+          <w:b/>
+          <w:bCs/>
+          <w:color w:val="365F91" w:themeColor="accent1" w:themeShade="BF"/>
+          <w:sz w:val="28"/>
+          <w:szCs w:val="28"/>
+        </w:rPr>
       </w:pPr>
       <w:r>
         <w:br w:type="page"/>
@@ -3648,7 +3778,7 @@
       <w:pPr>
         <w:pStyle w:val="Heading1"/>
       </w:pPr>
-      <w:bookmarkStart w:id="6" w:name="_Toc424135168"/>
+      <w:bookmarkStart w:id="6" w:name="_Toc425413170"/>
       <w:r>
         <w:lastRenderedPageBreak/>
         <w:t>C</w:t>
@@ -4028,7 +4158,7 @@
       <w:pPr>
         <w:pStyle w:val="Heading1"/>
       </w:pPr>
-      <w:bookmarkStart w:id="7" w:name="_Toc424135169"/>
+      <w:bookmarkStart w:id="7" w:name="_Toc425413171"/>
       <w:r>
         <w:lastRenderedPageBreak/>
         <w:t>S</w:t>
@@ -4079,7 +4209,7 @@
       <w:pPr>
         <w:pStyle w:val="Heading1"/>
       </w:pPr>
-      <w:bookmarkStart w:id="8" w:name="_Toc424135170"/>
+      <w:bookmarkStart w:id="8" w:name="_Toc425413172"/>
       <w:r>
         <w:lastRenderedPageBreak/>
         <w:t xml:space="preserve">Q offset and other link </w:t>
@@ -4100,7 +4230,7 @@
       <w:pPr>
         <w:pStyle w:val="Heading1"/>
       </w:pPr>
-      <w:bookmarkStart w:id="9" w:name="_Toc424135171"/>
+      <w:bookmarkStart w:id="9" w:name="_Toc425413173"/>
       <w:r>
         <w:lastRenderedPageBreak/>
         <w:t>Dev vector variance as a model parameter</w:t>
@@ -4209,7 +4339,7 @@
       <w:pPr>
         <w:pStyle w:val="Heading1"/>
       </w:pPr>
-      <w:bookmarkStart w:id="10" w:name="_Toc424135172"/>
+      <w:bookmarkStart w:id="10" w:name="_Toc425413174"/>
       <w:r>
         <w:lastRenderedPageBreak/>
         <w:t>S</w:t>
@@ -4228,7 +4358,7 @@
       <w:pPr>
         <w:pStyle w:val="Heading1"/>
       </w:pPr>
-      <w:bookmarkStart w:id="11" w:name="_Toc424135173"/>
+      <w:bookmarkStart w:id="11" w:name="_Toc425413175"/>
       <w:r>
         <w:lastRenderedPageBreak/>
         <w:t>R</w:t>
@@ -4247,7 +4377,7 @@
       <w:pPr>
         <w:pStyle w:val="Heading1"/>
       </w:pPr>
-      <w:bookmarkStart w:id="12" w:name="_Toc424135174"/>
+      <w:bookmarkStart w:id="12" w:name="_Toc425413176"/>
       <w:r>
         <w:lastRenderedPageBreak/>
         <w:t>A</w:t>
@@ -4269,17 +4399,47 @@
       </w:r>
     </w:p>
     <w:p>
+      <w:pPr>
+        <w:pStyle w:val="Heading1"/>
+      </w:pPr>
       <w:r>
         <w:br w:type="page"/>
       </w:r>
-    </w:p>
+      <w:r>
+        <w:lastRenderedPageBreak/>
+        <w:t>General forecast changes</w:t>
+      </w:r>
+      <w:bookmarkStart w:id="13" w:name="_GoBack"/>
+      <w:bookmarkEnd w:id="13"/>
+      <w:r>
+        <w:t xml:space="preserve"> </w:t>
+      </w:r>
+    </w:p>
+    <w:p/>
+    <w:p>
+      <w:pPr>
+        <w:pStyle w:val="ListParagraph"/>
+        <w:numPr>
+          <w:ilvl w:val="0"/>
+          <w:numId w:val="9"/>
+        </w:numPr>
+      </w:pPr>
+      <w:r>
+        <w:t>Default forecast is now one year, not zero years</w:t>
+      </w:r>
+    </w:p>
+    <w:p>
+      <w:r>
+        <w:br w:type="page"/>
+      </w:r>
+    </w:p>
+    <w:p/>
     <w:p>
       <w:pPr>
         <w:pStyle w:val="Heading1"/>
       </w:pPr>
-      <w:bookmarkStart w:id="13" w:name="_Toc424135175"/>
-      <w:r>
-        <w:lastRenderedPageBreak/>
+      <w:bookmarkStart w:id="14" w:name="_Toc425413177"/>
+      <w:r>
         <w:t xml:space="preserve">Bycatch </w:t>
       </w:r>
       <w:r>
@@ -4288,7 +4448,7 @@
       <w:r>
         <w:t xml:space="preserve"> – more options for benchmark and forecast</w:t>
       </w:r>
-      <w:bookmarkEnd w:id="13"/>
+      <w:bookmarkEnd w:id="14"/>
     </w:p>
     <w:p/>
     <w:p>
@@ -4777,6 +4937,119 @@
     </w:lvl>
   </w:abstractNum>
   <w:abstractNum w:abstractNumId="3">
+    <w:nsid w:val="42795670"/>
+    <w:multiLevelType w:val="hybridMultilevel"/>
+    <w:tmpl w:val="8BEC55F2"/>
+    <w:lvl w:ilvl="0" w:tplc="04090001">
+      <w:start w:val="1"/>
+      <w:numFmt w:val="bullet"/>
+      <w:lvlText w:val=""/>
+      <w:lvlJc w:val="left"/>
+      <w:pPr>
+        <w:ind w:left="720" w:hanging="360"/>
+      </w:pPr>
+      <w:rPr>
+        <w:rFonts w:ascii="Symbol" w:hAnsi="Symbol" w:hint="default"/>
+      </w:rPr>
+    </w:lvl>
+    <w:lvl w:ilvl="1" w:tplc="04090003">
+      <w:start w:val="1"/>
+      <w:numFmt w:val="bullet"/>
+      <w:lvlText w:val="o"/>
+      <w:lvlJc w:val="left"/>
+      <w:pPr>
+        <w:ind w:left="1440" w:hanging="360"/>
+      </w:pPr>
+      <w:rPr>
+        <w:rFonts w:ascii="Courier New" w:hAnsi="Courier New" w:cs="Courier New" w:hint="default"/>
+      </w:rPr>
+    </w:lvl>
+    <w:lvl w:ilvl="2" w:tplc="04090005" w:tentative="1">
+      <w:start w:val="1"/>
+      <w:numFmt w:val="bullet"/>
+      <w:lvlText w:val=""/>
+      <w:lvlJc w:val="left"/>
+      <w:pPr>
+        <w:ind w:left="2160" w:hanging="360"/>
+      </w:pPr>
+      <w:rPr>
+        <w:rFonts w:ascii="Wingdings" w:hAnsi="Wingdings" w:hint="default"/>
+      </w:rPr>
+    </w:lvl>
+    <w:lvl w:ilvl="3" w:tplc="04090001" w:tentative="1">
+      <w:start w:val="1"/>
+      <w:numFmt w:val="bullet"/>
+      <w:lvlText w:val=""/>
+      <w:lvlJc w:val="left"/>
+      <w:pPr>
+        <w:ind w:left="2880" w:hanging="360"/>
+      </w:pPr>
+      <w:rPr>
+        <w:rFonts w:ascii="Symbol" w:hAnsi="Symbol" w:hint="default"/>
+      </w:rPr>
+    </w:lvl>
+    <w:lvl w:ilvl="4" w:tplc="04090003" w:tentative="1">
+      <w:start w:val="1"/>
+      <w:numFmt w:val="bullet"/>
+      <w:lvlText w:val="o"/>
+      <w:lvlJc w:val="left"/>
+      <w:pPr>
+        <w:ind w:left="3600" w:hanging="360"/>
+      </w:pPr>
+      <w:rPr>
+        <w:rFonts w:ascii="Courier New" w:hAnsi="Courier New" w:cs="Courier New" w:hint="default"/>
+      </w:rPr>
+    </w:lvl>
+    <w:lvl w:ilvl="5" w:tplc="04090005" w:tentative="1">
+      <w:start w:val="1"/>
+      <w:numFmt w:val="bullet"/>
+      <w:lvlText w:val=""/>
+      <w:lvlJc w:val="left"/>
+      <w:pPr>
+        <w:ind w:left="4320" w:hanging="360"/>
+      </w:pPr>
+      <w:rPr>
+        <w:rFonts w:ascii="Wingdings" w:hAnsi="Wingdings" w:hint="default"/>
+      </w:rPr>
+    </w:lvl>
+    <w:lvl w:ilvl="6" w:tplc="04090001" w:tentative="1">
+      <w:start w:val="1"/>
+      <w:numFmt w:val="bullet"/>
+      <w:lvlText w:val=""/>
+      <w:lvlJc w:val="left"/>
+      <w:pPr>
+        <w:ind w:left="5040" w:hanging="360"/>
+      </w:pPr>
+      <w:rPr>
+        <w:rFonts w:ascii="Symbol" w:hAnsi="Symbol" w:hint="default"/>
+      </w:rPr>
+    </w:lvl>
+    <w:lvl w:ilvl="7" w:tplc="04090003" w:tentative="1">
+      <w:start w:val="1"/>
+      <w:numFmt w:val="bullet"/>
+      <w:lvlText w:val="o"/>
+      <w:lvlJc w:val="left"/>
+      <w:pPr>
+        <w:ind w:left="5760" w:hanging="360"/>
+      </w:pPr>
+      <w:rPr>
+        <w:rFonts w:ascii="Courier New" w:hAnsi="Courier New" w:cs="Courier New" w:hint="default"/>
+      </w:rPr>
+    </w:lvl>
+    <w:lvl w:ilvl="8" w:tplc="04090005" w:tentative="1">
+      <w:start w:val="1"/>
+      <w:numFmt w:val="bullet"/>
+      <w:lvlText w:val=""/>
+      <w:lvlJc w:val="left"/>
+      <w:pPr>
+        <w:ind w:left="6480" w:hanging="360"/>
+      </w:pPr>
+      <w:rPr>
+        <w:rFonts w:ascii="Wingdings" w:hAnsi="Wingdings" w:hint="default"/>
+      </w:rPr>
+    </w:lvl>
+  </w:abstractNum>
+  <w:abstractNum w:abstractNumId="4">
     <w:nsid w:val="5BC27E48"/>
     <w:multiLevelType w:val="hybridMultilevel"/>
     <w:tmpl w:val="C1BA9410"/>
@@ -4916,7 +5189,120 @@
       </w:rPr>
     </w:lvl>
   </w:abstractNum>
-  <w:abstractNum w:abstractNumId="4">
+  <w:abstractNum w:abstractNumId="5">
+    <w:nsid w:val="65F94871"/>
+    <w:multiLevelType w:val="hybridMultilevel"/>
+    <w:tmpl w:val="D4DA3692"/>
+    <w:lvl w:ilvl="0" w:tplc="04090001">
+      <w:start w:val="1"/>
+      <w:numFmt w:val="bullet"/>
+      <w:lvlText w:val=""/>
+      <w:lvlJc w:val="left"/>
+      <w:pPr>
+        <w:ind w:left="720" w:hanging="360"/>
+      </w:pPr>
+      <w:rPr>
+        <w:rFonts w:ascii="Symbol" w:hAnsi="Symbol" w:hint="default"/>
+      </w:rPr>
+    </w:lvl>
+    <w:lvl w:ilvl="1" w:tplc="04090003" w:tentative="1">
+      <w:start w:val="1"/>
+      <w:numFmt w:val="bullet"/>
+      <w:lvlText w:val="o"/>
+      <w:lvlJc w:val="left"/>
+      <w:pPr>
+        <w:ind w:left="1440" w:hanging="360"/>
+      </w:pPr>
+      <w:rPr>
+        <w:rFonts w:ascii="Courier New" w:hAnsi="Courier New" w:cs="Courier New" w:hint="default"/>
+      </w:rPr>
+    </w:lvl>
+    <w:lvl w:ilvl="2" w:tplc="04090005" w:tentative="1">
+      <w:start w:val="1"/>
+      <w:numFmt w:val="bullet"/>
+      <w:lvlText w:val=""/>
+      <w:lvlJc w:val="left"/>
+      <w:pPr>
+        <w:ind w:left="2160" w:hanging="360"/>
+      </w:pPr>
+      <w:rPr>
+        <w:rFonts w:ascii="Wingdings" w:hAnsi="Wingdings" w:hint="default"/>
+      </w:rPr>
+    </w:lvl>
+    <w:lvl w:ilvl="3" w:tplc="04090001" w:tentative="1">
+      <w:start w:val="1"/>
+      <w:numFmt w:val="bullet"/>
+      <w:lvlText w:val=""/>
+      <w:lvlJc w:val="left"/>
+      <w:pPr>
+        <w:ind w:left="2880" w:hanging="360"/>
+      </w:pPr>
+      <w:rPr>
+        <w:rFonts w:ascii="Symbol" w:hAnsi="Symbol" w:hint="default"/>
+      </w:rPr>
+    </w:lvl>
+    <w:lvl w:ilvl="4" w:tplc="04090003" w:tentative="1">
+      <w:start w:val="1"/>
+      <w:numFmt w:val="bullet"/>
+      <w:lvlText w:val="o"/>
+      <w:lvlJc w:val="left"/>
+      <w:pPr>
+        <w:ind w:left="3600" w:hanging="360"/>
+      </w:pPr>
+      <w:rPr>
+        <w:rFonts w:ascii="Courier New" w:hAnsi="Courier New" w:cs="Courier New" w:hint="default"/>
+      </w:rPr>
+    </w:lvl>
+    <w:lvl w:ilvl="5" w:tplc="04090005" w:tentative="1">
+      <w:start w:val="1"/>
+      <w:numFmt w:val="bullet"/>
+      <w:lvlText w:val=""/>
+      <w:lvlJc w:val="left"/>
+      <w:pPr>
+        <w:ind w:left="4320" w:hanging="360"/>
+      </w:pPr>
+      <w:rPr>
+        <w:rFonts w:ascii="Wingdings" w:hAnsi="Wingdings" w:hint="default"/>
+      </w:rPr>
+    </w:lvl>
+    <w:lvl w:ilvl="6" w:tplc="04090001" w:tentative="1">
+      <w:start w:val="1"/>
+      <w:numFmt w:val="bullet"/>
+      <w:lvlText w:val=""/>
+      <w:lvlJc w:val="left"/>
+      <w:pPr>
+        <w:ind w:left="5040" w:hanging="360"/>
+      </w:pPr>
+      <w:rPr>
+        <w:rFonts w:ascii="Symbol" w:hAnsi="Symbol" w:hint="default"/>
+      </w:rPr>
+    </w:lvl>
+    <w:lvl w:ilvl="7" w:tplc="04090003" w:tentative="1">
+      <w:start w:val="1"/>
+      <w:numFmt w:val="bullet"/>
+      <w:lvlText w:val="o"/>
+      <w:lvlJc w:val="left"/>
+      <w:pPr>
+        <w:ind w:left="5760" w:hanging="360"/>
+      </w:pPr>
+      <w:rPr>
+        <w:rFonts w:ascii="Courier New" w:hAnsi="Courier New" w:cs="Courier New" w:hint="default"/>
+      </w:rPr>
+    </w:lvl>
+    <w:lvl w:ilvl="8" w:tplc="04090005" w:tentative="1">
+      <w:start w:val="1"/>
+      <w:numFmt w:val="bullet"/>
+      <w:lvlText w:val=""/>
+      <w:lvlJc w:val="left"/>
+      <w:pPr>
+        <w:ind w:left="6480" w:hanging="360"/>
+      </w:pPr>
+      <w:rPr>
+        <w:rFonts w:ascii="Wingdings" w:hAnsi="Wingdings" w:hint="default"/>
+      </w:rPr>
+    </w:lvl>
+  </w:abstractNum>
+  <w:abstractNum w:abstractNumId="6">
     <w:nsid w:val="72527690"/>
     <w:multiLevelType w:val="hybridMultilevel"/>
     <w:tmpl w:val="A140AF40"/>
@@ -5029,7 +5415,7 @@
       </w:rPr>
     </w:lvl>
   </w:abstractNum>
-  <w:abstractNum w:abstractNumId="5">
+  <w:abstractNum w:abstractNumId="7">
     <w:nsid w:val="7545388B"/>
     <w:multiLevelType w:val="hybridMultilevel"/>
     <w:tmpl w:val="CA44417A"/>
@@ -5142,7 +5528,7 @@
       </w:rPr>
     </w:lvl>
   </w:abstractNum>
-  <w:abstractNum w:abstractNumId="6">
+  <w:abstractNum w:abstractNumId="8">
     <w:nsid w:val="7DFF7FE6"/>
     <w:multiLevelType w:val="hybridMultilevel"/>
     <w:tmpl w:val="B9AEF444"/>
@@ -5259,10 +5645,10 @@
     <w:abstractNumId w:val="1"/>
   </w:num>
   <w:num w:numId="2">
-    <w:abstractNumId w:val="3"/>
+    <w:abstractNumId w:val="4"/>
   </w:num>
   <w:num w:numId="3">
-    <w:abstractNumId w:val="5"/>
+    <w:abstractNumId w:val="7"/>
   </w:num>
   <w:num w:numId="4">
     <w:abstractNumId w:val="2"/>
@@ -5271,10 +5657,16 @@
     <w:abstractNumId w:val="0"/>
   </w:num>
   <w:num w:numId="6">
-    <w:abstractNumId w:val="4"/>
+    <w:abstractNumId w:val="6"/>
   </w:num>
   <w:num w:numId="7">
-    <w:abstractNumId w:val="6"/>
+    <w:abstractNumId w:val="8"/>
+  </w:num>
+  <w:num w:numId="8">
+    <w:abstractNumId w:val="3"/>
+  </w:num>
+  <w:num w:numId="9">
+    <w:abstractNumId w:val="5"/>
   </w:num>
 </w:numbering>
 </file>
@@ -5508,7 +5900,6 @@
   <w:style w:type="character" w:default="1" w:styleId="DefaultParagraphFont">
     <w:name w:val="Default Paragraph Font"/>
     <w:uiPriority w:val="1"/>
-    <w:semiHidden/>
     <w:unhideWhenUsed/>
   </w:style>
   <w:style w:type="table" w:default="1" w:styleId="TableNormal">
@@ -5689,6 +6080,25 @@
       <w:spacing w:after="100"/>
       <w:ind w:left="220"/>
     </w:pPr>
+  </w:style>
+  <w:style w:type="table" w:styleId="TableGrid">
+    <w:name w:val="Table Grid"/>
+    <w:basedOn w:val="TableNormal"/>
+    <w:uiPriority w:val="59"/>
+    <w:rsid w:val="00B843D4"/>
+    <w:pPr>
+      <w:spacing w:after="0" w:line="240" w:lineRule="auto"/>
+    </w:pPr>
+    <w:tblPr>
+      <w:tblBorders>
+        <w:top w:val="single" w:sz="4" w:space="0" w:color="auto"/>
+        <w:left w:val="single" w:sz="4" w:space="0" w:color="auto"/>
+        <w:bottom w:val="single" w:sz="4" w:space="0" w:color="auto"/>
+        <w:right w:val="single" w:sz="4" w:space="0" w:color="auto"/>
+        <w:insideH w:val="single" w:sz="4" w:space="0" w:color="auto"/>
+        <w:insideV w:val="single" w:sz="4" w:space="0" w:color="auto"/>
+      </w:tblBorders>
+    </w:tblPr>
   </w:style>
 </w:styles>
 </file>
@@ -5922,7 +6332,6 @@
   <w:style w:type="character" w:default="1" w:styleId="DefaultParagraphFont">
     <w:name w:val="Default Paragraph Font"/>
     <w:uiPriority w:val="1"/>
-    <w:semiHidden/>
     <w:unhideWhenUsed/>
   </w:style>
   <w:style w:type="table" w:default="1" w:styleId="TableNormal">
@@ -6103,6 +6512,25 @@
       <w:spacing w:after="100"/>
       <w:ind w:left="220"/>
     </w:pPr>
+  </w:style>
+  <w:style w:type="table" w:styleId="TableGrid">
+    <w:name w:val="Table Grid"/>
+    <w:basedOn w:val="TableNormal"/>
+    <w:uiPriority w:val="59"/>
+    <w:rsid w:val="00B843D4"/>
+    <w:pPr>
+      <w:spacing w:after="0" w:line="240" w:lineRule="auto"/>
+    </w:pPr>
+    <w:tblPr>
+      <w:tblBorders>
+        <w:top w:val="single" w:sz="4" w:space="0" w:color="auto"/>
+        <w:left w:val="single" w:sz="4" w:space="0" w:color="auto"/>
+        <w:bottom w:val="single" w:sz="4" w:space="0" w:color="auto"/>
+        <w:right w:val="single" w:sz="4" w:space="0" w:color="auto"/>
+        <w:insideH w:val="single" w:sz="4" w:space="0" w:color="auto"/>
+        <w:insideV w:val="single" w:sz="4" w:space="0" w:color="auto"/>
+      </w:tblBorders>
+    </w:tblPr>
   </w:style>
 </w:styles>
 </file>
@@ -6397,7 +6825,7 @@
 </file>
 
 <file path=customXml/itemProps1.xml><?xml version="1.0" encoding="utf-8"?>
-<ds:datastoreItem xmlns:ds="http://schemas.openxmlformats.org/officeDocument/2006/customXml" ds:itemID="{510427CF-0D81-443E-BDEF-A356D2EB76E5}">
+<ds:datastoreItem xmlns:ds="http://schemas.openxmlformats.org/officeDocument/2006/customXml" ds:itemID="{F77FB8EC-8D06-4A81-BBFF-C43C60B7CD79}">
   <ds:schemaRefs>
     <ds:schemaRef ds:uri="http://schemas.openxmlformats.org/officeDocument/2006/bibliography"/>
   </ds:schemaRefs>

</xml_diff>

<commit_message>
move the special selectivity specification from the size selex input to the survey units specification
</commit_message>
<xml_diff>
--- a/3.30_Features/Transitioning to SS_V3.30.docx
+++ b/3.30_Features/Transitioning to SS_V3.30.docx
@@ -3049,10 +3049,7 @@
       <w:bookmarkStart w:id="5" w:name="_Toc425413169"/>
       <w:r>
         <w:lastRenderedPageBreak/>
-        <w:t xml:space="preserve">Catch </w:t>
-      </w:r>
-      <w:r>
-        <w:t>Data format</w:t>
+        <w:t>Catch Data format</w:t>
       </w:r>
       <w:bookmarkEnd w:id="5"/>
     </w:p>
@@ -4209,22 +4206,17 @@
       <w:pPr>
         <w:pStyle w:val="Heading1"/>
       </w:pPr>
-      <w:bookmarkStart w:id="8" w:name="_Toc425413172"/>
       <w:r>
         <w:lastRenderedPageBreak/>
-        <w:t xml:space="preserve">Q offset and other link </w:t>
-      </w:r>
-      <w:proofErr w:type="spellStart"/>
-      <w:r>
-        <w:t>fxns</w:t>
-      </w:r>
+        <w:t>Re-Organize and add to the Survey and Q sections</w:t>
+      </w:r>
+    </w:p>
+    <w:p>
+      <w:r>
+        <w:br w:type="page"/>
+      </w:r>
+      <w:bookmarkStart w:id="8" w:name="_GoBack"/>
       <w:bookmarkEnd w:id="8"/>
-      <w:proofErr w:type="spellEnd"/>
-    </w:p>
-    <w:p>
-      <w:r>
-        <w:br w:type="page"/>
-      </w:r>
     </w:p>
     <w:p>
       <w:pPr>
@@ -4409,8 +4401,6 @@
         <w:lastRenderedPageBreak/>
         <w:t>General forecast changes</w:t>
       </w:r>
-      <w:bookmarkStart w:id="13" w:name="_GoBack"/>
-      <w:bookmarkEnd w:id="13"/>
       <w:r>
         <w:t xml:space="preserve"> </w:t>
       </w:r>
@@ -4438,7 +4428,7 @@
       <w:pPr>
         <w:pStyle w:val="Heading1"/>
       </w:pPr>
-      <w:bookmarkStart w:id="14" w:name="_Toc425413177"/>
+      <w:bookmarkStart w:id="13" w:name="_Toc425413177"/>
       <w:r>
         <w:t xml:space="preserve">Bycatch </w:t>
       </w:r>
@@ -4448,7 +4438,7 @@
       <w:r>
         <w:t xml:space="preserve"> – more options for benchmark and forecast</w:t>
       </w:r>
-      <w:bookmarkEnd w:id="14"/>
+      <w:bookmarkEnd w:id="13"/>
     </w:p>
     <w:p/>
     <w:p>
@@ -5900,6 +5890,7 @@
   <w:style w:type="character" w:default="1" w:styleId="DefaultParagraphFont">
     <w:name w:val="Default Paragraph Font"/>
     <w:uiPriority w:val="1"/>
+    <w:semiHidden/>
     <w:unhideWhenUsed/>
   </w:style>
   <w:style w:type="table" w:default="1" w:styleId="TableNormal">
@@ -6332,6 +6323,7 @@
   <w:style w:type="character" w:default="1" w:styleId="DefaultParagraphFont">
     <w:name w:val="Default Paragraph Font"/>
     <w:uiPriority w:val="1"/>
+    <w:semiHidden/>
     <w:unhideWhenUsed/>
   </w:style>
   <w:style w:type="table" w:default="1" w:styleId="TableNormal">
@@ -6825,7 +6817,7 @@
 </file>
 
 <file path=customXml/itemProps1.xml><?xml version="1.0" encoding="utf-8"?>
-<ds:datastoreItem xmlns:ds="http://schemas.openxmlformats.org/officeDocument/2006/customXml" ds:itemID="{F77FB8EC-8D06-4A81-BBFF-C43C60B7CD79}">
+<ds:datastoreItem xmlns:ds="http://schemas.openxmlformats.org/officeDocument/2006/customXml" ds:itemID="{0891B80D-5124-41D0-ABC8-85C52E6AD8D3}">
   <ds:schemaRefs>
     <ds:schemaRef ds:uri="http://schemas.openxmlformats.org/officeDocument/2006/bibliography"/>
   </ds:schemaRefs>

</xml_diff>

<commit_message>
remove folder 3.30_Features from repo.  These files will now be in documents
</commit_message>
<xml_diff>
--- a/3.30_Features/Transitioning to SS_V3.30.docx
+++ b/3.30_Features/Transitioning to SS_V3.30.docx
@@ -58,7 +58,7 @@
           <w:r>
             <w:fldChar w:fldCharType="separate"/>
           </w:r>
-          <w:hyperlink w:anchor="_Toc425413164" w:history="1">
+          <w:hyperlink w:anchor="_Toc432061403" w:history="1">
             <w:r>
               <w:rPr>
                 <w:rStyle w:val="Hyperlink"/>
@@ -85,7 +85,7 @@
                 <w:noProof/>
                 <w:webHidden/>
               </w:rPr>
-              <w:instrText xml:space="preserve"> PAGEREF _Toc425413164 \h </w:instrText>
+              <w:instrText xml:space="preserve"> PAGEREF _Toc432061403 \h </w:instrText>
             </w:r>
             <w:r>
               <w:rPr>
@@ -127,7 +127,7 @@
               <w:noProof/>
             </w:rPr>
           </w:pPr>
-          <w:hyperlink w:anchor="_Toc425413165" w:history="1">
+          <w:hyperlink w:anchor="_Toc432061404" w:history="1">
             <w:r>
               <w:rPr>
                 <w:rStyle w:val="Hyperlink"/>
@@ -154,7 +154,7 @@
                 <w:noProof/>
                 <w:webHidden/>
               </w:rPr>
-              <w:instrText xml:space="preserve"> PAGEREF _Toc425413165 \h </w:instrText>
+              <w:instrText xml:space="preserve"> PAGEREF _Toc432061404 \h </w:instrText>
             </w:r>
             <w:r>
               <w:rPr>
@@ -196,7 +196,7 @@
               <w:noProof/>
             </w:rPr>
           </w:pPr>
-          <w:hyperlink w:anchor="_Toc425413166" w:history="1">
+          <w:hyperlink w:anchor="_Toc432061405" w:history="1">
             <w:r>
               <w:rPr>
                 <w:rStyle w:val="Hyperlink"/>
@@ -223,7 +223,7 @@
                 <w:noProof/>
                 <w:webHidden/>
               </w:rPr>
-              <w:instrText xml:space="preserve"> PAGEREF _Toc425413166 \h </w:instrText>
+              <w:instrText xml:space="preserve"> PAGEREF _Toc432061405 \h </w:instrText>
             </w:r>
             <w:r>
               <w:rPr>
@@ -265,7 +265,7 @@
               <w:noProof/>
             </w:rPr>
           </w:pPr>
-          <w:hyperlink w:anchor="_Toc425413167" w:history="1">
+          <w:hyperlink w:anchor="_Toc432061406" w:history="1">
             <w:r>
               <w:rPr>
                 <w:rStyle w:val="Hyperlink"/>
@@ -292,7 +292,7 @@
                 <w:noProof/>
                 <w:webHidden/>
               </w:rPr>
-              <w:instrText xml:space="preserve"> PAGEREF _Toc425413167 \h </w:instrText>
+              <w:instrText xml:space="preserve"> PAGEREF _Toc432061406 \h </w:instrText>
             </w:r>
             <w:r>
               <w:rPr>
@@ -334,7 +334,7 @@
               <w:noProof/>
             </w:rPr>
           </w:pPr>
-          <w:hyperlink w:anchor="_Toc425413168" w:history="1">
+          <w:hyperlink w:anchor="_Toc432061407" w:history="1">
             <w:r>
               <w:rPr>
                 <w:rStyle w:val="Hyperlink"/>
@@ -361,7 +361,7 @@
                 <w:noProof/>
                 <w:webHidden/>
               </w:rPr>
-              <w:instrText xml:space="preserve"> PAGEREF _Toc425413168 \h </w:instrText>
+              <w:instrText xml:space="preserve"> PAGEREF _Toc432061407 \h </w:instrText>
             </w:r>
             <w:r>
               <w:rPr>
@@ -403,7 +403,7 @@
               <w:noProof/>
             </w:rPr>
           </w:pPr>
-          <w:hyperlink w:anchor="_Toc425413169" w:history="1">
+          <w:hyperlink w:anchor="_Toc432061408" w:history="1">
             <w:r>
               <w:rPr>
                 <w:rStyle w:val="Hyperlink"/>
@@ -430,7 +430,7 @@
                 <w:noProof/>
                 <w:webHidden/>
               </w:rPr>
-              <w:instrText xml:space="preserve"> PAGEREF _Toc425413169 \h </w:instrText>
+              <w:instrText xml:space="preserve"> PAGEREF _Toc432061408 \h </w:instrText>
             </w:r>
             <w:r>
               <w:rPr>
@@ -472,7 +472,7 @@
               <w:noProof/>
             </w:rPr>
           </w:pPr>
-          <w:hyperlink w:anchor="_Toc425413170" w:history="1">
+          <w:hyperlink w:anchor="_Toc432061409" w:history="1">
             <w:r>
               <w:rPr>
                 <w:rStyle w:val="Hyperlink"/>
@@ -499,7 +499,7 @@
                 <w:noProof/>
                 <w:webHidden/>
               </w:rPr>
-              <w:instrText xml:space="preserve"> PAGEREF _Toc425413170 \h </w:instrText>
+              <w:instrText xml:space="preserve"> PAGEREF _Toc432061409 \h </w:instrText>
             </w:r>
             <w:r>
               <w:rPr>
@@ -541,13 +541,13 @@
               <w:noProof/>
             </w:rPr>
           </w:pPr>
-          <w:hyperlink w:anchor="_Toc425413171" w:history="1">
+          <w:hyperlink w:anchor="_Toc432061410" w:history="1">
             <w:r>
               <w:rPr>
                 <w:rStyle w:val="Hyperlink"/>
                 <w:noProof/>
               </w:rPr>
-              <w:t>Survey of mgdev</w:t>
+              <w:t>Environmental variable linkages</w:t>
             </w:r>
             <w:r>
               <w:rPr>
@@ -568,7 +568,7 @@
                 <w:noProof/>
                 <w:webHidden/>
               </w:rPr>
-              <w:instrText xml:space="preserve"> PAGEREF _Toc425413171 \h </w:instrText>
+              <w:instrText xml:space="preserve"> PAGEREF _Toc432061410 \h </w:instrText>
             </w:r>
             <w:r>
               <w:rPr>
@@ -610,13 +610,13 @@
               <w:noProof/>
             </w:rPr>
           </w:pPr>
-          <w:hyperlink w:anchor="_Toc425413172" w:history="1">
+          <w:hyperlink w:anchor="_Toc432061411" w:history="1">
             <w:r>
               <w:rPr>
                 <w:rStyle w:val="Hyperlink"/>
                 <w:noProof/>
               </w:rPr>
-              <w:t>Q offset and other link fxns</w:t>
+              <w:t>Survey of mgdev</w:t>
             </w:r>
             <w:r>
               <w:rPr>
@@ -637,7 +637,7 @@
                 <w:noProof/>
                 <w:webHidden/>
               </w:rPr>
-              <w:instrText xml:space="preserve"> PAGEREF _Toc425413172 \h </w:instrText>
+              <w:instrText xml:space="preserve"> PAGEREF _Toc432061411 \h </w:instrText>
             </w:r>
             <w:r>
               <w:rPr>
@@ -679,13 +679,13 @@
               <w:noProof/>
             </w:rPr>
           </w:pPr>
-          <w:hyperlink w:anchor="_Toc425413173" w:history="1">
+          <w:hyperlink w:anchor="_Toc432061412" w:history="1">
             <w:r>
               <w:rPr>
                 <w:rStyle w:val="Hyperlink"/>
                 <w:noProof/>
               </w:rPr>
-              <w:t>Dev vector variance as a model parameter</w:t>
+              <w:t>Re-Organize and add to the Survey and Q sections</w:t>
             </w:r>
             <w:r>
               <w:rPr>
@@ -706,7 +706,7 @@
                 <w:noProof/>
                 <w:webHidden/>
               </w:rPr>
-              <w:instrText xml:space="preserve"> PAGEREF _Toc425413173 \h </w:instrText>
+              <w:instrText xml:space="preserve"> PAGEREF _Toc432061412 \h </w:instrText>
             </w:r>
             <w:r>
               <w:rPr>
@@ -748,13 +748,27 @@
               <w:noProof/>
             </w:rPr>
           </w:pPr>
-          <w:hyperlink w:anchor="_Toc425413174" w:history="1">
+          <w:hyperlink w:anchor="_Toc432061413" w:history="1">
             <w:r>
               <w:rPr>
                 <w:rStyle w:val="Hyperlink"/>
                 <w:noProof/>
               </w:rPr>
-              <w:t>Shepard SRR</w:t>
+              <w:t>Dev vector v</w:t>
+            </w:r>
+            <w:r>
+              <w:rPr>
+                <w:rStyle w:val="Hyperlink"/>
+                <w:noProof/>
+              </w:rPr>
+              <w:t>a</w:t>
+            </w:r>
+            <w:r>
+              <w:rPr>
+                <w:rStyle w:val="Hyperlink"/>
+                <w:noProof/>
+              </w:rPr>
+              <w:t>riance as a model parameter</w:t>
             </w:r>
             <w:r>
               <w:rPr>
@@ -775,7 +789,7 @@
                 <w:noProof/>
                 <w:webHidden/>
               </w:rPr>
-              <w:instrText xml:space="preserve"> PAGEREF _Toc425413174 \h </w:instrText>
+              <w:instrText xml:space="preserve"> PAGEREF _Toc432061413 \h </w:instrText>
             </w:r>
             <w:r>
               <w:rPr>
@@ -817,13 +831,13 @@
               <w:noProof/>
             </w:rPr>
           </w:pPr>
-          <w:hyperlink w:anchor="_Toc425413175" w:history="1">
+          <w:hyperlink w:anchor="_Toc432061414" w:history="1">
             <w:r>
               <w:rPr>
                 <w:rStyle w:val="Hyperlink"/>
                 <w:noProof/>
               </w:rPr>
-              <w:t>Restricted range for use of the ALK</w:t>
+              <w:t>Shepard SRR</w:t>
             </w:r>
             <w:r>
               <w:rPr>
@@ -844,7 +858,7 @@
                 <w:noProof/>
                 <w:webHidden/>
               </w:rPr>
-              <w:instrText xml:space="preserve"> PAGEREF _Toc425413175 \h </w:instrText>
+              <w:instrText xml:space="preserve"> PAGEREF _Toc432061414 \h </w:instrText>
             </w:r>
             <w:r>
               <w:rPr>
@@ -886,13 +900,27 @@
               <w:noProof/>
             </w:rPr>
           </w:pPr>
-          <w:hyperlink w:anchor="_Toc425413176" w:history="1">
+          <w:hyperlink w:anchor="_Toc432061415" w:history="1">
             <w:r>
               <w:rPr>
                 <w:rStyle w:val="Hyperlink"/>
                 <w:noProof/>
               </w:rPr>
-              <w:t>Area-specific spawner-recruitment</w:t>
+              <w:t>Restricted r</w:t>
+            </w:r>
+            <w:r>
+              <w:rPr>
+                <w:rStyle w:val="Hyperlink"/>
+                <w:noProof/>
+              </w:rPr>
+              <w:t>a</w:t>
+            </w:r>
+            <w:r>
+              <w:rPr>
+                <w:rStyle w:val="Hyperlink"/>
+                <w:noProof/>
+              </w:rPr>
+              <w:t>nge for use of the ALK</w:t>
             </w:r>
             <w:r>
               <w:rPr>
@@ -913,7 +941,7 @@
                 <w:noProof/>
                 <w:webHidden/>
               </w:rPr>
-              <w:instrText xml:space="preserve"> PAGEREF _Toc425413176 \h </w:instrText>
+              <w:instrText xml:space="preserve"> PAGEREF _Toc432061415 \h </w:instrText>
             </w:r>
             <w:r>
               <w:rPr>
@@ -955,12 +983,150 @@
               <w:noProof/>
             </w:rPr>
           </w:pPr>
-          <w:hyperlink w:anchor="_Toc425413177" w:history="1">
+          <w:hyperlink w:anchor="_Toc432061416" w:history="1">
             <w:r>
               <w:rPr>
                 <w:rStyle w:val="Hyperlink"/>
                 <w:noProof/>
               </w:rPr>
+              <w:t>Composition likelihood option – Dirichlet multinomial</w:t>
+            </w:r>
+            <w:r>
+              <w:rPr>
+                <w:noProof/>
+                <w:webHidden/>
+              </w:rPr>
+              <w:tab/>
+            </w:r>
+            <w:r>
+              <w:rPr>
+                <w:noProof/>
+                <w:webHidden/>
+              </w:rPr>
+              <w:fldChar w:fldCharType="begin"/>
+            </w:r>
+            <w:r>
+              <w:rPr>
+                <w:noProof/>
+                <w:webHidden/>
+              </w:rPr>
+              <w:instrText xml:space="preserve"> PAGEREF _Toc432061416 \h </w:instrText>
+            </w:r>
+            <w:r>
+              <w:rPr>
+                <w:noProof/>
+                <w:webHidden/>
+              </w:rPr>
+            </w:r>
+            <w:r>
+              <w:rPr>
+                <w:noProof/>
+                <w:webHidden/>
+              </w:rPr>
+              <w:fldChar w:fldCharType="separate"/>
+            </w:r>
+            <w:r>
+              <w:rPr>
+                <w:noProof/>
+                <w:webHidden/>
+              </w:rPr>
+              <w:t>16</w:t>
+            </w:r>
+            <w:r>
+              <w:rPr>
+                <w:noProof/>
+                <w:webHidden/>
+              </w:rPr>
+              <w:fldChar w:fldCharType="end"/>
+            </w:r>
+          </w:hyperlink>
+        </w:p>
+        <w:p>
+          <w:pPr>
+            <w:pStyle w:val="TOC1"/>
+            <w:tabs>
+              <w:tab w:val="right" w:leader="dot" w:pos="9350"/>
+            </w:tabs>
+            <w:rPr>
+              <w:rFonts w:eastAsiaTheme="minorEastAsia"/>
+              <w:noProof/>
+            </w:rPr>
+          </w:pPr>
+          <w:hyperlink w:anchor="_Toc432061417" w:history="1">
+            <w:r>
+              <w:rPr>
+                <w:rStyle w:val="Hyperlink"/>
+                <w:noProof/>
+              </w:rPr>
+              <w:t>Area-specific spawner-recruitment</w:t>
+            </w:r>
+            <w:r>
+              <w:rPr>
+                <w:noProof/>
+                <w:webHidden/>
+              </w:rPr>
+              <w:tab/>
+            </w:r>
+            <w:r>
+              <w:rPr>
+                <w:noProof/>
+                <w:webHidden/>
+              </w:rPr>
+              <w:fldChar w:fldCharType="begin"/>
+            </w:r>
+            <w:r>
+              <w:rPr>
+                <w:noProof/>
+                <w:webHidden/>
+              </w:rPr>
+              <w:instrText xml:space="preserve"> PAGEREF _Toc432061417 \h </w:instrText>
+            </w:r>
+            <w:r>
+              <w:rPr>
+                <w:noProof/>
+                <w:webHidden/>
+              </w:rPr>
+            </w:r>
+            <w:r>
+              <w:rPr>
+                <w:noProof/>
+                <w:webHidden/>
+              </w:rPr>
+              <w:fldChar w:fldCharType="separate"/>
+            </w:r>
+            <w:r>
+              <w:rPr>
+                <w:noProof/>
+                <w:webHidden/>
+              </w:rPr>
+              <w:t>17</w:t>
+            </w:r>
+            <w:r>
+              <w:rPr>
+                <w:noProof/>
+                <w:webHidden/>
+              </w:rPr>
+              <w:fldChar w:fldCharType="end"/>
+            </w:r>
+          </w:hyperlink>
+        </w:p>
+        <w:p>
+          <w:pPr>
+            <w:pStyle w:val="TOC1"/>
+            <w:tabs>
+              <w:tab w:val="right" w:leader="dot" w:pos="9350"/>
+            </w:tabs>
+            <w:rPr>
+              <w:rFonts w:eastAsiaTheme="minorEastAsia"/>
+              <w:noProof/>
+            </w:rPr>
+          </w:pPr>
+          <w:hyperlink w:anchor="_Toc432061418" w:history="1">
+            <w:r>
+              <w:rPr>
+                <w:rStyle w:val="Hyperlink"/>
+                <w:noProof/>
+              </w:rPr>
               <w:t>Bycatch fleets – more options for benchmark and forecast</w:t>
             </w:r>
             <w:r>
@@ -982,7 +1148,7 @@
                 <w:noProof/>
                 <w:webHidden/>
               </w:rPr>
-              <w:instrText xml:space="preserve"> PAGEREF _Toc425413177 \h </w:instrText>
+              <w:instrText xml:space="preserve"> PAGEREF _Toc432061418 \h </w:instrText>
             </w:r>
             <w:r>
               <w:rPr>
@@ -1002,7 +1168,7 @@
                 <w:noProof/>
                 <w:webHidden/>
               </w:rPr>
-              <w:t>16</w:t>
+              <w:t>20</w:t>
             </w:r>
             <w:r>
               <w:rPr>
@@ -1039,7 +1205,7 @@
       <w:pPr>
         <w:pStyle w:val="Heading1"/>
       </w:pPr>
-      <w:bookmarkStart w:id="0" w:name="_Toc425413164"/>
+      <w:bookmarkStart w:id="0" w:name="_Toc432061403"/>
       <w:r>
         <w:lastRenderedPageBreak/>
         <w:t>Introduction</w:t>
@@ -1135,7 +1301,7 @@
       <w:pPr>
         <w:pStyle w:val="Heading1"/>
       </w:pPr>
-      <w:bookmarkStart w:id="1" w:name="_Toc425413165"/>
+      <w:bookmarkStart w:id="1" w:name="_Toc432061404"/>
       <w:r>
         <w:lastRenderedPageBreak/>
         <w:t>Structural</w:t>
@@ -2240,7 +2406,7 @@
       <w:pPr>
         <w:pStyle w:val="Heading2"/>
       </w:pPr>
-      <w:bookmarkStart w:id="2" w:name="_Toc425413166"/>
+      <w:bookmarkStart w:id="2" w:name="_Toc432061405"/>
       <w:r>
         <w:lastRenderedPageBreak/>
         <w:t>Biology Parameter Order</w:t>
@@ -2661,7 +2827,7 @@
       <w:pPr>
         <w:pStyle w:val="Heading1"/>
       </w:pPr>
-      <w:bookmarkStart w:id="3" w:name="_Toc425413167"/>
+      <w:bookmarkStart w:id="3" w:name="_Toc432061406"/>
       <w:proofErr w:type="gramStart"/>
       <w:r>
         <w:lastRenderedPageBreak/>
@@ -2771,7 +2937,7 @@
       <w:pPr>
         <w:pStyle w:val="Heading1"/>
       </w:pPr>
-      <w:bookmarkStart w:id="4" w:name="_Toc425413168"/>
+      <w:bookmarkStart w:id="4" w:name="_Toc432061407"/>
       <w:r>
         <w:lastRenderedPageBreak/>
         <w:t>Generic fleet order</w:t>
@@ -3046,7 +3212,7 @@
       <w:pPr>
         <w:pStyle w:val="Heading1"/>
       </w:pPr>
-      <w:bookmarkStart w:id="5" w:name="_Toc425413169"/>
+      <w:bookmarkStart w:id="5" w:name="_Toc432061408"/>
       <w:r>
         <w:lastRenderedPageBreak/>
         <w:t>Catch Data format</w:t>
@@ -3775,7 +3941,7 @@
       <w:pPr>
         <w:pStyle w:val="Heading1"/>
       </w:pPr>
-      <w:bookmarkStart w:id="6" w:name="_Toc425413170"/>
+      <w:bookmarkStart w:id="6" w:name="_Toc432061409"/>
       <w:r>
         <w:lastRenderedPageBreak/>
         <w:t>C</w:t>
@@ -4155,7 +4321,246 @@
       <w:pPr>
         <w:pStyle w:val="Heading1"/>
       </w:pPr>
-      <w:bookmarkStart w:id="7" w:name="_Toc425413171"/>
+      <w:bookmarkStart w:id="7" w:name="_Toc432061410"/>
+      <w:r>
+        <w:lastRenderedPageBreak/>
+        <w:t>Environmental variable linkages</w:t>
+      </w:r>
+      <w:bookmarkEnd w:id="7"/>
+    </w:p>
+    <w:p/>
+    <w:p>
+      <w:r>
+        <w:t>Begin to expand the scope of environmental variable linkages.</w:t>
+      </w:r>
+    </w:p>
+    <w:p>
+      <w:r>
+        <w:t xml:space="preserve">  /</w:t>
+      </w:r>
+      <w:proofErr w:type="gramStart"/>
+      <w:r>
+        <w:t>/  SS</w:t>
+      </w:r>
+      <w:proofErr w:type="gramEnd"/>
+      <w:r>
+        <w:t xml:space="preserve">_Label_Info_14.4.1.2 #Adjust for </w:t>
+      </w:r>
+      <w:proofErr w:type="spellStart"/>
+      <w:r>
+        <w:t>env</w:t>
+      </w:r>
+      <w:proofErr w:type="spellEnd"/>
+      <w:r>
+        <w:t xml:space="preserve"> linkage</w:t>
+      </w:r>
+    </w:p>
+    <w:p>
+      <w:r>
+        <w:t xml:space="preserve">  /</w:t>
+      </w:r>
+      <w:proofErr w:type="gramStart"/>
+      <w:r>
+        <w:t>/  June</w:t>
+      </w:r>
+      <w:proofErr w:type="gramEnd"/>
+      <w:r>
+        <w:t xml:space="preserve"> 6 begin to add 2 parameter </w:t>
+      </w:r>
+      <w:proofErr w:type="spellStart"/>
+      <w:r>
+        <w:t>env</w:t>
+      </w:r>
+      <w:proofErr w:type="spellEnd"/>
+      <w:r>
+        <w:t xml:space="preserve"> linkages</w:t>
+      </w:r>
+    </w:p>
+    <w:p>
+      <w:r>
+        <w:t xml:space="preserve">  /</w:t>
+      </w:r>
+      <w:proofErr w:type="gramStart"/>
+      <w:r>
+        <w:t>/  P1</w:t>
+      </w:r>
+      <w:proofErr w:type="gramEnd"/>
+      <w:r>
+        <w:t xml:space="preserve"> will be the current "slope" and P2 will be a new offset</w:t>
+      </w:r>
+    </w:p>
+    <w:p>
+      <w:r>
+        <w:t xml:space="preserve">        </w:t>
+      </w:r>
+      <w:proofErr w:type="gramStart"/>
+      <w:r>
+        <w:t>if(</w:t>
+      </w:r>
+      <w:proofErr w:type="spellStart"/>
+      <w:proofErr w:type="gramEnd"/>
+      <w:r>
+        <w:t>MGparm_env</w:t>
+      </w:r>
+      <w:proofErr w:type="spellEnd"/>
+      <w:r>
+        <w:t>(f)&gt;0)</w:t>
+      </w:r>
+    </w:p>
+    <w:p>
+      <w:r>
+        <w:t xml:space="preserve">          </w:t>
+      </w:r>
+      <w:proofErr w:type="gramStart"/>
+      <w:r>
+        <w:t>switch(</w:t>
+      </w:r>
+      <w:proofErr w:type="spellStart"/>
+      <w:proofErr w:type="gramEnd"/>
+      <w:r>
+        <w:t>MGparm_envtype</w:t>
+      </w:r>
+      <w:proofErr w:type="spellEnd"/>
+      <w:r>
+        <w:t>(f))</w:t>
+      </w:r>
+    </w:p>
+    <w:p>
+      <w:r>
+        <w:t xml:space="preserve">            </w:t>
+      </w:r>
+      <w:proofErr w:type="gramStart"/>
+      <w:r>
+        <w:t>case</w:t>
+      </w:r>
+      <w:proofErr w:type="gramEnd"/>
+      <w:r>
+        <w:t xml:space="preserve"> 1:  //  exponential </w:t>
+      </w:r>
+      <w:proofErr w:type="spellStart"/>
+      <w:r>
+        <w:t>MGparm</w:t>
+      </w:r>
+      <w:proofErr w:type="spellEnd"/>
+      <w:r>
+        <w:t xml:space="preserve"> </w:t>
+      </w:r>
+      <w:proofErr w:type="spellStart"/>
+      <w:r>
+        <w:t>env</w:t>
+      </w:r>
+      <w:proofErr w:type="spellEnd"/>
+      <w:r>
+        <w:t xml:space="preserve"> link</w:t>
+      </w:r>
+    </w:p>
+    <w:p>
+      <w:r>
+        <w:t xml:space="preserve">                mgp_</w:t>
+      </w:r>
+      <w:proofErr w:type="gramStart"/>
+      <w:r>
+        <w:t>adj(</w:t>
+      </w:r>
+      <w:proofErr w:type="gramEnd"/>
+      <w:r>
+        <w:t>f)*=mfexp(MGparm(MGparm_env(f))*(env_data(yz,MGparm_envuse(f))-MGparm(MGparm_env(f))));</w:t>
+      </w:r>
+    </w:p>
+    <w:p>
+      <w:r>
+        <w:t xml:space="preserve">            </w:t>
+      </w:r>
+      <w:proofErr w:type="gramStart"/>
+      <w:r>
+        <w:t>case</w:t>
+      </w:r>
+      <w:proofErr w:type="gramEnd"/>
+      <w:r>
+        <w:t xml:space="preserve"> 2:  //  linear </w:t>
+      </w:r>
+      <w:proofErr w:type="spellStart"/>
+      <w:r>
+        <w:t>MGparm</w:t>
+      </w:r>
+      <w:proofErr w:type="spellEnd"/>
+      <w:r>
+        <w:t xml:space="preserve"> </w:t>
+      </w:r>
+      <w:proofErr w:type="spellStart"/>
+      <w:r>
+        <w:t>env</w:t>
+      </w:r>
+      <w:proofErr w:type="spellEnd"/>
+      <w:r>
+        <w:t xml:space="preserve"> link</w:t>
+      </w:r>
+    </w:p>
+    <w:p>
+      <w:r>
+        <w:t xml:space="preserve">                mgp_</w:t>
+      </w:r>
+      <w:proofErr w:type="gramStart"/>
+      <w:r>
+        <w:t>adj(</w:t>
+      </w:r>
+      <w:proofErr w:type="gramEnd"/>
+      <w:r>
+        <w:t>f)+=MGparm(MGparm_env(f))*(env_data(yz,MGparm_envuse(f))-MGparm(MGparm_env(f)));</w:t>
+      </w:r>
+    </w:p>
+    <w:p>
+      <w:r>
+        <w:t xml:space="preserve">            </w:t>
+      </w:r>
+      <w:proofErr w:type="gramStart"/>
+      <w:r>
+        <w:t>case</w:t>
+      </w:r>
+      <w:proofErr w:type="gramEnd"/>
+      <w:r>
+        <w:t xml:space="preserve"> 3:  //  logistic </w:t>
+      </w:r>
+      <w:proofErr w:type="spellStart"/>
+      <w:r>
+        <w:t>MGparm</w:t>
+      </w:r>
+      <w:proofErr w:type="spellEnd"/>
+      <w:r>
+        <w:t xml:space="preserve"> </w:t>
+      </w:r>
+      <w:proofErr w:type="spellStart"/>
+      <w:r>
+        <w:t>env</w:t>
+      </w:r>
+      <w:proofErr w:type="spellEnd"/>
+      <w:r>
+        <w:t xml:space="preserve"> link</w:t>
+      </w:r>
+    </w:p>
+    <w:p>
+      <w:r>
+        <w:t xml:space="preserve">                </w:t>
+      </w:r>
+      <w:proofErr w:type="spellStart"/>
+      <w:r>
+        <w:t>mgp_adj</w:t>
+      </w:r>
+      <w:proofErr w:type="spellEnd"/>
+      <w:r>
+        <w:t>(f)*=2.00000/(1.00000 + mfexp(-MGparm(MGparm_env(f))*(env_data(yz,MGparm_envuse(f))-MGparm(MGparm_env(f)))));</w:t>
+      </w:r>
+    </w:p>
+    <w:p>
+      <w:r>
+        <w:br w:type="page"/>
+      </w:r>
+    </w:p>
+    <w:p>
+      <w:pPr>
+        <w:pStyle w:val="Heading1"/>
+      </w:pPr>
+      <w:bookmarkStart w:id="8" w:name="_Toc432061411"/>
       <w:r>
         <w:lastRenderedPageBreak/>
         <w:t>S</w:t>
@@ -4167,7 +4572,7 @@
       <w:r>
         <w:t>mgdev</w:t>
       </w:r>
-      <w:bookmarkEnd w:id="7"/>
+      <w:bookmarkEnd w:id="8"/>
       <w:proofErr w:type="spellEnd"/>
     </w:p>
     <w:p/>
@@ -4206,28 +4611,28 @@
       <w:pPr>
         <w:pStyle w:val="Heading1"/>
       </w:pPr>
+      <w:bookmarkStart w:id="9" w:name="_Toc432061412"/>
       <w:r>
         <w:lastRenderedPageBreak/>
         <w:t>Re-Organize and add to the Survey and Q sections</w:t>
       </w:r>
+      <w:bookmarkEnd w:id="9"/>
     </w:p>
     <w:p>
       <w:r>
         <w:br w:type="page"/>
       </w:r>
-      <w:bookmarkStart w:id="8" w:name="_GoBack"/>
-      <w:bookmarkEnd w:id="8"/>
     </w:p>
     <w:p>
       <w:pPr>
         <w:pStyle w:val="Heading1"/>
       </w:pPr>
-      <w:bookmarkStart w:id="9" w:name="_Toc425413173"/>
+      <w:bookmarkStart w:id="10" w:name="_Toc432061413"/>
       <w:r>
         <w:lastRenderedPageBreak/>
         <w:t>Dev vector variance as a model parameter</w:t>
       </w:r>
-      <w:bookmarkEnd w:id="9"/>
+      <w:bookmarkEnd w:id="10"/>
     </w:p>
     <w:p>
       <w:r>
@@ -4331,7 +4736,7 @@
       <w:pPr>
         <w:pStyle w:val="Heading1"/>
       </w:pPr>
-      <w:bookmarkStart w:id="10" w:name="_Toc425413174"/>
+      <w:bookmarkStart w:id="11" w:name="_Toc432061414"/>
       <w:r>
         <w:lastRenderedPageBreak/>
         <w:t>S</w:t>
@@ -4339,7 +4744,7 @@
       <w:r>
         <w:t>hepard SRR</w:t>
       </w:r>
-      <w:bookmarkEnd w:id="10"/>
+      <w:bookmarkEnd w:id="11"/>
     </w:p>
     <w:p>
       <w:r>
@@ -4350,17 +4755,200 @@
       <w:pPr>
         <w:pStyle w:val="Heading1"/>
       </w:pPr>
-      <w:bookmarkStart w:id="11" w:name="_Toc425413175"/>
+      <w:bookmarkStart w:id="12" w:name="_Toc432061415"/>
       <w:r>
         <w:lastRenderedPageBreak/>
-        <w:t>R</w:t>
-      </w:r>
-      <w:r>
-        <w:t>estricted range for use of the ALK</w:t>
-      </w:r>
-      <w:bookmarkEnd w:id="11"/>
-    </w:p>
-    <w:p>
+        <w:t>Restricted range for use of the ALK</w:t>
+      </w:r>
+      <w:bookmarkEnd w:id="12"/>
+    </w:p>
+    <w:p>
+      <w:r>
+        <w:t>Create a tolerance value for restricting the range of calculations when addressing the length-at-age distributions.  Search for the range of bins that meet this tolerance in the first call and between phases.  Then subsequent use of the ALK will only occur over this age-specific range of length bins, e.g.</w:t>
+      </w:r>
+    </w:p>
+    <w:p>
+      <w:proofErr w:type="spellStart"/>
+      <w:r>
+        <w:t>ALK_idx</w:t>
+      </w:r>
+      <w:proofErr w:type="spellEnd"/>
+      <w:r>
+        <w:t>=(s-1)*</w:t>
+      </w:r>
+      <w:proofErr w:type="spellStart"/>
+      <w:r>
+        <w:t>N_subseas+subseas</w:t>
+      </w:r>
+      <w:proofErr w:type="spellEnd"/>
+      <w:proofErr w:type="gramStart"/>
+      <w:r>
+        <w:t>;</w:t>
+      </w:r>
+      <w:r>
+        <w:t xml:space="preserve">  /</w:t>
+      </w:r>
+      <w:proofErr w:type="gramEnd"/>
+      <w:r>
+        <w:t>/  timing within a year</w:t>
+      </w:r>
+    </w:p>
+    <w:p>
+      <w:proofErr w:type="spellStart"/>
+      <w:r>
+        <w:t>ALK_finder</w:t>
+      </w:r>
+      <w:proofErr w:type="spellEnd"/>
+      <w:proofErr w:type="gramStart"/>
+      <w:r>
+        <w:t>=(</w:t>
+      </w:r>
+      <w:proofErr w:type="gramEnd"/>
+      <w:r>
+        <w:t>ALK_idx-1)*</w:t>
+      </w:r>
+      <w:proofErr w:type="spellStart"/>
+      <w:r>
+        <w:t>gmorph+g</w:t>
+      </w:r>
+      <w:proofErr w:type="spellEnd"/>
+      <w:r>
+        <w:t>;</w:t>
+      </w:r>
+      <w:r>
+        <w:t xml:space="preserve">  //  combined index for timing and platoon</w:t>
+      </w:r>
+    </w:p>
+    <w:p>
+      <w:r>
+        <w:t>ALK_range_use=calc_ALK_</w:t>
+      </w:r>
+      <w:proofErr w:type="gramStart"/>
+      <w:r>
+        <w:t>range(</w:t>
+      </w:r>
+      <w:proofErr w:type="gramEnd"/>
+      <w:r>
+        <w:t>len_bins,use_Ave_Size</w:t>
+      </w:r>
+      <w:r>
+        <w:t>_W,use_SD_Size,ALK_tolerance);</w:t>
+      </w:r>
+    </w:p>
+    <w:p>
+      <w:proofErr w:type="spellStart"/>
+      <w:r>
+        <w:t>ALK_range_g_</w:t>
+      </w:r>
+      <w:proofErr w:type="gramStart"/>
+      <w:r>
+        <w:t>lo</w:t>
+      </w:r>
+      <w:proofErr w:type="spellEnd"/>
+      <w:r>
+        <w:t>(</w:t>
+      </w:r>
+      <w:proofErr w:type="spellStart"/>
+      <w:proofErr w:type="gramEnd"/>
+      <w:r>
+        <w:t>ALK_finder</w:t>
+      </w:r>
+      <w:proofErr w:type="spellEnd"/>
+      <w:r>
+        <w:t>)=column(ALK_range_use,1);</w:t>
+      </w:r>
+    </w:p>
+    <w:p>
+      <w:proofErr w:type="spellStart"/>
+      <w:r>
+        <w:t>ALK_range_g_</w:t>
+      </w:r>
+      <w:proofErr w:type="gramStart"/>
+      <w:r>
+        <w:t>hi</w:t>
+      </w:r>
+      <w:proofErr w:type="spellEnd"/>
+      <w:r>
+        <w:t>(</w:t>
+      </w:r>
+      <w:proofErr w:type="spellStart"/>
+      <w:proofErr w:type="gramEnd"/>
+      <w:r>
+        <w:t>ALK_finder</w:t>
+      </w:r>
+      <w:proofErr w:type="spellEnd"/>
+      <w:r>
+        <w:t>)=column(ALK_range_use,2);</w:t>
+      </w:r>
+    </w:p>
+    <w:p>
+      <w:r>
+        <w:t>ALK(ALK_idx,g)=calc_ALK(len_bins,ALK_range_g_lo(ALK_finder),ALK_range_g_hi(ALK_finder),use_Ave_Size_W,use_SD_Size);</w:t>
+      </w:r>
+    </w:p>
+    <w:p>
+      <w:bookmarkStart w:id="13" w:name="_GoBack"/>
+      <w:bookmarkEnd w:id="13"/>
+    </w:p>
+    <w:p>
+      <w:proofErr w:type="gramStart"/>
+      <w:r>
+        <w:t>optimal</w:t>
+      </w:r>
+      <w:proofErr w:type="gramEnd"/>
+      <w:r>
+        <w:t xml:space="preserve"> setting for the tail seems to be 0.0001</w:t>
+      </w:r>
+    </w:p>
+    <w:p>
+      <w:proofErr w:type="gramStart"/>
+      <w:r>
+        <w:t>getting</w:t>
+      </w:r>
+      <w:proofErr w:type="gramEnd"/>
+      <w:r>
+        <w:t xml:space="preserve"> more iterations per second with more compression,</w:t>
+      </w:r>
+    </w:p>
+    <w:p>
+      <w:proofErr w:type="gramStart"/>
+      <w:r>
+        <w:t>but</w:t>
+      </w:r>
+      <w:proofErr w:type="gramEnd"/>
+      <w:r>
+        <w:t xml:space="preserve"> more iterations are needed to converge</w:t>
+      </w:r>
+    </w:p>
+    <w:p>
+      <w:proofErr w:type="gramStart"/>
+      <w:r>
+        <w:t>very</w:t>
+      </w:r>
+      <w:proofErr w:type="gramEnd"/>
+      <w:r>
+        <w:t xml:space="preserve"> big tails (0.05) are much faster, but don't get same biomass and</w:t>
+      </w:r>
+      <w:r>
+        <w:t xml:space="preserve"> </w:t>
+      </w:r>
+      <w:proofErr w:type="spellStart"/>
+      <w:r>
+        <w:t>logL</w:t>
+      </w:r>
+      <w:proofErr w:type="spellEnd"/>
+    </w:p>
+    <w:p>
+      <w:pPr>
+        <w:rPr>
+          <w:rFonts w:asciiTheme="majorHAnsi" w:eastAsiaTheme="majorEastAsia" w:hAnsiTheme="majorHAnsi" w:cstheme="majorBidi"/>
+          <w:b/>
+          <w:bCs/>
+          <w:color w:val="365F91" w:themeColor="accent1" w:themeShade="BF"/>
+          <w:sz w:val="28"/>
+          <w:szCs w:val="28"/>
+        </w:rPr>
+      </w:pPr>
       <w:r>
         <w:br w:type="page"/>
       </w:r>
@@ -4369,7 +4957,60 @@
       <w:pPr>
         <w:pStyle w:val="Heading1"/>
       </w:pPr>
-      <w:bookmarkStart w:id="12" w:name="_Toc425413176"/>
+      <w:bookmarkStart w:id="14" w:name="_Toc432061416"/>
+      <w:r>
+        <w:lastRenderedPageBreak/>
+        <w:t xml:space="preserve">Composition likelihood option – </w:t>
+      </w:r>
+      <w:proofErr w:type="spellStart"/>
+      <w:r>
+        <w:t>Dirichlet</w:t>
+      </w:r>
+      <w:proofErr w:type="spellEnd"/>
+      <w:r>
+        <w:t xml:space="preserve"> multinomial</w:t>
+      </w:r>
+      <w:bookmarkEnd w:id="14"/>
+    </w:p>
+    <w:p>
+      <w:r>
+        <w:t xml:space="preserve">Add option to allow for </w:t>
+      </w:r>
+      <w:proofErr w:type="spellStart"/>
+      <w:r>
+        <w:t>dirichlet</w:t>
+      </w:r>
+      <w:proofErr w:type="spellEnd"/>
+      <w:r>
+        <w:t xml:space="preserve"> multinomial likelihood</w:t>
+      </w:r>
+    </w:p>
+    <w:p>
+      <w:r>
+        <w:t>Option is invoked with a field in the composition data specification section</w:t>
+      </w:r>
+    </w:p>
+    <w:p>
+      <w:r>
+        <w:t>Creates a parameter</w:t>
+      </w:r>
+    </w:p>
+    <w:p>
+      <w:r>
+        <w:t>Allows mirroring</w:t>
+      </w:r>
+    </w:p>
+    <w:p/>
+    <w:p>
+      <w:r>
+        <w:br w:type="page"/>
+      </w:r>
+    </w:p>
+    <w:p>
+      <w:pPr>
+        <w:pStyle w:val="Heading1"/>
+      </w:pPr>
+      <w:bookmarkStart w:id="15" w:name="_Toc432061417"/>
       <w:r>
         <w:lastRenderedPageBreak/>
         <w:t>A</w:t>
@@ -4385,14 +5026,1025 @@
       <w:r>
         <w:t>-recruitment</w:t>
       </w:r>
-      <w:bookmarkEnd w:id="12"/>
+      <w:bookmarkEnd w:id="15"/>
       <w:r>
         <w:t xml:space="preserve"> </w:t>
       </w:r>
     </w:p>
     <w:p>
       <w:pPr>
-        <w:pStyle w:val="Heading1"/>
+        <w:spacing w:before="100" w:beforeAutospacing="1" w:after="100" w:afterAutospacing="1"/>
+        <w:contextualSpacing/>
+      </w:pPr>
+      <w:r>
+        <w:t xml:space="preserve">5.  Conceptual problem in equilibrium </w:t>
+      </w:r>
+      <w:proofErr w:type="spellStart"/>
+      <w:r>
+        <w:t>calcs</w:t>
+      </w:r>
+      <w:proofErr w:type="spellEnd"/>
+      <w:r>
+        <w:t xml:space="preserve"> if fish move between areas</w:t>
+      </w:r>
+    </w:p>
+    <w:p>
+      <w:pPr>
+        <w:spacing w:before="100" w:beforeAutospacing="1" w:after="100" w:afterAutospacing="1"/>
+        <w:contextualSpacing/>
+      </w:pPr>
+      <w:r>
+        <w:t xml:space="preserve">   </w:t>
+      </w:r>
+      <w:proofErr w:type="spellStart"/>
+      <w:r>
+        <w:t>Equil_Calc</w:t>
+      </w:r>
+      <w:proofErr w:type="spellEnd"/>
+      <w:r>
+        <w:t xml:space="preserve"> takes some total recruitment (</w:t>
+      </w:r>
+      <w:proofErr w:type="spellStart"/>
+      <w:r>
+        <w:t>Equ_Recr</w:t>
+      </w:r>
+      <w:proofErr w:type="spellEnd"/>
+      <w:r>
+        <w:t>)</w:t>
+      </w:r>
+    </w:p>
+    <w:p>
+      <w:pPr>
+        <w:spacing w:before="100" w:beforeAutospacing="1" w:after="100" w:afterAutospacing="1"/>
+        <w:contextualSpacing/>
+      </w:pPr>
+      <w:r>
+        <w:t xml:space="preserve">   </w:t>
+      </w:r>
+      <w:proofErr w:type="gramStart"/>
+      <w:r>
+        <w:t>it</w:t>
+      </w:r>
+      <w:proofErr w:type="gramEnd"/>
+      <w:r>
+        <w:t xml:space="preserve"> distributes according to </w:t>
+      </w:r>
+      <w:proofErr w:type="spellStart"/>
+      <w:r>
+        <w:t>recr_dist</w:t>
+      </w:r>
+      <w:proofErr w:type="spellEnd"/>
+      <w:r>
+        <w:t>,</w:t>
+      </w:r>
+    </w:p>
+    <w:p>
+      <w:pPr>
+        <w:spacing w:before="100" w:beforeAutospacing="1" w:after="100" w:afterAutospacing="1"/>
+        <w:contextualSpacing/>
+      </w:pPr>
+      <w:r>
+        <w:t xml:space="preserve">   </w:t>
+      </w:r>
+      <w:proofErr w:type="gramStart"/>
+      <w:r>
+        <w:t>then</w:t>
+      </w:r>
+      <w:proofErr w:type="gramEnd"/>
+      <w:r>
+        <w:t xml:space="preserve"> calculates equilibrium numbers at age taking into account F and movement between areas</w:t>
+      </w:r>
+    </w:p>
+    <w:p>
+      <w:pPr>
+        <w:spacing w:before="100" w:beforeAutospacing="1" w:after="100" w:afterAutospacing="1"/>
+        <w:contextualSpacing/>
+      </w:pPr>
+      <w:r>
+        <w:t xml:space="preserve">   </w:t>
+      </w:r>
+      <w:proofErr w:type="gramStart"/>
+      <w:r>
+        <w:t>if</w:t>
+      </w:r>
+      <w:proofErr w:type="gramEnd"/>
+      <w:r>
+        <w:t xml:space="preserve"> outputs a value for total SPR (</w:t>
+      </w:r>
+      <w:proofErr w:type="spellStart"/>
+      <w:r>
+        <w:t>spawners</w:t>
+      </w:r>
+      <w:proofErr w:type="spellEnd"/>
+      <w:r>
+        <w:t xml:space="preserve"> per recruit)</w:t>
+      </w:r>
+    </w:p>
+    <w:p>
+      <w:pPr>
+        <w:spacing w:before="100" w:beforeAutospacing="1" w:after="100" w:afterAutospacing="1"/>
+        <w:contextualSpacing/>
+      </w:pPr>
+      <w:r>
+        <w:t xml:space="preserve">   </w:t>
+      </w:r>
+      <w:proofErr w:type="gramStart"/>
+      <w:r>
+        <w:t>then</w:t>
+      </w:r>
+      <w:proofErr w:type="gramEnd"/>
+      <w:r>
+        <w:t xml:space="preserve"> SPR is input to </w:t>
+      </w:r>
+      <w:proofErr w:type="spellStart"/>
+      <w:r>
+        <w:t>Equ_Spawn_Recr_Fxn</w:t>
+      </w:r>
+      <w:proofErr w:type="spellEnd"/>
+      <w:r>
+        <w:t xml:space="preserve"> </w:t>
+      </w:r>
+    </w:p>
+    <w:p>
+      <w:pPr>
+        <w:spacing w:before="100" w:beforeAutospacing="1" w:after="100" w:afterAutospacing="1"/>
+        <w:contextualSpacing/>
+      </w:pPr>
+      <w:r>
+        <w:t xml:space="preserve">   </w:t>
+      </w:r>
+      <w:proofErr w:type="gramStart"/>
+      <w:r>
+        <w:t>to</w:t>
+      </w:r>
+      <w:proofErr w:type="gramEnd"/>
+      <w:r>
+        <w:t xml:space="preserve"> calculate the equilibrium total recruits and </w:t>
+      </w:r>
+      <w:proofErr w:type="spellStart"/>
+      <w:r>
+        <w:t>spawners</w:t>
+      </w:r>
+      <w:proofErr w:type="spellEnd"/>
+      <w:r>
+        <w:t xml:space="preserve"> from this SPR</w:t>
+      </w:r>
+    </w:p>
+    <w:p>
+      <w:pPr>
+        <w:spacing w:before="100" w:beforeAutospacing="1" w:after="100" w:afterAutospacing="1"/>
+        <w:contextualSpacing/>
+      </w:pPr>
+      <w:r>
+        <w:t xml:space="preserve">   </w:t>
+      </w:r>
+    </w:p>
+    <w:p>
+      <w:pPr>
+        <w:spacing w:before="100" w:beforeAutospacing="1" w:after="100" w:afterAutospacing="1"/>
+        <w:contextualSpacing/>
+      </w:pPr>
+      <w:r>
+        <w:t xml:space="preserve">   </w:t>
+      </w:r>
+      <w:proofErr w:type="gramStart"/>
+      <w:r>
+        <w:t>but</w:t>
+      </w:r>
+      <w:proofErr w:type="gramEnd"/>
+      <w:r>
+        <w:t xml:space="preserve"> if recruitment to an area depends on that areas SPB, then SPR needs to be area-specific</w:t>
+      </w:r>
+    </w:p>
+    <w:p>
+      <w:pPr>
+        <w:spacing w:before="100" w:beforeAutospacing="1" w:after="100" w:afterAutospacing="1"/>
+        <w:contextualSpacing/>
+      </w:pPr>
+      <w:r>
+        <w:t xml:space="preserve">   </w:t>
+      </w:r>
+      <w:proofErr w:type="gramStart"/>
+      <w:r>
+        <w:t>but</w:t>
+      </w:r>
+      <w:proofErr w:type="gramEnd"/>
+      <w:r>
+        <w:t xml:space="preserve"> with movement between areas, the SPB in an area depends on the movement</w:t>
+      </w:r>
+    </w:p>
+    <w:p>
+      <w:pPr>
+        <w:spacing w:before="100" w:beforeAutospacing="1" w:after="100" w:afterAutospacing="1"/>
+        <w:contextualSpacing/>
+      </w:pPr>
+      <w:r>
+        <w:t xml:space="preserve">   </w:t>
+      </w:r>
+      <w:proofErr w:type="gramStart"/>
+      <w:r>
+        <w:t>so</w:t>
+      </w:r>
+      <w:proofErr w:type="gramEnd"/>
+      <w:r>
+        <w:t xml:space="preserve"> SPR cannot be calculated independently for each area if there is movement</w:t>
+      </w:r>
+    </w:p>
+    <w:p>
+      <w:pPr>
+        <w:spacing w:before="100" w:beforeAutospacing="1" w:after="100" w:afterAutospacing="1"/>
+        <w:contextualSpacing/>
+      </w:pPr>
+      <w:r>
+        <w:t xml:space="preserve">   </w:t>
+      </w:r>
+      <w:proofErr w:type="gramStart"/>
+      <w:r>
+        <w:t>so</w:t>
+      </w:r>
+      <w:proofErr w:type="gramEnd"/>
+      <w:r>
+        <w:t xml:space="preserve"> </w:t>
+      </w:r>
+      <w:proofErr w:type="spellStart"/>
+      <w:r>
+        <w:t>equil_calc</w:t>
+      </w:r>
+      <w:proofErr w:type="spellEnd"/>
+      <w:r>
+        <w:t xml:space="preserve"> will need to output area-specific SPR; this seems feasible</w:t>
+      </w:r>
+    </w:p>
+    <w:p>
+      <w:pPr>
+        <w:spacing w:before="100" w:beforeAutospacing="1" w:after="100" w:afterAutospacing="1"/>
+        <w:contextualSpacing/>
+      </w:pPr>
+      <w:r>
+        <w:t xml:space="preserve">   </w:t>
+      </w:r>
+    </w:p>
+    <w:p>
+      <w:pPr>
+        <w:spacing w:before="100" w:beforeAutospacing="1" w:after="100" w:afterAutospacing="1"/>
+        <w:contextualSpacing/>
+      </w:pPr>
+      <w:r>
+        <w:t xml:space="preserve">   </w:t>
+      </w:r>
+      <w:proofErr w:type="gramStart"/>
+      <w:r>
+        <w:t>but</w:t>
+      </w:r>
+      <w:proofErr w:type="gramEnd"/>
+      <w:r>
+        <w:t xml:space="preserve"> it is still somewhat circular because the distribution of recruits to areas</w:t>
+      </w:r>
+    </w:p>
+    <w:p>
+      <w:pPr>
+        <w:spacing w:before="100" w:beforeAutospacing="1" w:after="100" w:afterAutospacing="1"/>
+        <w:contextualSpacing/>
+      </w:pPr>
+      <w:r>
+        <w:t xml:space="preserve">   </w:t>
+      </w:r>
+      <w:proofErr w:type="gramStart"/>
+      <w:r>
+        <w:t>in</w:t>
+      </w:r>
+      <w:proofErr w:type="gramEnd"/>
+      <w:r>
+        <w:t xml:space="preserve"> </w:t>
+      </w:r>
+      <w:proofErr w:type="spellStart"/>
+      <w:r>
+        <w:t>equil_calc</w:t>
+      </w:r>
+      <w:proofErr w:type="spellEnd"/>
+      <w:r>
+        <w:t xml:space="preserve"> will depend on the SPB by area calculated by </w:t>
+      </w:r>
+      <w:proofErr w:type="spellStart"/>
+      <w:r>
+        <w:t>equil_calc</w:t>
+      </w:r>
+      <w:proofErr w:type="spellEnd"/>
+    </w:p>
+    <w:p>
+      <w:pPr>
+        <w:spacing w:before="100" w:beforeAutospacing="1" w:after="100" w:afterAutospacing="1"/>
+        <w:contextualSpacing/>
+      </w:pPr>
+      <w:r>
+        <w:t xml:space="preserve">   </w:t>
+      </w:r>
+    </w:p>
+    <w:p>
+      <w:pPr>
+        <w:spacing w:before="100" w:beforeAutospacing="1" w:after="100" w:afterAutospacing="1"/>
+        <w:contextualSpacing/>
+      </w:pPr>
+      <w:r>
+        <w:t xml:space="preserve">6.  Need to reconcile the area-aspect of </w:t>
+      </w:r>
+      <w:proofErr w:type="spellStart"/>
+      <w:r>
+        <w:t>recr_dist</w:t>
+      </w:r>
+      <w:proofErr w:type="spellEnd"/>
+      <w:r>
+        <w:t xml:space="preserve"> with the R=</w:t>
+      </w:r>
+      <w:proofErr w:type="gramStart"/>
+      <w:r>
+        <w:t>F(</w:t>
+      </w:r>
+      <w:proofErr w:type="spellStart"/>
+      <w:proofErr w:type="gramEnd"/>
+      <w:r>
+        <w:t>SPB_area</w:t>
+      </w:r>
+      <w:proofErr w:type="spellEnd"/>
+      <w:r>
+        <w:t>)</w:t>
+      </w:r>
+    </w:p>
+    <w:p>
+      <w:pPr>
+        <w:spacing w:before="100" w:beforeAutospacing="1" w:after="100" w:afterAutospacing="1"/>
+        <w:contextualSpacing/>
+      </w:pPr>
+      <w:r>
+        <w:t xml:space="preserve">   </w:t>
+      </w:r>
+      <w:proofErr w:type="gramStart"/>
+      <w:r>
+        <w:t>area-specific</w:t>
+      </w:r>
+      <w:proofErr w:type="gramEnd"/>
+      <w:r>
+        <w:t xml:space="preserve"> R0</w:t>
+      </w:r>
+    </w:p>
+    <w:p>
+      <w:pPr>
+        <w:spacing w:before="100" w:beforeAutospacing="1" w:after="100" w:afterAutospacing="1"/>
+        <w:contextualSpacing/>
+      </w:pPr>
+      <w:r>
+        <w:t xml:space="preserve">   </w:t>
+      </w:r>
+      <w:proofErr w:type="gramStart"/>
+      <w:r>
+        <w:t>global</w:t>
+      </w:r>
+      <w:proofErr w:type="gramEnd"/>
+      <w:r>
+        <w:t xml:space="preserve"> steepness</w:t>
+      </w:r>
+    </w:p>
+    <w:p>
+      <w:pPr>
+        <w:spacing w:before="100" w:beforeAutospacing="1" w:after="100" w:afterAutospacing="1"/>
+        <w:contextualSpacing/>
+      </w:pPr>
+      <w:r>
+        <w:t xml:space="preserve">   </w:t>
+      </w:r>
+      <w:proofErr w:type="gramStart"/>
+      <w:r>
+        <w:t>movement</w:t>
+      </w:r>
+      <w:proofErr w:type="gramEnd"/>
+      <w:r>
+        <w:t xml:space="preserve"> mixes B between areas</w:t>
+      </w:r>
+    </w:p>
+    <w:p>
+      <w:pPr>
+        <w:spacing w:before="100" w:beforeAutospacing="1" w:after="100" w:afterAutospacing="1"/>
+        <w:contextualSpacing/>
+      </w:pPr>
+      <w:r>
+        <w:t xml:space="preserve">   </w:t>
+      </w:r>
+      <w:proofErr w:type="gramStart"/>
+      <w:r>
+        <w:t>fishing</w:t>
+      </w:r>
+      <w:proofErr w:type="gramEnd"/>
+      <w:r>
+        <w:t xml:space="preserve"> reduces area-specific B</w:t>
+      </w:r>
+    </w:p>
+    <w:p>
+      <w:pPr>
+        <w:spacing w:before="100" w:beforeAutospacing="1" w:after="100" w:afterAutospacing="1"/>
+        <w:contextualSpacing/>
+      </w:pPr>
+      <w:r>
+        <w:t xml:space="preserve">   </w:t>
+      </w:r>
+      <w:proofErr w:type="gramStart"/>
+      <w:r>
+        <w:t>reduced</w:t>
+      </w:r>
+      <w:proofErr w:type="gramEnd"/>
+      <w:r>
+        <w:t xml:space="preserve"> area-specific B reduces E(area-specific R)</w:t>
+      </w:r>
+    </w:p>
+    <w:p>
+      <w:pPr>
+        <w:spacing w:before="100" w:beforeAutospacing="1" w:after="100" w:afterAutospacing="1"/>
+        <w:contextualSpacing/>
+      </w:pPr>
+      <w:r>
+        <w:t xml:space="preserve">   </w:t>
+      </w:r>
+    </w:p>
+    <w:p>
+      <w:pPr>
+        <w:spacing w:before="100" w:beforeAutospacing="1" w:after="100" w:afterAutospacing="1"/>
+        <w:contextualSpacing/>
+      </w:pPr>
+      <w:r>
+        <w:t xml:space="preserve">   </w:t>
+      </w:r>
+      <w:proofErr w:type="gramStart"/>
+      <w:r>
+        <w:t>does</w:t>
+      </w:r>
+      <w:proofErr w:type="gramEnd"/>
+      <w:r>
+        <w:t xml:space="preserve"> global R=E(sum B)  equal  R = sum (E(Ba))  ??</w:t>
+      </w:r>
+    </w:p>
+    <w:p>
+      <w:pPr>
+        <w:spacing w:before="100" w:beforeAutospacing="1" w:after="100" w:afterAutospacing="1"/>
+        <w:contextualSpacing/>
+      </w:pPr>
+      <w:r>
+        <w:t xml:space="preserve">   </w:t>
+      </w:r>
+    </w:p>
+    <w:p>
+      <w:pPr>
+        <w:spacing w:before="100" w:beforeAutospacing="1" w:after="100" w:afterAutospacing="1"/>
+        <w:contextualSpacing/>
+      </w:pPr>
+      <w:r>
+        <w:t xml:space="preserve">   </w:t>
+      </w:r>
+      <w:proofErr w:type="gramStart"/>
+      <w:r>
+        <w:t>current</w:t>
+      </w:r>
+      <w:proofErr w:type="gramEnd"/>
+      <w:r>
+        <w:t xml:space="preserve"> approach:</w:t>
+      </w:r>
+    </w:p>
+    <w:p>
+      <w:pPr>
+        <w:spacing w:before="100" w:beforeAutospacing="1" w:after="100" w:afterAutospacing="1"/>
+        <w:contextualSpacing/>
+      </w:pPr>
+      <w:r>
+        <w:t xml:space="preserve">   1.  Given some reference recruitment level - R</w:t>
+      </w:r>
+    </w:p>
+    <w:p>
+      <w:pPr>
+        <w:spacing w:before="100" w:beforeAutospacing="1" w:after="100" w:afterAutospacing="1"/>
+        <w:contextualSpacing/>
+      </w:pPr>
+      <w:r>
+        <w:t xml:space="preserve">   2.  Call </w:t>
+      </w:r>
+      <w:proofErr w:type="spellStart"/>
+      <w:r>
+        <w:t>equil_calc</w:t>
+      </w:r>
+      <w:proofErr w:type="spellEnd"/>
+    </w:p>
+    <w:p>
+      <w:pPr>
+        <w:spacing w:before="100" w:beforeAutospacing="1" w:after="100" w:afterAutospacing="1"/>
+        <w:contextualSpacing/>
+      </w:pPr>
+      <w:r>
+        <w:t xml:space="preserve">       </w:t>
+      </w:r>
+      <w:proofErr w:type="gramStart"/>
+      <w:r>
+        <w:t>a.  distribute</w:t>
+      </w:r>
+      <w:proofErr w:type="gramEnd"/>
+      <w:r>
+        <w:t xml:space="preserve"> R to areas according to </w:t>
+      </w:r>
+      <w:proofErr w:type="spellStart"/>
+      <w:r>
+        <w:t>recr_dist</w:t>
+      </w:r>
+      <w:proofErr w:type="spellEnd"/>
+    </w:p>
+    <w:p>
+      <w:pPr>
+        <w:spacing w:before="100" w:beforeAutospacing="1" w:after="100" w:afterAutospacing="1"/>
+        <w:contextualSpacing/>
+      </w:pPr>
+      <w:r>
+        <w:t xml:space="preserve">       </w:t>
+      </w:r>
+      <w:proofErr w:type="gramStart"/>
+      <w:r>
+        <w:t>b.  loop</w:t>
+      </w:r>
+      <w:proofErr w:type="gramEnd"/>
+      <w:r>
+        <w:t xml:space="preserve"> areas within ages</w:t>
+      </w:r>
+    </w:p>
+    <w:p>
+      <w:pPr>
+        <w:spacing w:before="100" w:beforeAutospacing="1" w:after="100" w:afterAutospacing="1"/>
+        <w:contextualSpacing/>
+      </w:pPr>
+      <w:r>
+        <w:t xml:space="preserve">       </w:t>
+      </w:r>
+      <w:proofErr w:type="gramStart"/>
+      <w:r>
+        <w:t>c.  for</w:t>
+      </w:r>
+      <w:proofErr w:type="gramEnd"/>
+      <w:r>
+        <w:t xml:space="preserve"> each age,/area </w:t>
+      </w:r>
+      <w:proofErr w:type="spellStart"/>
+      <w:r>
+        <w:t>calc</w:t>
+      </w:r>
+      <w:proofErr w:type="spellEnd"/>
+      <w:r>
+        <w:t xml:space="preserve"> SPB, Yield, Survivors</w:t>
+      </w:r>
+    </w:p>
+    <w:p>
+      <w:pPr>
+        <w:spacing w:before="100" w:beforeAutospacing="1" w:after="100" w:afterAutospacing="1"/>
+        <w:contextualSpacing/>
+      </w:pPr>
+      <w:r>
+        <w:t xml:space="preserve">       </w:t>
+      </w:r>
+      <w:proofErr w:type="gramStart"/>
+      <w:r>
+        <w:t>d.  for</w:t>
+      </w:r>
+      <w:proofErr w:type="gramEnd"/>
+      <w:r>
+        <w:t xml:space="preserve"> each age mix survivors among areas according to movement specs</w:t>
+      </w:r>
+    </w:p>
+    <w:p>
+      <w:pPr>
+        <w:spacing w:before="100" w:beforeAutospacing="1" w:after="100" w:afterAutospacing="1"/>
+        <w:contextualSpacing/>
+      </w:pPr>
+      <w:r>
+        <w:t xml:space="preserve">       </w:t>
+      </w:r>
+      <w:proofErr w:type="gramStart"/>
+      <w:r>
+        <w:t>e.  accumulate</w:t>
+      </w:r>
+      <w:proofErr w:type="gramEnd"/>
+      <w:r>
+        <w:t xml:space="preserve"> total SPB and Yield and return from </w:t>
+      </w:r>
+      <w:proofErr w:type="spellStart"/>
+      <w:r>
+        <w:t>equil_calc</w:t>
+      </w:r>
+      <w:proofErr w:type="spellEnd"/>
+    </w:p>
+    <w:p>
+      <w:pPr>
+        <w:spacing w:before="100" w:beforeAutospacing="1" w:after="100" w:afterAutospacing="1"/>
+        <w:contextualSpacing/>
+      </w:pPr>
+      <w:r>
+        <w:t xml:space="preserve">   3.  </w:t>
+      </w:r>
+      <w:proofErr w:type="spellStart"/>
+      <w:proofErr w:type="gramStart"/>
+      <w:r>
+        <w:t>calc</w:t>
+      </w:r>
+      <w:proofErr w:type="spellEnd"/>
+      <w:proofErr w:type="gramEnd"/>
+      <w:r>
+        <w:t xml:space="preserve"> SPB/R and Yield/R</w:t>
+      </w:r>
+    </w:p>
+    <w:p>
+      <w:pPr>
+        <w:spacing w:before="100" w:beforeAutospacing="1" w:after="100" w:afterAutospacing="1"/>
+        <w:contextualSpacing/>
+      </w:pPr>
+      <w:r>
+        <w:t xml:space="preserve">   4.  </w:t>
+      </w:r>
+      <w:proofErr w:type="gramStart"/>
+      <w:r>
+        <w:t>call</w:t>
+      </w:r>
+      <w:proofErr w:type="gramEnd"/>
+      <w:r>
+        <w:t xml:space="preserve"> </w:t>
+      </w:r>
+      <w:proofErr w:type="spellStart"/>
+      <w:r>
+        <w:t>Equ_Spawn_Recr_Fxn</w:t>
+      </w:r>
+      <w:proofErr w:type="spellEnd"/>
+      <w:r>
+        <w:t xml:space="preserve"> to get </w:t>
+      </w:r>
+      <w:proofErr w:type="spellStart"/>
+      <w:r>
+        <w:t>B_equil</w:t>
+      </w:r>
+      <w:proofErr w:type="spellEnd"/>
+      <w:r>
+        <w:t xml:space="preserve"> and </w:t>
+      </w:r>
+      <w:proofErr w:type="spellStart"/>
+      <w:r>
+        <w:t>R_equil</w:t>
+      </w:r>
+      <w:proofErr w:type="spellEnd"/>
+      <w:r>
+        <w:t xml:space="preserve"> from SPB/R and SR </w:t>
+      </w:r>
+      <w:proofErr w:type="spellStart"/>
+      <w:r>
+        <w:t>parms</w:t>
+      </w:r>
+      <w:proofErr w:type="spellEnd"/>
+      <w:r>
+        <w:t xml:space="preserve"> </w:t>
+      </w:r>
+    </w:p>
+    <w:p>
+      <w:pPr>
+        <w:spacing w:before="100" w:beforeAutospacing="1" w:after="100" w:afterAutospacing="1"/>
+        <w:contextualSpacing/>
+      </w:pPr>
+      <w:r>
+        <w:t xml:space="preserve">   </w:t>
+      </w:r>
+    </w:p>
+    <w:p>
+      <w:pPr>
+        <w:spacing w:before="100" w:beforeAutospacing="1" w:after="100" w:afterAutospacing="1"/>
+        <w:contextualSpacing/>
+      </w:pPr>
+      <w:r>
+        <w:t xml:space="preserve">   Proposed two-stage iterative area-specific approach for equilibrium </w:t>
+      </w:r>
+      <w:proofErr w:type="spellStart"/>
+      <w:r>
+        <w:t>calcs</w:t>
+      </w:r>
+      <w:proofErr w:type="spellEnd"/>
+      <w:r>
+        <w:t>:</w:t>
+      </w:r>
+    </w:p>
+    <w:p>
+      <w:pPr>
+        <w:spacing w:before="100" w:beforeAutospacing="1" w:after="100" w:afterAutospacing="1"/>
+        <w:contextualSpacing/>
+      </w:pPr>
+      <w:r>
+        <w:t xml:space="preserve">   </w:t>
+      </w:r>
+      <w:proofErr w:type="gramStart"/>
+      <w:r>
+        <w:t>step</w:t>
+      </w:r>
+      <w:proofErr w:type="gramEnd"/>
+      <w:r>
+        <w:t xml:space="preserve"> A:</w:t>
+      </w:r>
+    </w:p>
+    <w:p>
+      <w:pPr>
+        <w:spacing w:before="100" w:beforeAutospacing="1" w:after="100" w:afterAutospacing="1"/>
+        <w:contextualSpacing/>
+      </w:pPr>
+      <w:r>
+        <w:t xml:space="preserve">   1.  Given some reference recruitment level - R</w:t>
+      </w:r>
+    </w:p>
+    <w:p>
+      <w:pPr>
+        <w:spacing w:before="100" w:beforeAutospacing="1" w:after="100" w:afterAutospacing="1"/>
+        <w:contextualSpacing/>
+      </w:pPr>
+      <w:r>
+        <w:lastRenderedPageBreak/>
+        <w:t xml:space="preserve">   2.  Call </w:t>
+      </w:r>
+      <w:proofErr w:type="spellStart"/>
+      <w:r>
+        <w:t>equil_calc</w:t>
+      </w:r>
+      <w:proofErr w:type="spellEnd"/>
+    </w:p>
+    <w:p>
+      <w:pPr>
+        <w:spacing w:before="100" w:beforeAutospacing="1" w:after="100" w:afterAutospacing="1"/>
+        <w:contextualSpacing/>
+      </w:pPr>
+      <w:r>
+        <w:t xml:space="preserve">       </w:t>
+      </w:r>
+      <w:proofErr w:type="gramStart"/>
+      <w:r>
+        <w:t>a.  distribute</w:t>
+      </w:r>
+      <w:proofErr w:type="gramEnd"/>
+      <w:r>
+        <w:t xml:space="preserve"> R to areas according to unfished </w:t>
+      </w:r>
+      <w:proofErr w:type="spellStart"/>
+      <w:r>
+        <w:t>recr_dist</w:t>
+      </w:r>
+      <w:proofErr w:type="spellEnd"/>
+      <w:r>
+        <w:t xml:space="preserve"> (which needs to be defined here)</w:t>
+      </w:r>
+    </w:p>
+    <w:p>
+      <w:pPr>
+        <w:spacing w:before="100" w:beforeAutospacing="1" w:after="100" w:afterAutospacing="1"/>
+        <w:contextualSpacing/>
+      </w:pPr>
+      <w:r>
+        <w:t xml:space="preserve">       </w:t>
+      </w:r>
+      <w:proofErr w:type="gramStart"/>
+      <w:r>
+        <w:t>b.  loop</w:t>
+      </w:r>
+      <w:proofErr w:type="gramEnd"/>
+      <w:r>
+        <w:t xml:space="preserve"> areas within ages</w:t>
+      </w:r>
+    </w:p>
+    <w:p>
+      <w:pPr>
+        <w:spacing w:before="100" w:beforeAutospacing="1" w:after="100" w:afterAutospacing="1"/>
+        <w:contextualSpacing/>
+      </w:pPr>
+      <w:r>
+        <w:t xml:space="preserve">       </w:t>
+      </w:r>
+      <w:proofErr w:type="gramStart"/>
+      <w:r>
+        <w:t>c.  for</w:t>
+      </w:r>
+      <w:proofErr w:type="gramEnd"/>
+      <w:r>
+        <w:t xml:space="preserve"> each age,/area </w:t>
+      </w:r>
+      <w:proofErr w:type="spellStart"/>
+      <w:r>
+        <w:t>calc</w:t>
+      </w:r>
+      <w:proofErr w:type="spellEnd"/>
+      <w:r>
+        <w:t xml:space="preserve"> SPB, Yield, Survivors</w:t>
+      </w:r>
+    </w:p>
+    <w:p>
+      <w:pPr>
+        <w:spacing w:before="100" w:beforeAutospacing="1" w:after="100" w:afterAutospacing="1"/>
+        <w:contextualSpacing/>
+      </w:pPr>
+      <w:r>
+        <w:t xml:space="preserve">       </w:t>
+      </w:r>
+      <w:proofErr w:type="gramStart"/>
+      <w:r>
+        <w:t>d.  for</w:t>
+      </w:r>
+      <w:proofErr w:type="gramEnd"/>
+      <w:r>
+        <w:t xml:space="preserve"> each age mix survivors among areas according to movement specs</w:t>
+      </w:r>
+    </w:p>
+    <w:p>
+      <w:pPr>
+        <w:spacing w:before="100" w:beforeAutospacing="1" w:after="100" w:afterAutospacing="1"/>
+        <w:contextualSpacing/>
+      </w:pPr>
+      <w:r>
+        <w:t xml:space="preserve">       </w:t>
+      </w:r>
+      <w:proofErr w:type="gramStart"/>
+      <w:r>
+        <w:t>e.  accumulate</w:t>
+      </w:r>
+      <w:proofErr w:type="gramEnd"/>
+      <w:r>
+        <w:t xml:space="preserve"> total and area-specific total SPB and Yield and return from </w:t>
+      </w:r>
+      <w:proofErr w:type="spellStart"/>
+      <w:r>
+        <w:t>equil_calc</w:t>
+      </w:r>
+      <w:proofErr w:type="spellEnd"/>
+    </w:p>
+    <w:p>
+      <w:pPr>
+        <w:spacing w:before="100" w:beforeAutospacing="1" w:after="100" w:afterAutospacing="1"/>
+        <w:contextualSpacing/>
+      </w:pPr>
+      <w:r>
+        <w:t xml:space="preserve">   3.  </w:t>
+      </w:r>
+      <w:proofErr w:type="spellStart"/>
+      <w:proofErr w:type="gramStart"/>
+      <w:r>
+        <w:t>calc</w:t>
+      </w:r>
+      <w:proofErr w:type="spellEnd"/>
+      <w:proofErr w:type="gramEnd"/>
+      <w:r>
+        <w:t xml:space="preserve"> area-specific SPB/R and Yield/R, using area-specific R</w:t>
+      </w:r>
+    </w:p>
+    <w:p>
+      <w:pPr>
+        <w:spacing w:before="100" w:beforeAutospacing="1" w:after="100" w:afterAutospacing="1"/>
+        <w:contextualSpacing/>
+      </w:pPr>
+      <w:r>
+        <w:t xml:space="preserve">   4.  </w:t>
+      </w:r>
+      <w:proofErr w:type="gramStart"/>
+      <w:r>
+        <w:t>call</w:t>
+      </w:r>
+      <w:proofErr w:type="gramEnd"/>
+      <w:r>
+        <w:t xml:space="preserve"> </w:t>
+      </w:r>
+      <w:proofErr w:type="spellStart"/>
+      <w:r>
+        <w:t>Equ_Spawn_Recr_Fxn</w:t>
+      </w:r>
+      <w:proofErr w:type="spellEnd"/>
+      <w:r>
+        <w:t xml:space="preserve"> for each area to get </w:t>
+      </w:r>
+      <w:proofErr w:type="spellStart"/>
+      <w:r>
+        <w:t>B_equil</w:t>
+      </w:r>
+      <w:proofErr w:type="spellEnd"/>
+      <w:r>
+        <w:t xml:space="preserve"> and </w:t>
+      </w:r>
+      <w:proofErr w:type="spellStart"/>
+      <w:r>
+        <w:t>R_equil</w:t>
+      </w:r>
+      <w:proofErr w:type="spellEnd"/>
+      <w:r>
+        <w:t xml:space="preserve"> from SPB/R and SR </w:t>
+      </w:r>
+      <w:proofErr w:type="spellStart"/>
+      <w:r>
+        <w:t>parms</w:t>
+      </w:r>
+      <w:proofErr w:type="spellEnd"/>
+      <w:r>
+        <w:t xml:space="preserve"> </w:t>
+      </w:r>
+    </w:p>
+    <w:p>
+      <w:pPr>
+        <w:spacing w:before="100" w:beforeAutospacing="1" w:after="100" w:afterAutospacing="1"/>
+        <w:contextualSpacing/>
+      </w:pPr>
+      <w:r>
+        <w:t xml:space="preserve">   5.  </w:t>
+      </w:r>
+      <w:proofErr w:type="gramStart"/>
+      <w:r>
+        <w:t>sum</w:t>
+      </w:r>
+      <w:proofErr w:type="gramEnd"/>
+      <w:r>
+        <w:t xml:space="preserve"> across areas to get adjusted total </w:t>
+      </w:r>
+      <w:proofErr w:type="spellStart"/>
+      <w:r>
+        <w:t>B_equil</w:t>
+      </w:r>
+      <w:proofErr w:type="spellEnd"/>
+      <w:r>
+        <w:t xml:space="preserve"> and </w:t>
+      </w:r>
+      <w:proofErr w:type="spellStart"/>
+      <w:r>
+        <w:t>R_equil</w:t>
+      </w:r>
+      <w:proofErr w:type="spellEnd"/>
+    </w:p>
+    <w:p>
+      <w:pPr>
+        <w:spacing w:before="100" w:beforeAutospacing="1" w:after="100" w:afterAutospacing="1"/>
+        <w:contextualSpacing/>
+      </w:pPr>
+      <w:r>
+        <w:t xml:space="preserve">   6.  </w:t>
+      </w:r>
+      <w:proofErr w:type="gramStart"/>
+      <w:r>
+        <w:t>use</w:t>
+      </w:r>
+      <w:proofErr w:type="gramEnd"/>
+      <w:r>
+        <w:t xml:space="preserve"> ratio of </w:t>
+      </w:r>
+      <w:proofErr w:type="spellStart"/>
+      <w:r>
+        <w:t>B_equils</w:t>
+      </w:r>
+      <w:proofErr w:type="spellEnd"/>
+      <w:r>
+        <w:t xml:space="preserve"> among areas to calculate adjustment to </w:t>
+      </w:r>
+      <w:proofErr w:type="spellStart"/>
+      <w:r>
+        <w:t>recr_dist</w:t>
+      </w:r>
+      <w:proofErr w:type="spellEnd"/>
+    </w:p>
+    <w:p>
+      <w:pPr>
+        <w:spacing w:before="100" w:beforeAutospacing="1" w:after="100" w:afterAutospacing="1"/>
+        <w:contextualSpacing/>
+      </w:pPr>
+      <w:r>
+        <w:t xml:space="preserve">   </w:t>
+      </w:r>
+      <w:proofErr w:type="gramStart"/>
+      <w:r>
+        <w:t>step</w:t>
+      </w:r>
+      <w:proofErr w:type="gramEnd"/>
+      <w:r>
+        <w:t xml:space="preserve"> B:</w:t>
+      </w:r>
+    </w:p>
+    <w:p>
+      <w:pPr>
+        <w:spacing w:before="100" w:beforeAutospacing="1" w:after="100" w:afterAutospacing="1"/>
+        <w:contextualSpacing/>
+      </w:pPr>
+      <w:r>
+        <w:t xml:space="preserve">   7.  call </w:t>
+      </w:r>
+      <w:proofErr w:type="spellStart"/>
+      <w:r>
+        <w:t>equil_calc</w:t>
+      </w:r>
+      <w:proofErr w:type="spellEnd"/>
+      <w:r>
+        <w:t xml:space="preserve"> again, using the adjusted </w:t>
+      </w:r>
+      <w:proofErr w:type="spellStart"/>
+      <w:r>
+        <w:t>recr_dist</w:t>
+      </w:r>
+      <w:proofErr w:type="spellEnd"/>
+    </w:p>
+    <w:p>
+      <w:pPr>
+        <w:spacing w:before="100" w:beforeAutospacing="1" w:after="100" w:afterAutospacing="1"/>
+        <w:contextualSpacing/>
       </w:pPr>
       <w:r>
         <w:br w:type="page"/>
@@ -4423,13 +6075,13 @@
         <w:br w:type="page"/>
       </w:r>
     </w:p>
-    <w:p/>
     <w:p>
       <w:pPr>
         <w:pStyle w:val="Heading1"/>
       </w:pPr>
-      <w:bookmarkStart w:id="13" w:name="_Toc425413177"/>
-      <w:r>
+      <w:bookmarkStart w:id="16" w:name="_Toc432061418"/>
+      <w:r>
+        <w:lastRenderedPageBreak/>
         <w:t xml:space="preserve">Bycatch </w:t>
       </w:r>
       <w:r>
@@ -4438,7 +6090,7 @@
       <w:r>
         <w:t xml:space="preserve"> – more options for benchmark and forecast</w:t>
       </w:r>
-      <w:bookmarkEnd w:id="13"/>
+      <w:bookmarkEnd w:id="16"/>
     </w:p>
     <w:p/>
     <w:p>
@@ -6817,7 +8469,7 @@
 </file>
 
 <file path=customXml/itemProps1.xml><?xml version="1.0" encoding="utf-8"?>
-<ds:datastoreItem xmlns:ds="http://schemas.openxmlformats.org/officeDocument/2006/customXml" ds:itemID="{0891B80D-5124-41D0-ABC8-85C52E6AD8D3}">
+<ds:datastoreItem xmlns:ds="http://schemas.openxmlformats.org/officeDocument/2006/customXml" ds:itemID="{E8CB67BA-8A0E-4AB8-A0A8-4E898D5CE6A0}">
   <ds:schemaRefs>
     <ds:schemaRef ds:uri="http://schemas.openxmlformats.org/officeDocument/2006/bibliography"/>
   </ds:schemaRefs>

</xml_diff>